<commit_message>
TDD and GDD updated
</commit_message>
<xml_diff>
--- a/Documentation/Game Design Document/Game Design Document v1.2.docx
+++ b/Documentation/Game Design Document/Game Design Document v1.2.docx
@@ -1,6 +1,6 @@
 
 <file path=word/document.xml><?xml version="1.0" encoding="utf-8"?>
-<w:document xmlns:wpc="http://schemas.microsoft.com/office/word/2010/wordprocessingCanvas" xmlns:cx="http://schemas.microsoft.com/office/drawing/2014/chartex" xmlns:cx1="http://schemas.microsoft.com/office/drawing/2015/9/8/chartex" xmlns:cx2="http://schemas.microsoft.com/office/drawing/2015/10/21/chartex" xmlns:cx3="http://schemas.microsoft.com/office/drawing/2016/5/9/chartex" xmlns:cx4="http://schemas.microsoft.com/office/drawing/2016/5/10/chartex" xmlns:cx5="http://schemas.microsoft.com/office/drawing/2016/5/11/chartex" xmlns:cx6="http://schemas.microsoft.com/office/drawing/2016/5/12/chartex" xmlns:cx7="http://schemas.microsoft.com/office/drawing/2016/5/13/chartex" xmlns:cx8="http://schemas.microsoft.com/office/drawing/2016/5/14/chartex" xmlns:mc="http://schemas.openxmlformats.org/markup-compatibility/2006" xmlns:aink="http://schemas.microsoft.com/office/drawing/2016/ink" xmlns:am3d="http://schemas.microsoft.com/office/drawing/2017/model3d" xmlns:o="urn:schemas-microsoft-com:office:office" xmlns:r="http://schemas.openxmlformats.org/officeDocument/2006/relationships" xmlns:m="http://schemas.openxmlformats.org/officeDocument/2006/math" xmlns:v="urn:schemas-microsoft-com:vml" xmlns:wp14="http://schemas.microsoft.com/office/word/2010/wordprocessingDrawing" xmlns:wp="http://schemas.openxmlformats.org/drawingml/2006/wordprocessingDrawing" xmlns:w10="urn:schemas-microsoft-com:office:word" xmlns:w="http://schemas.openxmlformats.org/wordprocessingml/2006/main" xmlns:w14="http://schemas.microsoft.com/office/word/2010/wordml" xmlns:w15="http://schemas.microsoft.com/office/word/2012/wordml" xmlns:w16cex="http://schemas.microsoft.com/office/word/2018/wordml/cex" xmlns:w16cid="http://schemas.microsoft.com/office/word/2016/wordml/cid" xmlns:w16="http://schemas.microsoft.com/office/word/2018/wordml" xmlns:w16sdtdh="http://schemas.microsoft.com/office/word/2020/wordml/sdtdatahash" xmlns:w16se="http://schemas.microsoft.com/office/word/2015/wordml/symex" xmlns:wpg="http://schemas.microsoft.com/office/word/2010/wordprocessingGroup" xmlns:wpi="http://schemas.microsoft.com/office/word/2010/wordprocessingInk" xmlns:wne="http://schemas.microsoft.com/office/word/2006/wordml" xmlns:wps="http://schemas.microsoft.com/office/word/2010/wordprocessingShape" mc:Ignorable="w14 w15 w16se w16cid w16 w16cex w16sdtdh wp14">
+<w:document xmlns:wpc="http://schemas.microsoft.com/office/word/2010/wordprocessingCanvas" xmlns:cx="http://schemas.microsoft.com/office/drawing/2014/chartex" xmlns:cx1="http://schemas.microsoft.com/office/drawing/2015/9/8/chartex" xmlns:cx2="http://schemas.microsoft.com/office/drawing/2015/10/21/chartex" xmlns:cx3="http://schemas.microsoft.com/office/drawing/2016/5/9/chartex" xmlns:cx4="http://schemas.microsoft.com/office/drawing/2016/5/10/chartex" xmlns:cx5="http://schemas.microsoft.com/office/drawing/2016/5/11/chartex" xmlns:cx6="http://schemas.microsoft.com/office/drawing/2016/5/12/chartex" xmlns:cx7="http://schemas.microsoft.com/office/drawing/2016/5/13/chartex" xmlns:cx8="http://schemas.microsoft.com/office/drawing/2016/5/14/chartex" xmlns:mc="http://schemas.openxmlformats.org/markup-compatibility/2006" xmlns:aink="http://schemas.microsoft.com/office/drawing/2016/ink" xmlns:am3d="http://schemas.microsoft.com/office/drawing/2017/model3d" xmlns:o="urn:schemas-microsoft-com:office:office" xmlns:r="http://schemas.openxmlformats.org/officeDocument/2006/relationships" xmlns:m="http://schemas.openxmlformats.org/officeDocument/2006/math" xmlns:v="urn:schemas-microsoft-com:vml" xmlns:wp14="http://schemas.microsoft.com/office/word/2010/wordprocessingDrawing" xmlns:wp="http://schemas.openxmlformats.org/drawingml/2006/wordprocessingDrawing" xmlns:w10="urn:schemas-microsoft-com:office:word" xmlns:w="http://schemas.openxmlformats.org/wordprocessingml/2006/main" xmlns:w14="http://schemas.microsoft.com/office/word/2010/wordml" xmlns:w15="http://schemas.microsoft.com/office/word/2012/wordml" xmlns:w16cid="http://schemas.microsoft.com/office/word/2016/wordml/cid" xmlns:w16se="http://schemas.microsoft.com/office/word/2015/wordml/symex" xmlns:wpg="http://schemas.microsoft.com/office/word/2010/wordprocessingGroup" xmlns:wpi="http://schemas.microsoft.com/office/word/2010/wordprocessingInk" xmlns:wne="http://schemas.microsoft.com/office/word/2006/wordml" xmlns:wps="http://schemas.microsoft.com/office/word/2010/wordprocessingShape" mc:Ignorable="w14 w15 w16se w16cid wp14">
   <w:body>
     <w:p/>
     <w:p>
@@ -147,27 +147,33 @@
         </w:rPr>
         <w:t xml:space="preserve">Authors:  Masih </w:t>
       </w:r>
+      <w:proofErr w:type="gramStart"/>
+      <w:r>
+        <w:rPr>
+          <w:rFonts w:ascii="Georgia" w:eastAsia="Georgia" w:hAnsi="Georgia" w:cs="Georgia"/>
+        </w:rPr>
+        <w:t>Shafieian ,</w:t>
+      </w:r>
+      <w:proofErr w:type="gramEnd"/>
+      <w:r>
+        <w:rPr>
+          <w:rFonts w:ascii="Georgia" w:eastAsia="Georgia" w:hAnsi="Georgia" w:cs="Georgia"/>
+        </w:rPr>
+        <w:t xml:space="preserve"> </w:t>
+      </w:r>
       <w:proofErr w:type="spellStart"/>
-      <w:proofErr w:type="gramStart"/>
       <w:r>
         <w:rPr>
           <w:rFonts w:ascii="Georgia" w:eastAsia="Georgia" w:hAnsi="Georgia" w:cs="Georgia"/>
         </w:rPr>
-        <w:t>Shafieian</w:t>
+        <w:t>Eoin</w:t>
       </w:r>
       <w:proofErr w:type="spellEnd"/>
       <w:r>
         <w:rPr>
           <w:rFonts w:ascii="Georgia" w:eastAsia="Georgia" w:hAnsi="Georgia" w:cs="Georgia"/>
         </w:rPr>
-        <w:t xml:space="preserve"> ,</w:t>
-      </w:r>
-      <w:proofErr w:type="gramEnd"/>
-      <w:r>
-        <w:rPr>
-          <w:rFonts w:ascii="Georgia" w:eastAsia="Georgia" w:hAnsi="Georgia" w:cs="Georgia"/>
-        </w:rPr>
-        <w:t xml:space="preserve"> Eoin </w:t>
+        <w:t xml:space="preserve"> </w:t>
       </w:r>
       <w:proofErr w:type="spellStart"/>
       <w:r>
@@ -5887,58 +5893,236 @@
           <w:lang w:val="fr-FR"/>
         </w:rPr>
       </w:pPr>
+      <w:r>
+        <w:rPr>
+          <w:lang w:val="fr-FR"/>
+        </w:rPr>
+        <w:t xml:space="preserve">The </w:t>
+      </w:r>
       <w:proofErr w:type="spellStart"/>
+      <w:r>
+        <w:rPr>
+          <w:lang w:val="fr-FR"/>
+        </w:rPr>
+        <w:t>game</w:t>
+      </w:r>
+      <w:proofErr w:type="spellEnd"/>
+      <w:r>
+        <w:rPr>
+          <w:lang w:val="fr-FR"/>
+        </w:rPr>
+        <w:t xml:space="preserve"> uses a </w:t>
+      </w:r>
+      <w:proofErr w:type="spellStart"/>
+      <w:r>
+        <w:rPr>
+          <w:lang w:val="fr-FR"/>
+        </w:rPr>
+        <w:t>verry</w:t>
+      </w:r>
+      <w:proofErr w:type="spellEnd"/>
+      <w:r>
+        <w:rPr>
+          <w:lang w:val="fr-FR"/>
+        </w:rPr>
+        <w:t xml:space="preserve"> simple </w:t>
+      </w:r>
       <w:proofErr w:type="gramStart"/>
       <w:r>
         <w:rPr>
           <w:lang w:val="fr-FR"/>
         </w:rPr>
-        <w:t>blabla</w:t>
+        <w:t>AI ,</w:t>
+      </w:r>
+      <w:proofErr w:type="gramEnd"/>
+      <w:r>
+        <w:rPr>
+          <w:lang w:val="fr-FR"/>
+        </w:rPr>
+        <w:t xml:space="preserve"> one </w:t>
+      </w:r>
+      <w:proofErr w:type="spellStart"/>
+      <w:r>
+        <w:rPr>
+          <w:lang w:val="fr-FR"/>
+        </w:rPr>
+        <w:t>enemy</w:t>
       </w:r>
       <w:proofErr w:type="spellEnd"/>
-      <w:proofErr w:type="gramEnd"/>
-    </w:p>
-    <w:p>
-      <w:pPr>
-        <w:pStyle w:val="Heading3"/>
-        <w:numPr>
-          <w:ilvl w:val="1"/>
-          <w:numId w:val="3"/>
-        </w:numPr>
-        <w:rPr>
-          <w:rFonts w:ascii="Trebuchet MS" w:hAnsi="Trebuchet MS"/>
-          <w:sz w:val="26"/>
-          <w:szCs w:val="26"/>
+      <w:r>
+        <w:rPr>
           <w:lang w:val="fr-FR"/>
         </w:rPr>
-      </w:pPr>
-      <w:r>
-        <w:rPr>
-          <w:rFonts w:ascii="Trebuchet MS" w:hAnsi="Trebuchet MS"/>
-          <w:sz w:val="26"/>
-          <w:szCs w:val="26"/>
+        <w:t xml:space="preserve"> </w:t>
+      </w:r>
+      <w:proofErr w:type="spellStart"/>
+      <w:r>
+        <w:rPr>
           <w:lang w:val="fr-FR"/>
         </w:rPr>
-        <w:t>Support AI</w:t>
-      </w:r>
-    </w:p>
-    <w:p>
-      <w:pPr>
-        <w:spacing w:after="240"/>
+        <w:t>kepps</w:t>
+      </w:r>
+      <w:proofErr w:type="spellEnd"/>
+      <w:r>
         <w:rPr>
           <w:lang w:val="fr-FR"/>
         </w:rPr>
-      </w:pPr>
+        <w:t xml:space="preserve"> </w:t>
+      </w:r>
       <w:proofErr w:type="spellStart"/>
-      <w:proofErr w:type="gramStart"/>
       <w:r>
         <w:rPr>
           <w:lang w:val="fr-FR"/>
         </w:rPr>
-        <w:t>blabla</w:t>
+        <w:t>following</w:t>
       </w:r>
       <w:proofErr w:type="spellEnd"/>
-      <w:proofErr w:type="gramEnd"/>
+      <w:r>
+        <w:rPr>
+          <w:lang w:val="fr-FR"/>
+        </w:rPr>
+        <w:t xml:space="preserve"> the </w:t>
+      </w:r>
+      <w:proofErr w:type="spellStart"/>
+      <w:r>
+        <w:rPr>
+          <w:lang w:val="fr-FR"/>
+        </w:rPr>
+        <w:t>player</w:t>
+      </w:r>
+      <w:proofErr w:type="spellEnd"/>
+      <w:r>
+        <w:rPr>
+          <w:lang w:val="fr-FR"/>
+        </w:rPr>
+        <w:t xml:space="preserve"> as long as </w:t>
+      </w:r>
+      <w:proofErr w:type="spellStart"/>
+      <w:r>
+        <w:rPr>
+          <w:lang w:val="fr-FR"/>
+        </w:rPr>
+        <w:t>it</w:t>
+      </w:r>
+      <w:proofErr w:type="spellEnd"/>
+      <w:r>
+        <w:rPr>
+          <w:lang w:val="fr-FR"/>
+        </w:rPr>
+        <w:t xml:space="preserve"> can </w:t>
+      </w:r>
+      <w:proofErr w:type="spellStart"/>
+      <w:r>
+        <w:rPr>
+          <w:lang w:val="fr-FR"/>
+        </w:rPr>
+        <w:t>sees</w:t>
+      </w:r>
+      <w:proofErr w:type="spellEnd"/>
+      <w:r>
+        <w:rPr>
+          <w:lang w:val="fr-FR"/>
+        </w:rPr>
+        <w:t xml:space="preserve"> the </w:t>
+      </w:r>
+      <w:proofErr w:type="spellStart"/>
+      <w:r>
+        <w:rPr>
+          <w:lang w:val="fr-FR"/>
+        </w:rPr>
+        <w:t>player</w:t>
+      </w:r>
+      <w:proofErr w:type="spellEnd"/>
+      <w:r>
+        <w:rPr>
+          <w:lang w:val="fr-FR"/>
+        </w:rPr>
+        <w:t xml:space="preserve"> and the </w:t>
+      </w:r>
+      <w:proofErr w:type="spellStart"/>
+      <w:r>
+        <w:rPr>
+          <w:lang w:val="fr-FR"/>
+        </w:rPr>
+        <w:t>other</w:t>
+      </w:r>
+      <w:proofErr w:type="spellEnd"/>
+      <w:r>
+        <w:rPr>
+          <w:lang w:val="fr-FR"/>
+        </w:rPr>
+        <w:t xml:space="preserve"> one </w:t>
+      </w:r>
+      <w:proofErr w:type="spellStart"/>
+      <w:r>
+        <w:rPr>
+          <w:lang w:val="fr-FR"/>
+        </w:rPr>
+        <w:t>just</w:t>
+      </w:r>
+      <w:proofErr w:type="spellEnd"/>
+      <w:r>
+        <w:rPr>
+          <w:lang w:val="fr-FR"/>
+        </w:rPr>
+        <w:t xml:space="preserve"> </w:t>
+      </w:r>
+      <w:proofErr w:type="spellStart"/>
+      <w:r>
+        <w:rPr>
+          <w:lang w:val="fr-FR"/>
+        </w:rPr>
+        <w:t>simply</w:t>
+      </w:r>
+      <w:proofErr w:type="spellEnd"/>
+      <w:r>
+        <w:rPr>
+          <w:lang w:val="fr-FR"/>
+        </w:rPr>
+        <w:t xml:space="preserve"> uses the </w:t>
+      </w:r>
+      <w:proofErr w:type="spellStart"/>
+      <w:r>
+        <w:rPr>
+          <w:lang w:val="fr-FR"/>
+        </w:rPr>
+        <w:t>pathfinding</w:t>
+      </w:r>
+      <w:proofErr w:type="spellEnd"/>
+      <w:r>
+        <w:rPr>
+          <w:lang w:val="fr-FR"/>
+        </w:rPr>
+        <w:t xml:space="preserve"> to </w:t>
+      </w:r>
+      <w:proofErr w:type="spellStart"/>
+      <w:r>
+        <w:rPr>
+          <w:lang w:val="fr-FR"/>
+        </w:rPr>
+        <w:t>get</w:t>
+      </w:r>
+      <w:proofErr w:type="spellEnd"/>
+      <w:r>
+        <w:rPr>
+          <w:lang w:val="fr-FR"/>
+        </w:rPr>
+        <w:t xml:space="preserve"> to </w:t>
+      </w:r>
+      <w:proofErr w:type="spellStart"/>
+      <w:r>
+        <w:rPr>
+          <w:lang w:val="fr-FR"/>
+        </w:rPr>
+        <w:t>player`s</w:t>
+      </w:r>
+      <w:proofErr w:type="spellEnd"/>
+      <w:r>
+        <w:rPr>
+          <w:lang w:val="fr-FR"/>
+        </w:rPr>
+        <w:t xml:space="preserve"> location.</w:t>
+      </w:r>
     </w:p>
     <w:p>
       <w:pPr>
@@ -6009,20 +6193,59 @@
         <w:textAlignment w:val="baseline"/>
         <w:rPr>
           <w:rFonts w:ascii="Arial" w:hAnsi="Arial" w:cs="Arial"/>
+          <w:b/>
           <w:color w:val="000000"/>
           <w:sz w:val="22"/>
           <w:szCs w:val="22"/>
         </w:rPr>
       </w:pPr>
       <w:r>
+        <w:rPr>
+          <w:rFonts w:ascii="Arial" w:hAnsi="Arial" w:cs="Arial"/>
+          <w:b/>
+          <w:color w:val="000000"/>
+          <w:sz w:val="22"/>
+          <w:szCs w:val="22"/>
+        </w:rPr>
+        <w:t>Background music</w:t>
+      </w:r>
+    </w:p>
+    <w:p>
+      <w:pPr>
+        <w:pStyle w:val="NormalWeb"/>
+        <w:spacing w:before="0" w:beforeAutospacing="0" w:after="0" w:afterAutospacing="0"/>
+        <w:ind w:left="1800"/>
+        <w:textAlignment w:val="baseline"/>
         <w:rPr>
           <w:rFonts w:ascii="Arial" w:hAnsi="Arial" w:cs="Arial"/>
           <w:color w:val="000000"/>
           <w:sz w:val="22"/>
           <w:szCs w:val="22"/>
         </w:rPr>
-        <w:t>Background music</w:t>
-      </w:r>
+      </w:pPr>
+      <w:r>
+        <w:rPr>
+          <w:rFonts w:ascii="Arial" w:hAnsi="Arial" w:cs="Arial"/>
+          <w:color w:val="000000"/>
+          <w:sz w:val="22"/>
+          <w:szCs w:val="22"/>
+        </w:rPr>
+        <w:t xml:space="preserve">We are going to use a simple white noise for background music. </w:t>
+      </w:r>
+    </w:p>
+    <w:p>
+      <w:pPr>
+        <w:pStyle w:val="NormalWeb"/>
+        <w:spacing w:before="0" w:beforeAutospacing="0" w:after="0" w:afterAutospacing="0"/>
+        <w:ind w:left="1800"/>
+        <w:textAlignment w:val="baseline"/>
+        <w:rPr>
+          <w:rFonts w:ascii="Arial" w:hAnsi="Arial" w:cs="Arial"/>
+          <w:color w:val="000000"/>
+          <w:sz w:val="22"/>
+          <w:szCs w:val="22"/>
+        </w:rPr>
+      </w:pPr>
     </w:p>
     <w:p>
       <w:pPr>
@@ -6035,37 +6258,46 @@
         <w:textAlignment w:val="baseline"/>
         <w:rPr>
           <w:rFonts w:ascii="Arial" w:hAnsi="Arial" w:cs="Arial"/>
+          <w:b/>
           <w:color w:val="000000"/>
           <w:sz w:val="22"/>
           <w:szCs w:val="22"/>
         </w:rPr>
       </w:pPr>
       <w:r>
+        <w:rPr>
+          <w:rFonts w:ascii="Arial" w:hAnsi="Arial" w:cs="Arial"/>
+          <w:b/>
+          <w:color w:val="000000"/>
+          <w:sz w:val="22"/>
+          <w:szCs w:val="22"/>
+        </w:rPr>
+        <w:t>Audio effects</w:t>
+      </w:r>
+    </w:p>
+    <w:p>
+      <w:pPr>
+        <w:pStyle w:val="NormalWeb"/>
+        <w:spacing w:before="0" w:beforeAutospacing="0" w:after="0" w:afterAutospacing="0"/>
+        <w:ind w:left="1800"/>
+        <w:textAlignment w:val="baseline"/>
         <w:rPr>
           <w:rFonts w:ascii="Arial" w:hAnsi="Arial" w:cs="Arial"/>
           <w:color w:val="000000"/>
           <w:sz w:val="22"/>
           <w:szCs w:val="22"/>
         </w:rPr>
-        <w:t>Audio effects</w:t>
-      </w:r>
-    </w:p>
-    <w:p>
-      <w:pPr>
-        <w:pStyle w:val="NormalWeb"/>
-        <w:numPr>
-          <w:ilvl w:val="2"/>
-          <w:numId w:val="3"/>
-        </w:numPr>
-        <w:spacing w:before="0" w:beforeAutospacing="0" w:after="0" w:afterAutospacing="0"/>
-        <w:textAlignment w:val="baseline"/>
+      </w:pPr>
+      <w:r>
         <w:rPr>
           <w:rFonts w:ascii="Arial" w:hAnsi="Arial" w:cs="Arial"/>
           <w:color w:val="000000"/>
           <w:sz w:val="22"/>
           <w:szCs w:val="22"/>
         </w:rPr>
-      </w:pPr>
+        <w:t xml:space="preserve">For audio effects we are going to have simple foot step audio for player </w:t>
+      </w:r>
+      <w:proofErr w:type="gramStart"/>
       <w:r>
         <w:rPr>
           <w:rFonts w:ascii="Arial" w:hAnsi="Arial" w:cs="Arial"/>
@@ -6073,8 +6305,92 @@
           <w:sz w:val="22"/>
           <w:szCs w:val="22"/>
         </w:rPr>
-        <w:t>Dialog</w:t>
-      </w:r>
+        <w:t>walking ,</w:t>
+      </w:r>
+      <w:proofErr w:type="gramEnd"/>
+      <w:r>
+        <w:rPr>
+          <w:rFonts w:ascii="Arial" w:hAnsi="Arial" w:cs="Arial"/>
+          <w:color w:val="000000"/>
+          <w:sz w:val="22"/>
+          <w:szCs w:val="22"/>
+        </w:rPr>
+        <w:t xml:space="preserve"> we will play it faster and slower for running and crawling. </w:t>
+      </w:r>
+    </w:p>
+    <w:p>
+      <w:pPr>
+        <w:pStyle w:val="NormalWeb"/>
+        <w:spacing w:before="0" w:beforeAutospacing="0" w:after="0" w:afterAutospacing="0"/>
+        <w:ind w:left="1800"/>
+        <w:textAlignment w:val="baseline"/>
+        <w:rPr>
+          <w:rFonts w:ascii="Arial" w:hAnsi="Arial" w:cs="Arial"/>
+          <w:color w:val="000000"/>
+          <w:sz w:val="22"/>
+          <w:szCs w:val="22"/>
+        </w:rPr>
+      </w:pPr>
+      <w:r>
+        <w:rPr>
+          <w:rFonts w:ascii="Arial" w:hAnsi="Arial" w:cs="Arial"/>
+          <w:color w:val="000000"/>
+          <w:sz w:val="22"/>
+          <w:szCs w:val="22"/>
+        </w:rPr>
+        <w:t>We will have random zombie noises. As soon as player is seen by the scouting zombie that zombie will do start making loud screaming noises to attract the other zombie.</w:t>
+      </w:r>
+    </w:p>
+    <w:p>
+      <w:pPr>
+        <w:pStyle w:val="NormalWeb"/>
+        <w:spacing w:before="0" w:beforeAutospacing="0" w:after="0" w:afterAutospacing="0"/>
+        <w:ind w:left="1800"/>
+        <w:textAlignment w:val="baseline"/>
+        <w:rPr>
+          <w:rFonts w:ascii="Arial" w:hAnsi="Arial" w:cs="Arial"/>
+          <w:color w:val="000000"/>
+          <w:sz w:val="22"/>
+          <w:szCs w:val="22"/>
+        </w:rPr>
+      </w:pPr>
+      <w:r>
+        <w:rPr>
+          <w:rFonts w:ascii="Arial" w:hAnsi="Arial" w:cs="Arial"/>
+          <w:color w:val="000000"/>
+          <w:sz w:val="22"/>
+          <w:szCs w:val="22"/>
+        </w:rPr>
+        <w:t>We will have glass noise and can noise for throwables.</w:t>
+      </w:r>
+    </w:p>
+    <w:p>
+      <w:pPr>
+        <w:pStyle w:val="NormalWeb"/>
+        <w:spacing w:before="0" w:beforeAutospacing="0" w:after="0" w:afterAutospacing="0"/>
+        <w:ind w:left="1800"/>
+        <w:textAlignment w:val="baseline"/>
+        <w:rPr>
+          <w:rFonts w:ascii="Arial" w:hAnsi="Arial" w:cs="Arial"/>
+          <w:color w:val="000000"/>
+          <w:sz w:val="22"/>
+          <w:szCs w:val="22"/>
+        </w:rPr>
+      </w:pPr>
+    </w:p>
+    <w:p>
+      <w:pPr>
+        <w:pStyle w:val="NormalWeb"/>
+        <w:spacing w:before="0" w:beforeAutospacing="0" w:after="0" w:afterAutospacing="0"/>
+        <w:ind w:left="1800"/>
+        <w:textAlignment w:val="baseline"/>
+        <w:rPr>
+          <w:rFonts w:ascii="Arial" w:hAnsi="Arial" w:cs="Arial"/>
+          <w:color w:val="000000"/>
+          <w:sz w:val="22"/>
+          <w:szCs w:val="22"/>
+        </w:rPr>
+      </w:pPr>
     </w:p>
     <w:p>
       <w:pPr>
@@ -6089,6 +6405,7 @@
         <w:textAlignment w:val="baseline"/>
         <w:rPr>
           <w:rFonts w:ascii="Trebuchet MS" w:hAnsi="Trebuchet MS" w:cs="Times New Roman"/>
+          <w:b/>
           <w:color w:val="000000"/>
           <w:sz w:val="27"/>
           <w:szCs w:val="27"/>
@@ -6098,6 +6415,7 @@
       <w:r>
         <w:rPr>
           <w:rFonts w:ascii="Trebuchet MS" w:hAnsi="Trebuchet MS"/>
+          <w:b/>
           <w:color w:val="000000"/>
           <w:sz w:val="26"/>
           <w:szCs w:val="26"/>
@@ -6119,6 +6437,8 @@
         <w:textAlignment w:val="baseline"/>
         <w:rPr>
           <w:rFonts w:ascii="Trebuchet MS" w:hAnsi="Trebuchet MS"/>
+          <w:b/>
+          <w:bCs/>
         </w:rPr>
       </w:pPr>
       <w:bookmarkStart w:id="59" w:name="_Toc87893865"/>
@@ -6131,6 +6451,78 @@
         <w:t>Characters/ animation frames</w:t>
       </w:r>
       <w:bookmarkEnd w:id="59"/>
+    </w:p>
+    <w:p>
+      <w:pPr>
+        <w:ind w:left="2160"/>
+      </w:pPr>
+      <w:r>
+        <w:t>For our character we surfed internet and borrowed a free sprite for different state of player</w:t>
+      </w:r>
+      <w:r>
+        <w:t xml:space="preserve"> and zombies</w:t>
+      </w:r>
+      <w:r>
+        <w:t xml:space="preserve"> and animated them.</w:t>
+      </w:r>
+    </w:p>
+    <w:p>
+      <w:pPr>
+        <w:ind w:left="2160"/>
+      </w:pPr>
+      <w:r>
+        <w:rPr>
+          <w:noProof/>
+        </w:rPr>
+        <w:drawing>
+          <wp:inline distT="0" distB="0" distL="0" distR="0" wp14:anchorId="1610B69D" wp14:editId="0BF1DD98">
+            <wp:extent cx="1093916" cy="5536875"/>
+            <wp:effectExtent l="0" t="0" r="0" b="6985"/>
+            <wp:docPr id="6" name="Picture 6"/>
+            <wp:cNvGraphicFramePr>
+              <a:graphicFrameLocks xmlns:a="http://schemas.openxmlformats.org/drawingml/2006/main" noChangeAspect="1"/>
+            </wp:cNvGraphicFramePr>
+            <a:graphic xmlns:a="http://schemas.openxmlformats.org/drawingml/2006/main">
+              <a:graphicData uri="http://schemas.openxmlformats.org/drawingml/2006/picture">
+                <pic:pic xmlns:pic="http://schemas.openxmlformats.org/drawingml/2006/picture">
+                  <pic:nvPicPr>
+                    <pic:cNvPr id="0" name="Picture 3"/>
+                    <pic:cNvPicPr>
+                      <a:picLocks noChangeAspect="1" noChangeArrowheads="1"/>
+                    </pic:cNvPicPr>
+                  </pic:nvPicPr>
+                  <pic:blipFill>
+                    <a:blip r:embed="rId13">
+                      <a:extLst>
+                        <a:ext uri="{28A0092B-C50C-407E-A947-70E740481C1C}">
+                          <a14:useLocalDpi xmlns:a14="http://schemas.microsoft.com/office/drawing/2010/main" val="0"/>
+                        </a:ext>
+                      </a:extLst>
+                    </a:blip>
+                    <a:srcRect/>
+                    <a:stretch>
+                      <a:fillRect/>
+                    </a:stretch>
+                  </pic:blipFill>
+                  <pic:spPr bwMode="auto">
+                    <a:xfrm>
+                      <a:off x="0" y="0"/>
+                      <a:ext cx="1118707" cy="5662357"/>
+                    </a:xfrm>
+                    <a:prstGeom prst="rect">
+                      <a:avLst/>
+                    </a:prstGeom>
+                    <a:noFill/>
+                    <a:ln>
+                      <a:noFill/>
+                    </a:ln>
+                  </pic:spPr>
+                </pic:pic>
+              </a:graphicData>
+            </a:graphic>
+          </wp:inline>
+        </w:drawing>
+      </w:r>
     </w:p>
     <w:p>
       <w:pPr>
@@ -6145,6 +6537,8 @@
         <w:textAlignment w:val="baseline"/>
         <w:rPr>
           <w:rFonts w:ascii="Trebuchet MS" w:hAnsi="Trebuchet MS"/>
+          <w:b/>
+          <w:bCs/>
         </w:rPr>
       </w:pPr>
       <w:bookmarkStart w:id="60" w:name="_Toc87893866"/>
@@ -6154,10 +6548,129 @@
           <w:b/>
           <w:bCs/>
         </w:rPr>
+        <w:t>Items (in-game &amp; icons)</w:t>
+      </w:r>
+      <w:bookmarkEnd w:id="60"/>
+    </w:p>
+    <w:p>
+      <w:pPr>
+        <w:ind w:left="1800"/>
+      </w:pPr>
+      <w:r>
+        <w:t>For in-game items we are going to have a glass bottle and a can for player to collect and throw them.</w:t>
+      </w:r>
+    </w:p>
+    <w:p>
+      <w:pPr>
+        <w:ind w:left="1800"/>
+      </w:pPr>
+      <w:r>
+        <w:rPr>
+          <w:noProof/>
+        </w:rPr>
         <w:lastRenderedPageBreak/>
-        <w:t>Items (in-game &amp; icons)</w:t>
-      </w:r>
-      <w:bookmarkEnd w:id="60"/>
+        <w:drawing>
+          <wp:inline distT="0" distB="0" distL="0" distR="0" wp14:anchorId="0E851390" wp14:editId="51CC919E">
+            <wp:extent cx="818948" cy="1029145"/>
+            <wp:effectExtent l="0" t="0" r="635" b="0"/>
+            <wp:docPr id="7" name="Picture 7"/>
+            <wp:cNvGraphicFramePr>
+              <a:graphicFrameLocks xmlns:a="http://schemas.openxmlformats.org/drawingml/2006/main" noChangeAspect="1"/>
+            </wp:cNvGraphicFramePr>
+            <a:graphic xmlns:a="http://schemas.openxmlformats.org/drawingml/2006/main">
+              <a:graphicData uri="http://schemas.openxmlformats.org/drawingml/2006/picture">
+                <pic:pic xmlns:pic="http://schemas.openxmlformats.org/drawingml/2006/picture">
+                  <pic:nvPicPr>
+                    <pic:cNvPr id="0" name="Picture 5"/>
+                    <pic:cNvPicPr>
+                      <a:picLocks noChangeAspect="1" noChangeArrowheads="1"/>
+                    </pic:cNvPicPr>
+                  </pic:nvPicPr>
+                  <pic:blipFill>
+                    <a:blip r:embed="rId14" cstate="print">
+                      <a:extLst>
+                        <a:ext uri="{28A0092B-C50C-407E-A947-70E740481C1C}">
+                          <a14:useLocalDpi xmlns:a14="http://schemas.microsoft.com/office/drawing/2010/main" val="0"/>
+                        </a:ext>
+                      </a:extLst>
+                    </a:blip>
+                    <a:srcRect/>
+                    <a:stretch>
+                      <a:fillRect/>
+                    </a:stretch>
+                  </pic:blipFill>
+                  <pic:spPr bwMode="auto">
+                    <a:xfrm>
+                      <a:off x="0" y="0"/>
+                      <a:ext cx="826937" cy="1039184"/>
+                    </a:xfrm>
+                    <a:prstGeom prst="rect">
+                      <a:avLst/>
+                    </a:prstGeom>
+                    <a:noFill/>
+                    <a:ln>
+                      <a:noFill/>
+                    </a:ln>
+                  </pic:spPr>
+                </pic:pic>
+              </a:graphicData>
+            </a:graphic>
+          </wp:inline>
+        </w:drawing>
+      </w:r>
+      <w:r>
+        <w:rPr>
+          <w:noProof/>
+        </w:rPr>
+        <w:drawing>
+          <wp:inline distT="0" distB="0" distL="0" distR="0" wp14:anchorId="1934AA79" wp14:editId="353E50FF">
+            <wp:extent cx="1034409" cy="671513"/>
+            <wp:effectExtent l="0" t="0" r="0" b="0"/>
+            <wp:docPr id="8" name="Picture 8"/>
+            <wp:cNvGraphicFramePr>
+              <a:graphicFrameLocks xmlns:a="http://schemas.openxmlformats.org/drawingml/2006/main" noChangeAspect="1"/>
+            </wp:cNvGraphicFramePr>
+            <a:graphic xmlns:a="http://schemas.openxmlformats.org/drawingml/2006/main">
+              <a:graphicData uri="http://schemas.openxmlformats.org/drawingml/2006/picture">
+                <pic:pic xmlns:pic="http://schemas.openxmlformats.org/drawingml/2006/picture">
+                  <pic:nvPicPr>
+                    <pic:cNvPr id="0" name="Picture 7"/>
+                    <pic:cNvPicPr>
+                      <a:picLocks noChangeAspect="1" noChangeArrowheads="1"/>
+                    </pic:cNvPicPr>
+                  </pic:nvPicPr>
+                  <pic:blipFill>
+                    <a:blip r:embed="rId15" cstate="print">
+                      <a:extLst>
+                        <a:ext uri="{28A0092B-C50C-407E-A947-70E740481C1C}">
+                          <a14:useLocalDpi xmlns:a14="http://schemas.microsoft.com/office/drawing/2010/main" val="0"/>
+                        </a:ext>
+                      </a:extLst>
+                    </a:blip>
+                    <a:srcRect/>
+                    <a:stretch>
+                      <a:fillRect/>
+                    </a:stretch>
+                  </pic:blipFill>
+                  <pic:spPr bwMode="auto">
+                    <a:xfrm rot="10800000" flipV="1">
+                      <a:off x="0" y="0"/>
+                      <a:ext cx="1218124" cy="790776"/>
+                    </a:xfrm>
+                    <a:prstGeom prst="rect">
+                      <a:avLst/>
+                    </a:prstGeom>
+                    <a:noFill/>
+                    <a:ln>
+                      <a:noFill/>
+                    </a:ln>
+                  </pic:spPr>
+                </pic:pic>
+              </a:graphicData>
+            </a:graphic>
+          </wp:inline>
+        </w:drawing>
+      </w:r>
     </w:p>
     <w:p>
       <w:pPr>
@@ -6172,6 +6685,8 @@
         <w:textAlignment w:val="baseline"/>
         <w:rPr>
           <w:rFonts w:ascii="Trebuchet MS" w:hAnsi="Trebuchet MS"/>
+          <w:b/>
+          <w:bCs/>
         </w:rPr>
       </w:pPr>
       <w:bookmarkStart w:id="61" w:name="_Toc87893867"/>
@@ -6184,6 +6699,117 @@
         <w:t>Level backgrounds/maps/environment textures</w:t>
       </w:r>
       <w:bookmarkEnd w:id="61"/>
+    </w:p>
+    <w:p>
+      <w:pPr>
+        <w:ind w:left="2160"/>
+      </w:pPr>
+      <w:r>
+        <w:rPr>
+          <w:noProof/>
+        </w:rPr>
+        <w:drawing>
+          <wp:inline distT="0" distB="0" distL="0" distR="0" wp14:anchorId="28C1287B" wp14:editId="7D6E3912">
+            <wp:extent cx="2933382" cy="2933382"/>
+            <wp:effectExtent l="0" t="0" r="635" b="635"/>
+            <wp:docPr id="11" name="Picture 11"/>
+            <wp:cNvGraphicFramePr>
+              <a:graphicFrameLocks xmlns:a="http://schemas.openxmlformats.org/drawingml/2006/main" noChangeAspect="1"/>
+            </wp:cNvGraphicFramePr>
+            <a:graphic xmlns:a="http://schemas.openxmlformats.org/drawingml/2006/main">
+              <a:graphicData uri="http://schemas.openxmlformats.org/drawingml/2006/picture">
+                <pic:pic xmlns:pic="http://schemas.openxmlformats.org/drawingml/2006/picture">
+                  <pic:nvPicPr>
+                    <pic:cNvPr id="0" name="Picture 10"/>
+                    <pic:cNvPicPr>
+                      <a:picLocks noChangeAspect="1" noChangeArrowheads="1"/>
+                    </pic:cNvPicPr>
+                  </pic:nvPicPr>
+                  <pic:blipFill>
+                    <a:blip r:embed="rId16" cstate="print">
+                      <a:extLst>
+                        <a:ext uri="{28A0092B-C50C-407E-A947-70E740481C1C}">
+                          <a14:useLocalDpi xmlns:a14="http://schemas.microsoft.com/office/drawing/2010/main" val="0"/>
+                        </a:ext>
+                      </a:extLst>
+                    </a:blip>
+                    <a:srcRect/>
+                    <a:stretch>
+                      <a:fillRect/>
+                    </a:stretch>
+                  </pic:blipFill>
+                  <pic:spPr bwMode="auto">
+                    <a:xfrm>
+                      <a:off x="0" y="0"/>
+                      <a:ext cx="2944534" cy="2944534"/>
+                    </a:xfrm>
+                    <a:prstGeom prst="rect">
+                      <a:avLst/>
+                    </a:prstGeom>
+                    <a:noFill/>
+                    <a:ln>
+                      <a:noFill/>
+                    </a:ln>
+                  </pic:spPr>
+                </pic:pic>
+              </a:graphicData>
+            </a:graphic>
+          </wp:inline>
+        </w:drawing>
+      </w:r>
+      <w:r>
+        <w:rPr>
+          <w:noProof/>
+        </w:rPr>
+        <w:drawing>
+          <wp:inline distT="0" distB="0" distL="0" distR="0" wp14:anchorId="153AD1B9" wp14:editId="1729495E">
+            <wp:extent cx="1481210" cy="2962275"/>
+            <wp:effectExtent l="0" t="0" r="5080" b="0"/>
+            <wp:docPr id="9" name="Picture 9"/>
+            <wp:cNvGraphicFramePr>
+              <a:graphicFrameLocks xmlns:a="http://schemas.openxmlformats.org/drawingml/2006/main" noChangeAspect="1"/>
+            </wp:cNvGraphicFramePr>
+            <a:graphic xmlns:a="http://schemas.openxmlformats.org/drawingml/2006/main">
+              <a:graphicData uri="http://schemas.openxmlformats.org/drawingml/2006/picture">
+                <pic:pic xmlns:pic="http://schemas.openxmlformats.org/drawingml/2006/picture">
+                  <pic:nvPicPr>
+                    <pic:cNvPr id="0" name="Picture 9"/>
+                    <pic:cNvPicPr>
+                      <a:picLocks noChangeAspect="1" noChangeArrowheads="1"/>
+                    </pic:cNvPicPr>
+                  </pic:nvPicPr>
+                  <pic:blipFill>
+                    <a:blip r:embed="rId17" cstate="print">
+                      <a:extLst>
+                        <a:ext uri="{28A0092B-C50C-407E-A947-70E740481C1C}">
+                          <a14:useLocalDpi xmlns:a14="http://schemas.microsoft.com/office/drawing/2010/main" val="0"/>
+                        </a:ext>
+                      </a:extLst>
+                    </a:blip>
+                    <a:srcRect/>
+                    <a:stretch>
+                      <a:fillRect/>
+                    </a:stretch>
+                  </pic:blipFill>
+                  <pic:spPr bwMode="auto">
+                    <a:xfrm>
+                      <a:off x="0" y="0"/>
+                      <a:ext cx="1500851" cy="3001555"/>
+                    </a:xfrm>
+                    <a:prstGeom prst="rect">
+                      <a:avLst/>
+                    </a:prstGeom>
+                    <a:noFill/>
+                    <a:ln>
+                      <a:noFill/>
+                    </a:ln>
+                  </pic:spPr>
+                </pic:pic>
+              </a:graphicData>
+            </a:graphic>
+          </wp:inline>
+        </w:drawing>
+      </w:r>
     </w:p>
     <w:p>
       <w:pPr>
@@ -6224,44 +6850,28 @@
         <w:textAlignment w:val="baseline"/>
         <w:rPr>
           <w:rFonts w:ascii="Trebuchet MS" w:hAnsi="Trebuchet MS"/>
-        </w:rPr>
-      </w:pPr>
-      <w:bookmarkStart w:id="63" w:name="_Toc87893869"/>
+          <w:b/>
+          <w:bCs/>
+        </w:rPr>
+      </w:pPr>
+      <w:bookmarkStart w:id="63" w:name="_Toc87893870"/>
       <w:r>
         <w:rPr>
           <w:rFonts w:ascii="Trebuchet MS" w:hAnsi="Trebuchet MS"/>
           <w:b/>
           <w:bCs/>
         </w:rPr>
-        <w:t>Explosions</w:t>
+        <w:t>Particles</w:t>
       </w:r>
       <w:bookmarkEnd w:id="63"/>
     </w:p>
     <w:p>
       <w:pPr>
-        <w:pStyle w:val="Heading5"/>
-        <w:keepNext w:val="0"/>
-        <w:keepLines w:val="0"/>
-        <w:numPr>
-          <w:ilvl w:val="3"/>
-          <w:numId w:val="3"/>
-        </w:numPr>
-        <w:spacing w:before="160" w:after="0" w:line="240" w:lineRule="auto"/>
-        <w:textAlignment w:val="baseline"/>
-        <w:rPr>
-          <w:rFonts w:ascii="Trebuchet MS" w:hAnsi="Trebuchet MS"/>
-        </w:rPr>
-      </w:pPr>
-      <w:bookmarkStart w:id="64" w:name="_Toc87893870"/>
-      <w:r>
-        <w:rPr>
-          <w:rFonts w:ascii="Trebuchet MS" w:hAnsi="Trebuchet MS"/>
-          <w:b/>
-          <w:bCs/>
-        </w:rPr>
-        <w:t>Particles</w:t>
-      </w:r>
-      <w:bookmarkEnd w:id="64"/>
+        <w:ind w:left="2160"/>
+      </w:pPr>
+      <w:r>
+        <w:t>We are going to use particle system for creating semi fogy weather for our level and the blood effect of getting attacked by the zombies.</w:t>
+      </w:r>
     </w:p>
     <w:p>
       <w:pPr>
@@ -6276,9 +6886,11 @@
         <w:textAlignment w:val="baseline"/>
         <w:rPr>
           <w:rFonts w:ascii="Trebuchet MS" w:hAnsi="Trebuchet MS"/>
-        </w:rPr>
-      </w:pPr>
-      <w:bookmarkStart w:id="65" w:name="_Toc87893871"/>
+          <w:b/>
+          <w:bCs/>
+        </w:rPr>
+      </w:pPr>
+      <w:bookmarkStart w:id="64" w:name="_Toc87893871"/>
       <w:r>
         <w:rPr>
           <w:rFonts w:ascii="Trebuchet MS" w:hAnsi="Trebuchet MS"/>
@@ -6287,7 +6899,15 @@
         </w:rPr>
         <w:t>HUD graphics, typeface</w:t>
       </w:r>
-      <w:bookmarkEnd w:id="65"/>
+      <w:bookmarkEnd w:id="64"/>
+    </w:p>
+    <w:p>
+      <w:pPr>
+        <w:ind w:left="2160"/>
+      </w:pPr>
+      <w:r>
+        <w:t>Our Hud will be a simple rectangle shape on top of the window (please check the interface)</w:t>
+      </w:r>
     </w:p>
     <w:p>
       <w:pPr>
@@ -6304,7 +6924,7 @@
           <w:rFonts w:ascii="Trebuchet MS" w:hAnsi="Trebuchet MS"/>
         </w:rPr>
       </w:pPr>
-      <w:bookmarkStart w:id="66" w:name="_Toc87893872"/>
+      <w:bookmarkStart w:id="65" w:name="_Toc87893872"/>
       <w:r>
         <w:rPr>
           <w:rFonts w:ascii="Trebuchet MS" w:hAnsi="Trebuchet MS"/>
@@ -6313,17 +6933,86 @@
         </w:rPr>
         <w:t>Controls screen/menu/dialog backgrounds/borders/typefaces</w:t>
       </w:r>
-      <w:bookmarkEnd w:id="66"/>
+      <w:bookmarkEnd w:id="65"/>
     </w:p>
     <w:p>
       <w:pPr>
         <w:pStyle w:val="Heading1"/>
+        <w:ind w:left="2160"/>
         <w:rPr>
           <w:rFonts w:ascii="Trebuchet MS" w:hAnsi="Trebuchet MS"/>
           <w:sz w:val="32"/>
           <w:szCs w:val="32"/>
         </w:rPr>
       </w:pPr>
+      <w:r>
+        <w:rPr>
+          <w:noProof/>
+        </w:rPr>
+        <w:drawing>
+          <wp:inline distT="0" distB="0" distL="0" distR="0" wp14:anchorId="6E25077C" wp14:editId="30C4E23C">
+            <wp:extent cx="1153389" cy="1161732"/>
+            <wp:effectExtent l="0" t="0" r="8890" b="635"/>
+            <wp:docPr id="13" name="Picture 13"/>
+            <wp:cNvGraphicFramePr>
+              <a:graphicFrameLocks xmlns:a="http://schemas.openxmlformats.org/drawingml/2006/main" noChangeAspect="1"/>
+            </wp:cNvGraphicFramePr>
+            <a:graphic xmlns:a="http://schemas.openxmlformats.org/drawingml/2006/main">
+              <a:graphicData uri="http://schemas.openxmlformats.org/drawingml/2006/picture">
+                <pic:pic xmlns:pic="http://schemas.openxmlformats.org/drawingml/2006/picture">
+                  <pic:nvPicPr>
+                    <pic:cNvPr id="0" name="Picture 13"/>
+                    <pic:cNvPicPr>
+                      <a:picLocks noChangeAspect="1" noChangeArrowheads="1"/>
+                    </pic:cNvPicPr>
+                  </pic:nvPicPr>
+                  <pic:blipFill>
+                    <a:blip r:embed="rId18" cstate="print">
+                      <a:extLst>
+                        <a:ext uri="{28A0092B-C50C-407E-A947-70E740481C1C}">
+                          <a14:useLocalDpi xmlns:a14="http://schemas.microsoft.com/office/drawing/2010/main" val="0"/>
+                        </a:ext>
+                      </a:extLst>
+                    </a:blip>
+                    <a:srcRect/>
+                    <a:stretch>
+                      <a:fillRect/>
+                    </a:stretch>
+                  </pic:blipFill>
+                  <pic:spPr bwMode="auto">
+                    <a:xfrm>
+                      <a:off x="0" y="0"/>
+                      <a:ext cx="1167331" cy="1175775"/>
+                    </a:xfrm>
+                    <a:prstGeom prst="rect">
+                      <a:avLst/>
+                    </a:prstGeom>
+                    <a:noFill/>
+                    <a:ln>
+                      <a:noFill/>
+                    </a:ln>
+                  </pic:spPr>
+                </pic:pic>
+              </a:graphicData>
+            </a:graphic>
+          </wp:inline>
+        </w:drawing>
+      </w:r>
+    </w:p>
+    <w:p>
+      <w:pPr>
+        <w:ind w:left="2160"/>
+      </w:pPr>
+      <w:r>
+        <w:t>Menu background with a simple multiple button function for the beginning of the game and a simple pause menu for in-game.</w:t>
+      </w:r>
+    </w:p>
+    <w:p>
+      <w:pPr>
+        <w:ind w:left="2160"/>
+      </w:pPr>
+      <w:bookmarkStart w:id="66" w:name="_GoBack"/>
+      <w:bookmarkEnd w:id="66"/>
     </w:p>
     <w:p>
       <w:pPr>
@@ -6359,7 +7048,7 @@
 </file>
 
 <file path=word/endnotes.xml><?xml version="1.0" encoding="utf-8"?>
-<w:endnotes xmlns:wpc="http://schemas.microsoft.com/office/word/2010/wordprocessingCanvas" xmlns:cx="http://schemas.microsoft.com/office/drawing/2014/chartex" xmlns:cx1="http://schemas.microsoft.com/office/drawing/2015/9/8/chartex" xmlns:cx2="http://schemas.microsoft.com/office/drawing/2015/10/21/chartex" xmlns:cx3="http://schemas.microsoft.com/office/drawing/2016/5/9/chartex" xmlns:cx4="http://schemas.microsoft.com/office/drawing/2016/5/10/chartex" xmlns:cx5="http://schemas.microsoft.com/office/drawing/2016/5/11/chartex" xmlns:cx6="http://schemas.microsoft.com/office/drawing/2016/5/12/chartex" xmlns:cx7="http://schemas.microsoft.com/office/drawing/2016/5/13/chartex" xmlns:cx8="http://schemas.microsoft.com/office/drawing/2016/5/14/chartex" xmlns:mc="http://schemas.openxmlformats.org/markup-compatibility/2006" xmlns:aink="http://schemas.microsoft.com/office/drawing/2016/ink" xmlns:am3d="http://schemas.microsoft.com/office/drawing/2017/model3d" xmlns:o="urn:schemas-microsoft-com:office:office" xmlns:r="http://schemas.openxmlformats.org/officeDocument/2006/relationships" xmlns:m="http://schemas.openxmlformats.org/officeDocument/2006/math" xmlns:v="urn:schemas-microsoft-com:vml" xmlns:wp14="http://schemas.microsoft.com/office/word/2010/wordprocessingDrawing" xmlns:wp="http://schemas.openxmlformats.org/drawingml/2006/wordprocessingDrawing" xmlns:w10="urn:schemas-microsoft-com:office:word" xmlns:w="http://schemas.openxmlformats.org/wordprocessingml/2006/main" xmlns:w14="http://schemas.microsoft.com/office/word/2010/wordml" xmlns:w15="http://schemas.microsoft.com/office/word/2012/wordml" xmlns:w16cex="http://schemas.microsoft.com/office/word/2018/wordml/cex" xmlns:w16cid="http://schemas.microsoft.com/office/word/2016/wordml/cid" xmlns:w16="http://schemas.microsoft.com/office/word/2018/wordml" xmlns:w16sdtdh="http://schemas.microsoft.com/office/word/2020/wordml/sdtdatahash" xmlns:w16se="http://schemas.microsoft.com/office/word/2015/wordml/symex" xmlns:wpg="http://schemas.microsoft.com/office/word/2010/wordprocessingGroup" xmlns:wpi="http://schemas.microsoft.com/office/word/2010/wordprocessingInk" xmlns:wne="http://schemas.microsoft.com/office/word/2006/wordml" xmlns:wps="http://schemas.microsoft.com/office/word/2010/wordprocessingShape" mc:Ignorable="w14 w15 w16se w16cid w16 w16cex w16sdtdh wp14">
+<w:endnotes xmlns:wpc="http://schemas.microsoft.com/office/word/2010/wordprocessingCanvas" xmlns:cx="http://schemas.microsoft.com/office/drawing/2014/chartex" xmlns:cx1="http://schemas.microsoft.com/office/drawing/2015/9/8/chartex" xmlns:cx2="http://schemas.microsoft.com/office/drawing/2015/10/21/chartex" xmlns:cx3="http://schemas.microsoft.com/office/drawing/2016/5/9/chartex" xmlns:cx4="http://schemas.microsoft.com/office/drawing/2016/5/10/chartex" xmlns:cx5="http://schemas.microsoft.com/office/drawing/2016/5/11/chartex" xmlns:cx6="http://schemas.microsoft.com/office/drawing/2016/5/12/chartex" xmlns:cx7="http://schemas.microsoft.com/office/drawing/2016/5/13/chartex" xmlns:cx8="http://schemas.microsoft.com/office/drawing/2016/5/14/chartex" xmlns:mc="http://schemas.openxmlformats.org/markup-compatibility/2006" xmlns:aink="http://schemas.microsoft.com/office/drawing/2016/ink" xmlns:am3d="http://schemas.microsoft.com/office/drawing/2017/model3d" xmlns:o="urn:schemas-microsoft-com:office:office" xmlns:r="http://schemas.openxmlformats.org/officeDocument/2006/relationships" xmlns:m="http://schemas.openxmlformats.org/officeDocument/2006/math" xmlns:v="urn:schemas-microsoft-com:vml" xmlns:wp14="http://schemas.microsoft.com/office/word/2010/wordprocessingDrawing" xmlns:wp="http://schemas.openxmlformats.org/drawingml/2006/wordprocessingDrawing" xmlns:w10="urn:schemas-microsoft-com:office:word" xmlns:w="http://schemas.openxmlformats.org/wordprocessingml/2006/main" xmlns:w14="http://schemas.microsoft.com/office/word/2010/wordml" xmlns:w15="http://schemas.microsoft.com/office/word/2012/wordml" xmlns:w16cid="http://schemas.microsoft.com/office/word/2016/wordml/cid" xmlns:w16se="http://schemas.microsoft.com/office/word/2015/wordml/symex" xmlns:wpg="http://schemas.microsoft.com/office/word/2010/wordprocessingGroup" xmlns:wpi="http://schemas.microsoft.com/office/word/2010/wordprocessingInk" xmlns:wne="http://schemas.microsoft.com/office/word/2006/wordml" xmlns:wps="http://schemas.microsoft.com/office/word/2010/wordprocessingShape" mc:Ignorable="w14 w15 w16se w16cid wp14">
   <w:endnote w:type="separator" w:id="-1">
     <w:p>
       <w:pPr>
@@ -6384,7 +7073,7 @@
 </file>
 
 <file path=word/footnotes.xml><?xml version="1.0" encoding="utf-8"?>
-<w:footnotes xmlns:wpc="http://schemas.microsoft.com/office/word/2010/wordprocessingCanvas" xmlns:cx="http://schemas.microsoft.com/office/drawing/2014/chartex" xmlns:cx1="http://schemas.microsoft.com/office/drawing/2015/9/8/chartex" xmlns:cx2="http://schemas.microsoft.com/office/drawing/2015/10/21/chartex" xmlns:cx3="http://schemas.microsoft.com/office/drawing/2016/5/9/chartex" xmlns:cx4="http://schemas.microsoft.com/office/drawing/2016/5/10/chartex" xmlns:cx5="http://schemas.microsoft.com/office/drawing/2016/5/11/chartex" xmlns:cx6="http://schemas.microsoft.com/office/drawing/2016/5/12/chartex" xmlns:cx7="http://schemas.microsoft.com/office/drawing/2016/5/13/chartex" xmlns:cx8="http://schemas.microsoft.com/office/drawing/2016/5/14/chartex" xmlns:mc="http://schemas.openxmlformats.org/markup-compatibility/2006" xmlns:aink="http://schemas.microsoft.com/office/drawing/2016/ink" xmlns:am3d="http://schemas.microsoft.com/office/drawing/2017/model3d" xmlns:o="urn:schemas-microsoft-com:office:office" xmlns:r="http://schemas.openxmlformats.org/officeDocument/2006/relationships" xmlns:m="http://schemas.openxmlformats.org/officeDocument/2006/math" xmlns:v="urn:schemas-microsoft-com:vml" xmlns:wp14="http://schemas.microsoft.com/office/word/2010/wordprocessingDrawing" xmlns:wp="http://schemas.openxmlformats.org/drawingml/2006/wordprocessingDrawing" xmlns:w10="urn:schemas-microsoft-com:office:word" xmlns:w="http://schemas.openxmlformats.org/wordprocessingml/2006/main" xmlns:w14="http://schemas.microsoft.com/office/word/2010/wordml" xmlns:w15="http://schemas.microsoft.com/office/word/2012/wordml" xmlns:w16cex="http://schemas.microsoft.com/office/word/2018/wordml/cex" xmlns:w16cid="http://schemas.microsoft.com/office/word/2016/wordml/cid" xmlns:w16="http://schemas.microsoft.com/office/word/2018/wordml" xmlns:w16sdtdh="http://schemas.microsoft.com/office/word/2020/wordml/sdtdatahash" xmlns:w16se="http://schemas.microsoft.com/office/word/2015/wordml/symex" xmlns:wpg="http://schemas.microsoft.com/office/word/2010/wordprocessingGroup" xmlns:wpi="http://schemas.microsoft.com/office/word/2010/wordprocessingInk" xmlns:wne="http://schemas.microsoft.com/office/word/2006/wordml" xmlns:wps="http://schemas.microsoft.com/office/word/2010/wordprocessingShape" mc:Ignorable="w14 w15 w16se w16cid w16 w16cex w16sdtdh wp14">
+<w:footnotes xmlns:wpc="http://schemas.microsoft.com/office/word/2010/wordprocessingCanvas" xmlns:cx="http://schemas.microsoft.com/office/drawing/2014/chartex" xmlns:cx1="http://schemas.microsoft.com/office/drawing/2015/9/8/chartex" xmlns:cx2="http://schemas.microsoft.com/office/drawing/2015/10/21/chartex" xmlns:cx3="http://schemas.microsoft.com/office/drawing/2016/5/9/chartex" xmlns:cx4="http://schemas.microsoft.com/office/drawing/2016/5/10/chartex" xmlns:cx5="http://schemas.microsoft.com/office/drawing/2016/5/11/chartex" xmlns:cx6="http://schemas.microsoft.com/office/drawing/2016/5/12/chartex" xmlns:cx7="http://schemas.microsoft.com/office/drawing/2016/5/13/chartex" xmlns:cx8="http://schemas.microsoft.com/office/drawing/2016/5/14/chartex" xmlns:mc="http://schemas.openxmlformats.org/markup-compatibility/2006" xmlns:aink="http://schemas.microsoft.com/office/drawing/2016/ink" xmlns:am3d="http://schemas.microsoft.com/office/drawing/2017/model3d" xmlns:o="urn:schemas-microsoft-com:office:office" xmlns:r="http://schemas.openxmlformats.org/officeDocument/2006/relationships" xmlns:m="http://schemas.openxmlformats.org/officeDocument/2006/math" xmlns:v="urn:schemas-microsoft-com:vml" xmlns:wp14="http://schemas.microsoft.com/office/word/2010/wordprocessingDrawing" xmlns:wp="http://schemas.openxmlformats.org/drawingml/2006/wordprocessingDrawing" xmlns:w10="urn:schemas-microsoft-com:office:word" xmlns:w="http://schemas.openxmlformats.org/wordprocessingml/2006/main" xmlns:w14="http://schemas.microsoft.com/office/word/2010/wordml" xmlns:w15="http://schemas.microsoft.com/office/word/2012/wordml" xmlns:w16cid="http://schemas.microsoft.com/office/word/2016/wordml/cid" xmlns:w16se="http://schemas.microsoft.com/office/word/2015/wordml/symex" xmlns:wpg="http://schemas.microsoft.com/office/word/2010/wordprocessingGroup" xmlns:wpi="http://schemas.microsoft.com/office/word/2010/wordprocessingInk" xmlns:wne="http://schemas.microsoft.com/office/word/2006/wordml" xmlns:wps="http://schemas.microsoft.com/office/word/2010/wordprocessingShape" mc:Ignorable="w14 w15 w16se w16cid wp14">
   <w:footnote w:type="separator" w:id="-1">
     <w:p>
       <w:pPr>
@@ -6409,7 +7098,7 @@
 </file>
 
 <file path=word/numbering.xml><?xml version="1.0" encoding="utf-8"?>
-<w:numbering xmlns:wpc="http://schemas.microsoft.com/office/word/2010/wordprocessingCanvas" xmlns:cx="http://schemas.microsoft.com/office/drawing/2014/chartex" xmlns:cx1="http://schemas.microsoft.com/office/drawing/2015/9/8/chartex" xmlns:cx2="http://schemas.microsoft.com/office/drawing/2015/10/21/chartex" xmlns:cx3="http://schemas.microsoft.com/office/drawing/2016/5/9/chartex" xmlns:cx4="http://schemas.microsoft.com/office/drawing/2016/5/10/chartex" xmlns:cx5="http://schemas.microsoft.com/office/drawing/2016/5/11/chartex" xmlns:cx6="http://schemas.microsoft.com/office/drawing/2016/5/12/chartex" xmlns:cx7="http://schemas.microsoft.com/office/drawing/2016/5/13/chartex" xmlns:cx8="http://schemas.microsoft.com/office/drawing/2016/5/14/chartex" xmlns:mc="http://schemas.openxmlformats.org/markup-compatibility/2006" xmlns:aink="http://schemas.microsoft.com/office/drawing/2016/ink" xmlns:am3d="http://schemas.microsoft.com/office/drawing/2017/model3d" xmlns:o="urn:schemas-microsoft-com:office:office" xmlns:r="http://schemas.openxmlformats.org/officeDocument/2006/relationships" xmlns:m="http://schemas.openxmlformats.org/officeDocument/2006/math" xmlns:v="urn:schemas-microsoft-com:vml" xmlns:wp14="http://schemas.microsoft.com/office/word/2010/wordprocessingDrawing" xmlns:wp="http://schemas.openxmlformats.org/drawingml/2006/wordprocessingDrawing" xmlns:w10="urn:schemas-microsoft-com:office:word" xmlns:w="http://schemas.openxmlformats.org/wordprocessingml/2006/main" xmlns:w14="http://schemas.microsoft.com/office/word/2010/wordml" xmlns:w15="http://schemas.microsoft.com/office/word/2012/wordml" xmlns:w16cex="http://schemas.microsoft.com/office/word/2018/wordml/cex" xmlns:w16cid="http://schemas.microsoft.com/office/word/2016/wordml/cid" xmlns:w16="http://schemas.microsoft.com/office/word/2018/wordml" xmlns:w16sdtdh="http://schemas.microsoft.com/office/word/2020/wordml/sdtdatahash" xmlns:w16se="http://schemas.microsoft.com/office/word/2015/wordml/symex" xmlns:wpg="http://schemas.microsoft.com/office/word/2010/wordprocessingGroup" xmlns:wpi="http://schemas.microsoft.com/office/word/2010/wordprocessingInk" xmlns:wne="http://schemas.microsoft.com/office/word/2006/wordml" xmlns:wps="http://schemas.microsoft.com/office/word/2010/wordprocessingShape" mc:Ignorable="w14 w15 w16se w16cid w16 w16cex w16sdtdh wp14">
+<w:numbering xmlns:wpc="http://schemas.microsoft.com/office/word/2010/wordprocessingCanvas" xmlns:cx="http://schemas.microsoft.com/office/drawing/2014/chartex" xmlns:cx1="http://schemas.microsoft.com/office/drawing/2015/9/8/chartex" xmlns:cx2="http://schemas.microsoft.com/office/drawing/2015/10/21/chartex" xmlns:cx3="http://schemas.microsoft.com/office/drawing/2016/5/9/chartex" xmlns:cx4="http://schemas.microsoft.com/office/drawing/2016/5/10/chartex" xmlns:cx5="http://schemas.microsoft.com/office/drawing/2016/5/11/chartex" xmlns:cx6="http://schemas.microsoft.com/office/drawing/2016/5/12/chartex" xmlns:cx7="http://schemas.microsoft.com/office/drawing/2016/5/13/chartex" xmlns:cx8="http://schemas.microsoft.com/office/drawing/2016/5/14/chartex" xmlns:mc="http://schemas.openxmlformats.org/markup-compatibility/2006" xmlns:aink="http://schemas.microsoft.com/office/drawing/2016/ink" xmlns:am3d="http://schemas.microsoft.com/office/drawing/2017/model3d" xmlns:o="urn:schemas-microsoft-com:office:office" xmlns:r="http://schemas.openxmlformats.org/officeDocument/2006/relationships" xmlns:m="http://schemas.openxmlformats.org/officeDocument/2006/math" xmlns:v="urn:schemas-microsoft-com:vml" xmlns:wp14="http://schemas.microsoft.com/office/word/2010/wordprocessingDrawing" xmlns:wp="http://schemas.openxmlformats.org/drawingml/2006/wordprocessingDrawing" xmlns:w10="urn:schemas-microsoft-com:office:word" xmlns:w="http://schemas.openxmlformats.org/wordprocessingml/2006/main" xmlns:w14="http://schemas.microsoft.com/office/word/2010/wordml" xmlns:w15="http://schemas.microsoft.com/office/word/2012/wordml" xmlns:w16cid="http://schemas.microsoft.com/office/word/2016/wordml/cid" xmlns:w16se="http://schemas.microsoft.com/office/word/2015/wordml/symex" xmlns:wpg="http://schemas.microsoft.com/office/word/2010/wordprocessingGroup" xmlns:wpi="http://schemas.microsoft.com/office/word/2010/wordprocessingInk" xmlns:wne="http://schemas.microsoft.com/office/word/2006/wordml" xmlns:wps="http://schemas.microsoft.com/office/word/2010/wordprocessingShape" mc:Ignorable="w14 w15 w16se w16cid wp14">
   <w:abstractNum w:abstractNumId="0" w15:restartNumberingAfterBreak="0">
     <w:nsid w:val="018C170F"/>
     <w:multiLevelType w:val="multilevel"/>
@@ -10954,7 +11643,7 @@
 </file>
 
 <file path=word/styles.xml><?xml version="1.0" encoding="utf-8"?>
-<w:styles xmlns:mc="http://schemas.openxmlformats.org/markup-compatibility/2006" xmlns:r="http://schemas.openxmlformats.org/officeDocument/2006/relationships" xmlns:w="http://schemas.openxmlformats.org/wordprocessingml/2006/main" xmlns:w14="http://schemas.microsoft.com/office/word/2010/wordml" xmlns:w15="http://schemas.microsoft.com/office/word/2012/wordml" xmlns:w16cex="http://schemas.microsoft.com/office/word/2018/wordml/cex" xmlns:w16cid="http://schemas.microsoft.com/office/word/2016/wordml/cid" xmlns:w16="http://schemas.microsoft.com/office/word/2018/wordml" xmlns:w16sdtdh="http://schemas.microsoft.com/office/word/2020/wordml/sdtdatahash" xmlns:w16se="http://schemas.microsoft.com/office/word/2015/wordml/symex" mc:Ignorable="w14 w15 w16se w16cid w16 w16cex w16sdtdh">
+<w:styles xmlns:mc="http://schemas.openxmlformats.org/markup-compatibility/2006" xmlns:r="http://schemas.openxmlformats.org/officeDocument/2006/relationships" xmlns:w="http://schemas.openxmlformats.org/wordprocessingml/2006/main" xmlns:w14="http://schemas.microsoft.com/office/word/2010/wordml" xmlns:w15="http://schemas.microsoft.com/office/word/2012/wordml" xmlns:w16cid="http://schemas.microsoft.com/office/word/2016/wordml/cid" xmlns:w16se="http://schemas.microsoft.com/office/word/2015/wordml/symex" mc:Ignorable="w14 w15 w16se w16cid">
   <w:docDefaults>
     <w:rPrDefault>
       <w:rPr>
@@ -10970,7 +11659,7 @@
       </w:pPr>
     </w:pPrDefault>
   </w:docDefaults>
-  <w:latentStyles w:defLockedState="0" w:defUIPriority="99" w:defSemiHidden="0" w:defUnhideWhenUsed="0" w:defQFormat="0" w:count="376">
+  <w:latentStyles w:defLockedState="0" w:defUIPriority="99" w:defSemiHidden="0" w:defUnhideWhenUsed="0" w:defQFormat="0" w:count="375">
     <w:lsdException w:name="Normal" w:uiPriority="0" w:qFormat="1"/>
     <w:lsdException w:name="heading 1" w:uiPriority="9" w:qFormat="1"/>
     <w:lsdException w:name="heading 2" w:semiHidden="1" w:uiPriority="9" w:unhideWhenUsed="1" w:qFormat="1"/>
@@ -11076,6 +11765,7 @@
     <w:lsdException w:name="HTML Sample" w:semiHidden="1" w:unhideWhenUsed="1"/>
     <w:lsdException w:name="HTML Typewriter" w:semiHidden="1" w:unhideWhenUsed="1"/>
     <w:lsdException w:name="HTML Variable" w:semiHidden="1" w:unhideWhenUsed="1"/>
+    <w:lsdException w:name="Normal Table" w:semiHidden="1" w:unhideWhenUsed="1"/>
     <w:lsdException w:name="annotation subject" w:semiHidden="1" w:unhideWhenUsed="1"/>
     <w:lsdException w:name="No List" w:semiHidden="1" w:unhideWhenUsed="1"/>
     <w:lsdException w:name="Outline List 1" w:semiHidden="1" w:unhideWhenUsed="1"/>
@@ -11122,8 +11812,10 @@
     <w:lsdException w:name="Table Subtle 2" w:semiHidden="1" w:unhideWhenUsed="1"/>
     <w:lsdException w:name="Table Web 1" w:semiHidden="1" w:unhideWhenUsed="1"/>
     <w:lsdException w:name="Table Web 2" w:semiHidden="1" w:unhideWhenUsed="1"/>
+    <w:lsdException w:name="Table Web 3" w:semiHidden="1" w:unhideWhenUsed="1"/>
     <w:lsdException w:name="Balloon Text" w:semiHidden="1" w:unhideWhenUsed="1"/>
     <w:lsdException w:name="Table Grid" w:uiPriority="39"/>
+    <w:lsdException w:name="Table Theme" w:semiHidden="1" w:unhideWhenUsed="1"/>
     <w:lsdException w:name="Placeholder Text" w:semiHidden="1"/>
     <w:lsdException w:name="No Spacing" w:uiPriority="1" w:qFormat="1"/>
     <w:lsdException w:name="Light Shading" w:uiPriority="60"/>
@@ -11343,7 +12035,6 @@
     <w:lsdException w:name="Smart Hyperlink" w:semiHidden="1" w:unhideWhenUsed="1"/>
     <w:lsdException w:name="Hashtag" w:semiHidden="1" w:unhideWhenUsed="1"/>
     <w:lsdException w:name="Unresolved Mention" w:semiHidden="1" w:unhideWhenUsed="1"/>
-    <w:lsdException w:name="Smart Link" w:semiHidden="1" w:unhideWhenUsed="1"/>
   </w:latentStyles>
   <w:style w:type="paragraph" w:default="1" w:styleId="Normal">
     <w:name w:val="Normal"/>

</xml_diff>

<commit_message>
Update GDD: Game World and features
</commit_message>
<xml_diff>
--- a/Documentation/Game Design Document/Game Design Document v1.2.docx
+++ b/Documentation/Game Design Document/Game Design Document v1.2.docx
@@ -17,7 +17,6 @@
         </w:rPr>
       </w:pPr>
       <w:proofErr w:type="spellStart"/>
-      <w:proofErr w:type="gramStart"/>
       <w:r>
         <w:rPr>
           <w:rFonts w:ascii="Georgia" w:eastAsia="Georgia" w:hAnsi="Georgia" w:cs="Georgia"/>
@@ -25,7 +24,6 @@
         <w:t>B.Sc</w:t>
       </w:r>
       <w:proofErr w:type="spellEnd"/>
-      <w:proofErr w:type="gramEnd"/>
       <w:r>
         <w:rPr>
           <w:rFonts w:ascii="Georgia" w:eastAsia="Georgia" w:hAnsi="Georgia" w:cs="Georgia"/>
@@ -148,7 +146,6 @@
         <w:t xml:space="preserve">Authors:  Masih </w:t>
       </w:r>
       <w:proofErr w:type="spellStart"/>
-      <w:proofErr w:type="gramStart"/>
       <w:r>
         <w:rPr>
           <w:rFonts w:ascii="Georgia" w:eastAsia="Georgia" w:hAnsi="Georgia" w:cs="Georgia"/>
@@ -160,14 +157,7 @@
         <w:rPr>
           <w:rFonts w:ascii="Georgia" w:eastAsia="Georgia" w:hAnsi="Georgia" w:cs="Georgia"/>
         </w:rPr>
-        <w:t xml:space="preserve"> ,</w:t>
-      </w:r>
-      <w:proofErr w:type="gramEnd"/>
-      <w:r>
-        <w:rPr>
-          <w:rFonts w:ascii="Georgia" w:eastAsia="Georgia" w:hAnsi="Georgia" w:cs="Georgia"/>
-        </w:rPr>
-        <w:t xml:space="preserve"> Eoin </w:t>
+        <w:t xml:space="preserve"> , Eoin </w:t>
       </w:r>
       <w:proofErr w:type="spellStart"/>
       <w:r>
@@ -2514,6 +2504,7 @@
           <w:sz w:val="26"/>
           <w:szCs w:val="26"/>
         </w:rPr>
+        <w:lastRenderedPageBreak/>
         <w:t>Theme, Setting</w:t>
       </w:r>
       <w:r>
@@ -2540,20 +2531,6 @@
     </w:p>
     <w:p>
       <w:pPr>
-        <w:rPr>
-          <w:rFonts w:ascii="Trebuchet MS" w:eastAsia="Trebuchet MS" w:hAnsi="Trebuchet MS" w:cs="Trebuchet MS"/>
-          <w:b/>
-          <w:color w:val="000000"/>
-          <w:sz w:val="26"/>
-          <w:szCs w:val="26"/>
-        </w:rPr>
-      </w:pPr>
-      <w:r>
-        <w:tab/>
-      </w:r>
-    </w:p>
-    <w:p>
-      <w:pPr>
         <w:pStyle w:val="Heading3"/>
         <w:spacing w:before="0" w:after="120"/>
         <w:ind w:left="720"/>
@@ -2574,7 +2551,6 @@
           <w:sz w:val="22"/>
           <w:szCs w:val="22"/>
         </w:rPr>
-        <w:lastRenderedPageBreak/>
         <w:t>This is a top</w:t>
       </w:r>
       <w:r>
@@ -4281,7 +4257,10 @@
         <w:t>Important:</w:t>
       </w:r>
       <w:r>
-        <w:t xml:space="preserve"> the black area is not the world border nor the window border. It is just a rectangle in the middle of the window.</w:t>
+        <w:t xml:space="preserve"> the black area is not the world border nor the window border. It is just a rectangle in the middle of the window</w:t>
+      </w:r>
+      <w:r>
+        <w:t xml:space="preserve"> used for the camera system.</w:t>
       </w:r>
     </w:p>
     <w:p>
@@ -4308,7 +4287,18 @@
         </w:numPr>
       </w:pPr>
       <w:r>
-        <w:t>TBA</w:t>
+        <w:t>Create a “free move” area (the camera does not move)</w:t>
+      </w:r>
+    </w:p>
+    <w:p>
+      <w:pPr>
+        <w:numPr>
+          <w:ilvl w:val="0"/>
+          <w:numId w:val="5"/>
+        </w:numPr>
+      </w:pPr>
+      <w:r>
+        <w:t>Have a smooth camera movement (according to the delta time)</w:t>
       </w:r>
     </w:p>
     <w:p>
@@ -4394,15 +4384,7 @@
         </w:numPr>
       </w:pPr>
       <w:r>
-        <w:t xml:space="preserve">Should use the default </w:t>
-      </w:r>
-      <w:proofErr w:type="gramStart"/>
-      <w:r>
-        <w:t>sf::</w:t>
-      </w:r>
-      <w:proofErr w:type="gramEnd"/>
-      <w:r>
-        <w:t>Sprite of SFML</w:t>
+        <w:t>Should use the default sf::Sprite of SFML</w:t>
       </w:r>
     </w:p>
     <w:p>
@@ -4964,6 +4946,96 @@
               <w:spacing w:line="240" w:lineRule="auto"/>
               <w:rPr>
                 <w:rFonts w:eastAsia="Times New Roman"/>
+                <w:color w:val="000000"/>
+                <w:lang w:val="en-GB" w:eastAsia="en-GB"/>
+              </w:rPr>
+            </w:pPr>
+            <w:r>
+              <w:rPr>
+                <w:rFonts w:eastAsia="Times New Roman"/>
+                <w:color w:val="000000"/>
+                <w:lang w:val="en-GB" w:eastAsia="en-GB"/>
+              </w:rPr>
+              <w:t>Can sneak, walk, and run. Each move can make noises depending on its type.</w:t>
+            </w:r>
+          </w:p>
+          <w:p>
+            <w:pPr>
+              <w:pStyle w:val="ListParagraph"/>
+              <w:numPr>
+                <w:ilvl w:val="0"/>
+                <w:numId w:val="40"/>
+              </w:numPr>
+              <w:spacing w:line="240" w:lineRule="auto"/>
+              <w:rPr>
+                <w:rFonts w:eastAsia="Times New Roman"/>
+                <w:lang w:val="en-GB" w:eastAsia="en-GB"/>
+              </w:rPr>
+            </w:pPr>
+            <w:r>
+              <w:rPr>
+                <w:rFonts w:eastAsia="Times New Roman"/>
+                <w:b/>
+                <w:bCs/>
+                <w:lang w:val="en-GB" w:eastAsia="en-GB"/>
+              </w:rPr>
+              <w:t>Sneak:</w:t>
+            </w:r>
+            <w:r>
+              <w:rPr>
+                <w:rFonts w:eastAsia="Times New Roman"/>
+                <w:lang w:val="en-GB" w:eastAsia="en-GB"/>
+              </w:rPr>
+              <w:t xml:space="preserve"> do not make noise, but is slow</w:t>
+            </w:r>
+          </w:p>
+          <w:p>
+            <w:pPr>
+              <w:pStyle w:val="ListParagraph"/>
+              <w:numPr>
+                <w:ilvl w:val="0"/>
+                <w:numId w:val="40"/>
+              </w:numPr>
+              <w:spacing w:line="240" w:lineRule="auto"/>
+              <w:rPr>
+                <w:rFonts w:eastAsia="Times New Roman"/>
+                <w:lang w:val="en-GB" w:eastAsia="en-GB"/>
+              </w:rPr>
+            </w:pPr>
+            <w:r>
+              <w:rPr>
+                <w:rFonts w:eastAsia="Times New Roman"/>
+                <w:b/>
+                <w:bCs/>
+                <w:lang w:val="en-GB" w:eastAsia="en-GB"/>
+              </w:rPr>
+              <w:t>Walk:</w:t>
+            </w:r>
+            <w:r>
+              <w:rPr>
+                <w:rFonts w:eastAsia="Times New Roman"/>
+                <w:lang w:val="en-GB" w:eastAsia="en-GB"/>
+              </w:rPr>
+              <w:t xml:space="preserve"> </w:t>
+            </w:r>
+            <w:r>
+              <w:rPr>
+                <w:rFonts w:eastAsia="Times New Roman"/>
+                <w:lang w:val="en-GB" w:eastAsia="en-GB"/>
+              </w:rPr>
+              <w:t>do small noises</w:t>
+            </w:r>
+          </w:p>
+          <w:p>
+            <w:pPr>
+              <w:pStyle w:val="ListParagraph"/>
+              <w:numPr>
+                <w:ilvl w:val="0"/>
+                <w:numId w:val="40"/>
+              </w:numPr>
+              <w:spacing w:line="240" w:lineRule="auto"/>
+              <w:rPr>
+                <w:rFonts w:eastAsia="Times New Roman"/>
                 <w:sz w:val="24"/>
                 <w:szCs w:val="24"/>
                 <w:lang w:val="en-GB" w:eastAsia="en-GB"/>
@@ -4972,10 +5044,18 @@
             <w:r>
               <w:rPr>
                 <w:rFonts w:eastAsia="Times New Roman"/>
-                <w:color w:val="000000"/>
-                <w:lang w:val="en-GB" w:eastAsia="en-GB"/>
-              </w:rPr>
-              <w:t>Can sneak, walk, and run. Each move can make noises depending on its type.</w:t>
+                <w:b/>
+                <w:bCs/>
+                <w:lang w:val="en-GB" w:eastAsia="en-GB"/>
+              </w:rPr>
+              <w:t>Run:</w:t>
+            </w:r>
+            <w:r>
+              <w:rPr>
+                <w:rFonts w:eastAsia="Times New Roman"/>
+                <w:lang w:val="en-GB" w:eastAsia="en-GB"/>
+              </w:rPr>
+              <w:t xml:space="preserve"> do a lot of noises</w:t>
             </w:r>
           </w:p>
           <w:p>
@@ -5492,7 +5572,14 @@
                 <w:rFonts w:eastAsia="Times New Roman"/>
                 <w:lang w:val="en-GB" w:eastAsia="en-GB"/>
               </w:rPr>
-              <w:t>Can see.</w:t>
+              <w:t>Can see</w:t>
+            </w:r>
+            <w:r>
+              <w:rPr>
+                <w:rFonts w:eastAsia="Times New Roman"/>
+                <w:lang w:val="en-GB" w:eastAsia="en-GB"/>
+              </w:rPr>
+              <w:t xml:space="preserve"> and make a lot of noises to attract the blinded zombies.</w:t>
             </w:r>
           </w:p>
         </w:tc>
@@ -5870,7 +5957,23 @@
                 <w:color w:val="000000"/>
                 <w:lang w:val="en-GB" w:eastAsia="en-GB"/>
               </w:rPr>
-              <w:t>Can be found on the map and thrown towards any direction and create noises.</w:t>
+              <w:t xml:space="preserve">Can be found on the map and thrown towards any direction and </w:t>
+            </w:r>
+            <w:r>
+              <w:rPr>
+                <w:rFonts w:eastAsia="Times New Roman"/>
+                <w:color w:val="000000"/>
+                <w:lang w:val="en-GB" w:eastAsia="en-GB"/>
+              </w:rPr>
+              <w:t xml:space="preserve">to </w:t>
+            </w:r>
+            <w:r>
+              <w:rPr>
+                <w:rFonts w:eastAsia="Times New Roman"/>
+                <w:color w:val="000000"/>
+                <w:lang w:val="en-GB" w:eastAsia="en-GB"/>
+              </w:rPr>
+              <w:t>create noises.</w:t>
             </w:r>
           </w:p>
         </w:tc>
@@ -5907,7 +6010,7 @@
                 <w:color w:val="000000"/>
                 <w:lang w:val="en-GB" w:eastAsia="en-GB"/>
               </w:rPr>
-              <w:t>Boat part</w:t>
+              <w:t>Can</w:t>
             </w:r>
           </w:p>
         </w:tc>
@@ -5942,6 +6045,348 @@
                 <w:color w:val="000000"/>
                 <w:lang w:val="en-GB" w:eastAsia="en-GB"/>
               </w:rPr>
+              <w:t>A t</w:t>
+            </w:r>
+            <w:r>
+              <w:rPr>
+                <w:rFonts w:eastAsia="Times New Roman"/>
+                <w:color w:val="000000"/>
+                <w:lang w:val="en-GB" w:eastAsia="en-GB"/>
+              </w:rPr>
+              <w:t>hrowable object</w:t>
+            </w:r>
+            <w:r>
+              <w:rPr>
+                <w:rFonts w:eastAsia="Times New Roman"/>
+                <w:color w:val="000000"/>
+                <w:lang w:val="en-GB" w:eastAsia="en-GB"/>
+              </w:rPr>
+              <w:t xml:space="preserve"> that can be found on the ground.</w:t>
+            </w:r>
+          </w:p>
+          <w:p>
+            <w:pPr>
+              <w:spacing w:line="240" w:lineRule="auto"/>
+              <w:jc w:val="center"/>
+              <w:rPr>
+                <w:rFonts w:eastAsia="Times New Roman"/>
+                <w:color w:val="000000"/>
+                <w:lang w:val="en-GB" w:eastAsia="en-GB"/>
+              </w:rPr>
+            </w:pPr>
+            <w:r>
+              <w:rPr>
+                <w:noProof/>
+              </w:rPr>
+              <w:drawing>
+                <wp:inline distT="0" distB="0" distL="0" distR="0" wp14:anchorId="30106620" wp14:editId="7F99D27D">
+                  <wp:extent cx="669065" cy="434340"/>
+                  <wp:effectExtent l="0" t="0" r="0" b="3810"/>
+                  <wp:docPr id="3" name="Picture 3"/>
+                  <wp:cNvGraphicFramePr>
+                    <a:graphicFrameLocks xmlns:a="http://schemas.openxmlformats.org/drawingml/2006/main" noChangeAspect="1"/>
+                  </wp:cNvGraphicFramePr>
+                  <a:graphic xmlns:a="http://schemas.openxmlformats.org/drawingml/2006/main">
+                    <a:graphicData uri="http://schemas.openxmlformats.org/drawingml/2006/picture">
+                      <pic:pic xmlns:pic="http://schemas.openxmlformats.org/drawingml/2006/picture">
+                        <pic:nvPicPr>
+                          <pic:cNvPr id="0" name="Picture 7"/>
+                          <pic:cNvPicPr>
+                            <a:picLocks noChangeAspect="1" noChangeArrowheads="1"/>
+                          </pic:cNvPicPr>
+                        </pic:nvPicPr>
+                        <pic:blipFill>
+                          <a:blip r:embed="rId16" cstate="print">
+                            <a:extLst>
+                              <a:ext uri="{28A0092B-C50C-407E-A947-70E740481C1C}">
+                                <a14:useLocalDpi xmlns:a14="http://schemas.microsoft.com/office/drawing/2010/main" val="0"/>
+                              </a:ext>
+                            </a:extLst>
+                          </a:blip>
+                          <a:srcRect/>
+                          <a:stretch>
+                            <a:fillRect/>
+                          </a:stretch>
+                        </pic:blipFill>
+                        <pic:spPr bwMode="auto">
+                          <a:xfrm rot="10800000" flipV="1">
+                            <a:off x="0" y="0"/>
+                            <a:ext cx="790825" cy="513383"/>
+                          </a:xfrm>
+                          <a:prstGeom prst="rect">
+                            <a:avLst/>
+                          </a:prstGeom>
+                          <a:noFill/>
+                          <a:ln>
+                            <a:noFill/>
+                          </a:ln>
+                        </pic:spPr>
+                      </pic:pic>
+                    </a:graphicData>
+                  </a:graphic>
+                </wp:inline>
+              </w:drawing>
+            </w:r>
+          </w:p>
+        </w:tc>
+        <w:tc>
+          <w:tcPr>
+            <w:tcW w:w="3812" w:type="dxa"/>
+            <w:tcBorders>
+              <w:top w:val="single" w:sz="8" w:space="0" w:color="000000"/>
+              <w:left w:val="single" w:sz="8" w:space="0" w:color="000000"/>
+              <w:bottom w:val="single" w:sz="8" w:space="0" w:color="000000"/>
+              <w:right w:val="single" w:sz="8" w:space="0" w:color="000000"/>
+            </w:tcBorders>
+          </w:tcPr>
+          <w:p>
+            <w:pPr>
+              <w:spacing w:line="240" w:lineRule="auto"/>
+              <w:rPr>
+                <w:rFonts w:eastAsia="Times New Roman"/>
+                <w:color w:val="000000"/>
+                <w:lang w:val="en-GB" w:eastAsia="en-GB"/>
+              </w:rPr>
+            </w:pPr>
+            <w:r>
+              <w:rPr>
+                <w:rFonts w:eastAsia="Times New Roman"/>
+                <w:color w:val="000000"/>
+                <w:lang w:val="en-GB" w:eastAsia="en-GB"/>
+              </w:rPr>
+              <w:t>Can be found on the map and thrown towards any direction and to create noises.</w:t>
+            </w:r>
+          </w:p>
+        </w:tc>
+      </w:tr>
+      <w:tr>
+        <w:tc>
+          <w:tcPr>
+            <w:tcW w:w="949" w:type="dxa"/>
+            <w:tcBorders>
+              <w:top w:val="single" w:sz="8" w:space="0" w:color="000000"/>
+              <w:left w:val="single" w:sz="8" w:space="0" w:color="000000"/>
+              <w:bottom w:val="single" w:sz="8" w:space="0" w:color="000000"/>
+              <w:right w:val="single" w:sz="8" w:space="0" w:color="000000"/>
+            </w:tcBorders>
+            <w:tcMar>
+              <w:top w:w="100" w:type="dxa"/>
+              <w:left w:w="100" w:type="dxa"/>
+              <w:bottom w:w="100" w:type="dxa"/>
+              <w:right w:w="100" w:type="dxa"/>
+            </w:tcMar>
+          </w:tcPr>
+          <w:p>
+            <w:pPr>
+              <w:spacing w:line="240" w:lineRule="auto"/>
+              <w:rPr>
+                <w:rFonts w:eastAsia="Times New Roman"/>
+                <w:color w:val="000000"/>
+                <w:lang w:val="en-GB" w:eastAsia="en-GB"/>
+              </w:rPr>
+            </w:pPr>
+            <w:r>
+              <w:rPr>
+                <w:rFonts w:eastAsia="Times New Roman"/>
+                <w:color w:val="000000"/>
+                <w:lang w:val="en-GB" w:eastAsia="en-GB"/>
+              </w:rPr>
+              <w:lastRenderedPageBreak/>
+              <w:t>Glass bottle</w:t>
+            </w:r>
+          </w:p>
+        </w:tc>
+        <w:tc>
+          <w:tcPr>
+            <w:tcW w:w="4579" w:type="dxa"/>
+            <w:tcBorders>
+              <w:top w:val="single" w:sz="8" w:space="0" w:color="000000"/>
+              <w:left w:val="single" w:sz="8" w:space="0" w:color="000000"/>
+              <w:bottom w:val="single" w:sz="8" w:space="0" w:color="000000"/>
+              <w:right w:val="single" w:sz="8" w:space="0" w:color="000000"/>
+            </w:tcBorders>
+            <w:tcMar>
+              <w:top w:w="100" w:type="dxa"/>
+              <w:left w:w="100" w:type="dxa"/>
+              <w:bottom w:w="100" w:type="dxa"/>
+              <w:right w:w="100" w:type="dxa"/>
+            </w:tcMar>
+          </w:tcPr>
+          <w:p>
+            <w:pPr>
+              <w:spacing w:line="240" w:lineRule="auto"/>
+              <w:rPr>
+                <w:rFonts w:eastAsia="Times New Roman"/>
+                <w:color w:val="000000"/>
+                <w:lang w:val="en-GB" w:eastAsia="en-GB"/>
+              </w:rPr>
+            </w:pPr>
+            <w:r>
+              <w:rPr>
+                <w:rFonts w:eastAsia="Times New Roman"/>
+                <w:color w:val="000000"/>
+                <w:lang w:val="en-GB" w:eastAsia="en-GB"/>
+              </w:rPr>
+              <w:t>A t</w:t>
+            </w:r>
+            <w:r>
+              <w:rPr>
+                <w:rFonts w:eastAsia="Times New Roman"/>
+                <w:color w:val="000000"/>
+                <w:lang w:val="en-GB" w:eastAsia="en-GB"/>
+              </w:rPr>
+              <w:t>hrowable object that can be found on the ground.</w:t>
+            </w:r>
+          </w:p>
+          <w:p>
+            <w:pPr>
+              <w:spacing w:line="240" w:lineRule="auto"/>
+              <w:jc w:val="center"/>
+              <w:rPr>
+                <w:rFonts w:eastAsia="Times New Roman"/>
+                <w:color w:val="000000"/>
+                <w:lang w:val="en-GB" w:eastAsia="en-GB"/>
+              </w:rPr>
+            </w:pPr>
+            <w:r>
+              <w:rPr>
+                <w:noProof/>
+              </w:rPr>
+              <w:drawing>
+                <wp:inline distT="0" distB="0" distL="0" distR="0" wp14:anchorId="53DA9090" wp14:editId="099F0D76">
+                  <wp:extent cx="388338" cy="487680"/>
+                  <wp:effectExtent l="0" t="0" r="0" b="7620"/>
+                  <wp:docPr id="18" name="Picture 18"/>
+                  <wp:cNvGraphicFramePr>
+                    <a:graphicFrameLocks xmlns:a="http://schemas.openxmlformats.org/drawingml/2006/main" noChangeAspect="1"/>
+                  </wp:cNvGraphicFramePr>
+                  <a:graphic xmlns:a="http://schemas.openxmlformats.org/drawingml/2006/main">
+                    <a:graphicData uri="http://schemas.openxmlformats.org/drawingml/2006/picture">
+                      <pic:pic xmlns:pic="http://schemas.openxmlformats.org/drawingml/2006/picture">
+                        <pic:nvPicPr>
+                          <pic:cNvPr id="1" name=""/>
+                          <pic:cNvPicPr/>
+                        </pic:nvPicPr>
+                        <pic:blipFill>
+                          <a:blip r:embed="rId17"/>
+                          <a:stretch>
+                            <a:fillRect/>
+                          </a:stretch>
+                        </pic:blipFill>
+                        <pic:spPr>
+                          <a:xfrm>
+                            <a:off x="0" y="0"/>
+                            <a:ext cx="390161" cy="489969"/>
+                          </a:xfrm>
+                          <a:prstGeom prst="rect">
+                            <a:avLst/>
+                          </a:prstGeom>
+                        </pic:spPr>
+                      </pic:pic>
+                    </a:graphicData>
+                  </a:graphic>
+                </wp:inline>
+              </w:drawing>
+            </w:r>
+          </w:p>
+        </w:tc>
+        <w:tc>
+          <w:tcPr>
+            <w:tcW w:w="3812" w:type="dxa"/>
+            <w:tcBorders>
+              <w:top w:val="single" w:sz="8" w:space="0" w:color="000000"/>
+              <w:left w:val="single" w:sz="8" w:space="0" w:color="000000"/>
+              <w:bottom w:val="single" w:sz="8" w:space="0" w:color="000000"/>
+              <w:right w:val="single" w:sz="8" w:space="0" w:color="000000"/>
+            </w:tcBorders>
+          </w:tcPr>
+          <w:p>
+            <w:pPr>
+              <w:spacing w:line="240" w:lineRule="auto"/>
+              <w:rPr>
+                <w:rFonts w:eastAsia="Times New Roman"/>
+                <w:color w:val="000000"/>
+                <w:lang w:val="en-GB" w:eastAsia="en-GB"/>
+              </w:rPr>
+            </w:pPr>
+            <w:r>
+              <w:rPr>
+                <w:rFonts w:eastAsia="Times New Roman"/>
+                <w:color w:val="000000"/>
+                <w:lang w:val="en-GB" w:eastAsia="en-GB"/>
+              </w:rPr>
+              <w:t>Can be found on the map and thrown towards any direction and to create noises.</w:t>
+            </w:r>
+          </w:p>
+        </w:tc>
+      </w:tr>
+      <w:tr>
+        <w:tc>
+          <w:tcPr>
+            <w:tcW w:w="949" w:type="dxa"/>
+            <w:tcBorders>
+              <w:top w:val="single" w:sz="8" w:space="0" w:color="000000"/>
+              <w:left w:val="single" w:sz="8" w:space="0" w:color="000000"/>
+              <w:bottom w:val="single" w:sz="8" w:space="0" w:color="000000"/>
+              <w:right w:val="single" w:sz="8" w:space="0" w:color="000000"/>
+            </w:tcBorders>
+            <w:tcMar>
+              <w:top w:w="100" w:type="dxa"/>
+              <w:left w:w="100" w:type="dxa"/>
+              <w:bottom w:w="100" w:type="dxa"/>
+              <w:right w:w="100" w:type="dxa"/>
+            </w:tcMar>
+          </w:tcPr>
+          <w:p>
+            <w:pPr>
+              <w:spacing w:line="240" w:lineRule="auto"/>
+              <w:rPr>
+                <w:rFonts w:eastAsia="Times New Roman"/>
+                <w:color w:val="000000"/>
+                <w:lang w:val="en-GB" w:eastAsia="en-GB"/>
+              </w:rPr>
+            </w:pPr>
+            <w:r>
+              <w:rPr>
+                <w:rFonts w:eastAsia="Times New Roman"/>
+                <w:color w:val="000000"/>
+                <w:lang w:val="en-GB" w:eastAsia="en-GB"/>
+              </w:rPr>
+              <w:t>Boat part</w:t>
+            </w:r>
+          </w:p>
+        </w:tc>
+        <w:tc>
+          <w:tcPr>
+            <w:tcW w:w="4579" w:type="dxa"/>
+            <w:tcBorders>
+              <w:top w:val="single" w:sz="8" w:space="0" w:color="000000"/>
+              <w:left w:val="single" w:sz="8" w:space="0" w:color="000000"/>
+              <w:bottom w:val="single" w:sz="8" w:space="0" w:color="000000"/>
+              <w:right w:val="single" w:sz="8" w:space="0" w:color="000000"/>
+            </w:tcBorders>
+            <w:tcMar>
+              <w:top w:w="100" w:type="dxa"/>
+              <w:left w:w="100" w:type="dxa"/>
+              <w:bottom w:w="100" w:type="dxa"/>
+              <w:right w:w="100" w:type="dxa"/>
+            </w:tcMar>
+          </w:tcPr>
+          <w:p>
+            <w:pPr>
+              <w:spacing w:line="240" w:lineRule="auto"/>
+              <w:rPr>
+                <w:rFonts w:eastAsia="Times New Roman"/>
+                <w:color w:val="000000"/>
+                <w:lang w:val="en-GB" w:eastAsia="en-GB"/>
+              </w:rPr>
+            </w:pPr>
+            <w:r>
+              <w:rPr>
+                <w:rFonts w:eastAsia="Times New Roman"/>
+                <w:color w:val="000000"/>
+                <w:lang w:val="en-GB" w:eastAsia="en-GB"/>
+              </w:rPr>
               <w:t xml:space="preserve">Boat parts are the main objective of the game. The player must collect all the boat parts to be able to build a boat </w:t>
             </w:r>
             <w:r>
@@ -5993,7 +6438,7 @@
                           </pic:cNvPicPr>
                         </pic:nvPicPr>
                         <pic:blipFill>
-                          <a:blip r:embed="rId16">
+                          <a:blip r:embed="rId18">
                             <a:extLst>
                               <a:ext uri="{28A0092B-C50C-407E-A947-70E740481C1C}">
                                 <a14:useLocalDpi xmlns:a14="http://schemas.microsoft.com/office/drawing/2010/main" val="0"/>
@@ -6075,7 +6520,23 @@
                 <w:color w:val="000000"/>
                 <w:lang w:val="en-GB" w:eastAsia="en-GB"/>
               </w:rPr>
-              <w:t xml:space="preserve"> Need X numbers of part</w:t>
+              <w:t xml:space="preserve"> Need X</w:t>
+            </w:r>
+            <w:r>
+              <w:rPr>
+                <w:rFonts w:eastAsia="Times New Roman"/>
+                <w:color w:val="000000"/>
+                <w:lang w:val="en-GB" w:eastAsia="en-GB"/>
+              </w:rPr>
+              <w:t xml:space="preserve"> (variable)</w:t>
+            </w:r>
+            <w:r>
+              <w:rPr>
+                <w:rFonts w:eastAsia="Times New Roman"/>
+                <w:color w:val="000000"/>
+                <w:lang w:val="en-GB" w:eastAsia="en-GB"/>
+              </w:rPr>
+              <w:t xml:space="preserve"> numbers of part</w:t>
             </w:r>
             <w:r>
               <w:rPr>
@@ -6123,7 +6584,6 @@
           <w:sz w:val="32"/>
           <w:szCs w:val="32"/>
         </w:rPr>
-        <w:lastRenderedPageBreak/>
         <w:t>Levels</w:t>
       </w:r>
       <w:bookmarkEnd w:id="62"/>
@@ -6213,7 +6673,27 @@
           <w:sz w:val="22"/>
           <w:szCs w:val="22"/>
         </w:rPr>
-        <w:t xml:space="preserve"> or throw an object” on the ground, walls with window to break, collectible behind window</w:t>
+        <w:t xml:space="preserve"> or throw an object” on the ground, walls with window to break, collectible behind </w:t>
+      </w:r>
+      <w:r>
+        <w:rPr>
+          <w:rFonts w:ascii="Arial" w:hAnsi="Arial" w:cs="Arial"/>
+          <w:iCs/>
+          <w:color w:val="000000"/>
+          <w:sz w:val="22"/>
+          <w:szCs w:val="22"/>
+        </w:rPr>
+        <w:t xml:space="preserve">a </w:t>
+      </w:r>
+      <w:r>
+        <w:rPr>
+          <w:rFonts w:ascii="Arial" w:hAnsi="Arial" w:cs="Arial"/>
+          <w:iCs/>
+          <w:color w:val="000000"/>
+          <w:sz w:val="22"/>
+          <w:szCs w:val="22"/>
+        </w:rPr>
+        <w:t>window</w:t>
       </w:r>
       <w:r>
         <w:rPr>
@@ -6729,6 +7209,7 @@
         <w:rPr>
           <w:noProof/>
         </w:rPr>
+        <w:lastRenderedPageBreak/>
         <w:drawing>
           <wp:inline distT="0" distB="0" distL="0" distR="0" wp14:anchorId="43A10C9D" wp14:editId="146DB84E">
             <wp:extent cx="3793067" cy="2133600"/>
@@ -6745,7 +7226,7 @@
                     <pic:cNvPicPr/>
                   </pic:nvPicPr>
                   <pic:blipFill>
-                    <a:blip r:embed="rId17" cstate="print">
+                    <a:blip r:embed="rId19" cstate="print">
                       <a:extLst>
                         <a:ext uri="{28A0092B-C50C-407E-A947-70E740481C1C}">
                           <a14:useLocalDpi xmlns:a14="http://schemas.microsoft.com/office/drawing/2010/main" val="0"/>
@@ -6828,7 +7309,6 @@
         <w:rPr>
           <w:noProof/>
         </w:rPr>
-        <w:lastRenderedPageBreak/>
         <w:drawing>
           <wp:inline distT="0" distB="0" distL="0" distR="0" wp14:anchorId="504456EF" wp14:editId="68C7FD6B">
             <wp:extent cx="4676775" cy="3448050"/>
@@ -6845,7 +7325,7 @@
                     <pic:cNvPicPr/>
                   </pic:nvPicPr>
                   <pic:blipFill>
-                    <a:blip r:embed="rId18">
+                    <a:blip r:embed="rId20">
                       <a:extLst>
                         <a:ext uri="{28A0092B-C50C-407E-A947-70E740481C1C}">
                           <a14:useLocalDpi xmlns:a14="http://schemas.microsoft.com/office/drawing/2010/main" val="0"/>
@@ -6985,6 +7465,7 @@
       </w:pPr>
       <w:bookmarkStart w:id="69" w:name="_Toc87966235"/>
       <w:r>
+        <w:lastRenderedPageBreak/>
         <w:t>AI</w:t>
       </w:r>
       <w:bookmarkEnd w:id="69"/>
@@ -7456,6 +7937,7 @@
         <w:rPr>
           <w:noProof/>
         </w:rPr>
+        <w:lastRenderedPageBreak/>
         <w:drawing>
           <wp:inline distT="0" distB="0" distL="0" distR="0" wp14:anchorId="1610B69D" wp14:editId="0BF1DD98">
             <wp:extent cx="1093916" cy="5536875"/>
@@ -7474,7 +7956,7 @@
                     </pic:cNvPicPr>
                   </pic:nvPicPr>
                   <pic:blipFill>
-                    <a:blip r:embed="rId19">
+                    <a:blip r:embed="rId21">
                       <a:extLst>
                         <a:ext uri="{28A0092B-C50C-407E-A947-70E740481C1C}">
                           <a14:useLocalDpi xmlns:a14="http://schemas.microsoft.com/office/drawing/2010/main" val="0"/>
@@ -7562,7 +8044,6 @@
         <w:rPr>
           <w:noProof/>
         </w:rPr>
-        <w:lastRenderedPageBreak/>
         <w:drawing>
           <wp:inline distT="0" distB="0" distL="0" distR="0" wp14:anchorId="0E851390" wp14:editId="51CC919E">
             <wp:extent cx="818948" cy="1029145"/>
@@ -7581,7 +8062,7 @@
                     </pic:cNvPicPr>
                   </pic:nvPicPr>
                   <pic:blipFill>
-                    <a:blip r:embed="rId20" cstate="print">
+                    <a:blip r:embed="rId22" cstate="print">
                       <a:extLst>
                         <a:ext uri="{28A0092B-C50C-407E-A947-70E740481C1C}">
                           <a14:useLocalDpi xmlns:a14="http://schemas.microsoft.com/office/drawing/2010/main" val="0"/>
@@ -7634,7 +8115,7 @@
                     </pic:cNvPicPr>
                   </pic:nvPicPr>
                   <pic:blipFill>
-                    <a:blip r:embed="rId21" cstate="print">
+                    <a:blip r:embed="rId16" cstate="print">
                       <a:extLst>
                         <a:ext uri="{28A0092B-C50C-407E-A947-70E740481C1C}">
                           <a14:useLocalDpi xmlns:a14="http://schemas.microsoft.com/office/drawing/2010/main" val="0"/>
@@ -7702,6 +8183,7 @@
         <w:rPr>
           <w:noProof/>
         </w:rPr>
+        <w:lastRenderedPageBreak/>
         <w:drawing>
           <wp:inline distT="0" distB="0" distL="0" distR="0" wp14:anchorId="28C1287B" wp14:editId="7D6E3912">
             <wp:extent cx="2933382" cy="2933382"/>
@@ -7720,7 +8202,7 @@
                     </pic:cNvPicPr>
                   </pic:nvPicPr>
                   <pic:blipFill>
-                    <a:blip r:embed="rId22" cstate="print">
+                    <a:blip r:embed="rId23" cstate="print">
                       <a:extLst>
                         <a:ext uri="{28A0092B-C50C-407E-A947-70E740481C1C}">
                           <a14:useLocalDpi xmlns:a14="http://schemas.microsoft.com/office/drawing/2010/main" val="0"/>
@@ -7773,7 +8255,7 @@
                     </pic:cNvPicPr>
                   </pic:nvPicPr>
                   <pic:blipFill>
-                    <a:blip r:embed="rId23" cstate="print">
+                    <a:blip r:embed="rId24" cstate="print">
                       <a:extLst>
                         <a:ext uri="{28A0092B-C50C-407E-A947-70E740481C1C}">
                           <a14:useLocalDpi xmlns:a14="http://schemas.microsoft.com/office/drawing/2010/main" val="0"/>
@@ -7980,7 +8462,7 @@
                     </pic:cNvPicPr>
                   </pic:nvPicPr>
                   <pic:blipFill>
-                    <a:blip r:embed="rId24" cstate="print">
+                    <a:blip r:embed="rId25" cstate="print">
                       <a:extLst>
                         <a:ext uri="{28A0092B-C50C-407E-A947-70E740481C1C}">
                           <a14:useLocalDpi xmlns:a14="http://schemas.microsoft.com/office/drawing/2010/main" val="0"/>
@@ -12427,6 +12909,119 @@
     </w:lvl>
   </w:abstractNum>
   <w:abstractNum w:abstractNumId="38" w15:restartNumberingAfterBreak="0">
+    <w:nsid w:val="7B1B00F3"/>
+    <w:multiLevelType w:val="hybridMultilevel"/>
+    <w:tmpl w:val="496650AA"/>
+    <w:lvl w:ilvl="0" w:tplc="08090001">
+      <w:start w:val="1"/>
+      <w:numFmt w:val="bullet"/>
+      <w:lvlText w:val=""/>
+      <w:lvlJc w:val="left"/>
+      <w:pPr>
+        <w:ind w:left="360" w:hanging="360"/>
+      </w:pPr>
+      <w:rPr>
+        <w:rFonts w:ascii="Symbol" w:hAnsi="Symbol" w:hint="default"/>
+      </w:rPr>
+    </w:lvl>
+    <w:lvl w:ilvl="1" w:tplc="08090003" w:tentative="1">
+      <w:start w:val="1"/>
+      <w:numFmt w:val="bullet"/>
+      <w:lvlText w:val="o"/>
+      <w:lvlJc w:val="left"/>
+      <w:pPr>
+        <w:ind w:left="1080" w:hanging="360"/>
+      </w:pPr>
+      <w:rPr>
+        <w:rFonts w:ascii="Courier New" w:hAnsi="Courier New" w:cs="Courier New" w:hint="default"/>
+      </w:rPr>
+    </w:lvl>
+    <w:lvl w:ilvl="2" w:tplc="08090005" w:tentative="1">
+      <w:start w:val="1"/>
+      <w:numFmt w:val="bullet"/>
+      <w:lvlText w:val=""/>
+      <w:lvlJc w:val="left"/>
+      <w:pPr>
+        <w:ind w:left="1800" w:hanging="360"/>
+      </w:pPr>
+      <w:rPr>
+        <w:rFonts w:ascii="Wingdings" w:hAnsi="Wingdings" w:hint="default"/>
+      </w:rPr>
+    </w:lvl>
+    <w:lvl w:ilvl="3" w:tplc="08090001" w:tentative="1">
+      <w:start w:val="1"/>
+      <w:numFmt w:val="bullet"/>
+      <w:lvlText w:val=""/>
+      <w:lvlJc w:val="left"/>
+      <w:pPr>
+        <w:ind w:left="2520" w:hanging="360"/>
+      </w:pPr>
+      <w:rPr>
+        <w:rFonts w:ascii="Symbol" w:hAnsi="Symbol" w:hint="default"/>
+      </w:rPr>
+    </w:lvl>
+    <w:lvl w:ilvl="4" w:tplc="08090003" w:tentative="1">
+      <w:start w:val="1"/>
+      <w:numFmt w:val="bullet"/>
+      <w:lvlText w:val="o"/>
+      <w:lvlJc w:val="left"/>
+      <w:pPr>
+        <w:ind w:left="3240" w:hanging="360"/>
+      </w:pPr>
+      <w:rPr>
+        <w:rFonts w:ascii="Courier New" w:hAnsi="Courier New" w:cs="Courier New" w:hint="default"/>
+      </w:rPr>
+    </w:lvl>
+    <w:lvl w:ilvl="5" w:tplc="08090005" w:tentative="1">
+      <w:start w:val="1"/>
+      <w:numFmt w:val="bullet"/>
+      <w:lvlText w:val=""/>
+      <w:lvlJc w:val="left"/>
+      <w:pPr>
+        <w:ind w:left="3960" w:hanging="360"/>
+      </w:pPr>
+      <w:rPr>
+        <w:rFonts w:ascii="Wingdings" w:hAnsi="Wingdings" w:hint="default"/>
+      </w:rPr>
+    </w:lvl>
+    <w:lvl w:ilvl="6" w:tplc="08090001" w:tentative="1">
+      <w:start w:val="1"/>
+      <w:numFmt w:val="bullet"/>
+      <w:lvlText w:val=""/>
+      <w:lvlJc w:val="left"/>
+      <w:pPr>
+        <w:ind w:left="4680" w:hanging="360"/>
+      </w:pPr>
+      <w:rPr>
+        <w:rFonts w:ascii="Symbol" w:hAnsi="Symbol" w:hint="default"/>
+      </w:rPr>
+    </w:lvl>
+    <w:lvl w:ilvl="7" w:tplc="08090003" w:tentative="1">
+      <w:start w:val="1"/>
+      <w:numFmt w:val="bullet"/>
+      <w:lvlText w:val="o"/>
+      <w:lvlJc w:val="left"/>
+      <w:pPr>
+        <w:ind w:left="5400" w:hanging="360"/>
+      </w:pPr>
+      <w:rPr>
+        <w:rFonts w:ascii="Courier New" w:hAnsi="Courier New" w:cs="Courier New" w:hint="default"/>
+      </w:rPr>
+    </w:lvl>
+    <w:lvl w:ilvl="8" w:tplc="08090005" w:tentative="1">
+      <w:start w:val="1"/>
+      <w:numFmt w:val="bullet"/>
+      <w:lvlText w:val=""/>
+      <w:lvlJc w:val="left"/>
+      <w:pPr>
+        <w:ind w:left="6120" w:hanging="360"/>
+      </w:pPr>
+      <w:rPr>
+        <w:rFonts w:ascii="Wingdings" w:hAnsi="Wingdings" w:hint="default"/>
+      </w:rPr>
+    </w:lvl>
+  </w:abstractNum>
+  <w:abstractNum w:abstractNumId="39" w15:restartNumberingAfterBreak="0">
     <w:nsid w:val="7E9570AF"/>
     <w:multiLevelType w:val="multilevel"/>
     <w:tmpl w:val="97B2365E"/>
@@ -12719,7 +13314,7 @@
     </w:lvlOverride>
   </w:num>
   <w:num w:numId="35">
-    <w:abstractNumId w:val="38"/>
+    <w:abstractNumId w:val="39"/>
     <w:lvlOverride w:ilvl="0">
       <w:lvl w:ilvl="0">
         <w:numFmt w:val="decimal"/>
@@ -12746,6 +13341,9 @@
   </w:num>
   <w:num w:numId="39">
     <w:abstractNumId w:val="28"/>
+  </w:num>
+  <w:num w:numId="40">
+    <w:abstractNumId w:val="38"/>
   </w:num>
 </w:numbering>
 </file>
@@ -12873,6 +13471,7 @@
     <w:lsdException w:name="HTML Sample" w:semiHidden="1" w:unhideWhenUsed="1"/>
     <w:lsdException w:name="HTML Typewriter" w:semiHidden="1" w:unhideWhenUsed="1"/>
     <w:lsdException w:name="HTML Variable" w:semiHidden="1" w:unhideWhenUsed="1"/>
+    <w:lsdException w:name="Normal Table" w:semiHidden="1" w:unhideWhenUsed="1"/>
     <w:lsdException w:name="annotation subject" w:semiHidden="1" w:unhideWhenUsed="1"/>
     <w:lsdException w:name="No List" w:semiHidden="1" w:unhideWhenUsed="1"/>
     <w:lsdException w:name="Outline List 1" w:semiHidden="1" w:unhideWhenUsed="1"/>
@@ -12919,8 +13518,10 @@
     <w:lsdException w:name="Table Subtle 2" w:semiHidden="1" w:unhideWhenUsed="1"/>
     <w:lsdException w:name="Table Web 1" w:semiHidden="1" w:unhideWhenUsed="1"/>
     <w:lsdException w:name="Table Web 2" w:semiHidden="1" w:unhideWhenUsed="1"/>
+    <w:lsdException w:name="Table Web 3" w:semiHidden="1" w:unhideWhenUsed="1"/>
     <w:lsdException w:name="Balloon Text" w:semiHidden="1" w:unhideWhenUsed="1"/>
     <w:lsdException w:name="Table Grid" w:uiPriority="39"/>
+    <w:lsdException w:name="Table Theme" w:semiHidden="1" w:unhideWhenUsed="1"/>
     <w:lsdException w:name="Placeholder Text" w:semiHidden="1"/>
     <w:lsdException w:name="No Spacing" w:uiPriority="1" w:qFormat="1"/>
     <w:lsdException w:name="Light Shading" w:uiPriority="60"/>
@@ -13755,15 +14356,6 @@
 </file>
 
 <file path=customXml/item1.xml><?xml version="1.0" encoding="utf-8"?>
-<?mso-contentType ?>
-<FormTemplates xmlns="http://schemas.microsoft.com/sharepoint/v3/contenttype/forms">
-  <Display>DocumentLibraryForm</Display>
-  <Edit>DocumentLibraryForm</Edit>
-  <New>DocumentLibraryForm</New>
-</FormTemplates>
-</file>
-
-<file path=customXml/item2.xml><?xml version="1.0" encoding="utf-8"?>
 <ct:contentTypeSchema xmlns:ct="http://schemas.microsoft.com/office/2006/metadata/contentType" xmlns:ma="http://schemas.microsoft.com/office/2006/metadata/properties/metaAttributes" ct:_="" ma:_="" ma:contentTypeName="Document" ma:contentTypeID="0x0101005F977799D3997D4C97D98F4A2EF2BCDD" ma:contentTypeVersion="14" ma:contentTypeDescription="Create a new document." ma:contentTypeScope="" ma:versionID="6e64f42785a11cddbb6a71e12199e08f">
   <xsd:schema xmlns:xsd="http://www.w3.org/2001/XMLSchema" xmlns:xs="http://www.w3.org/2001/XMLSchema" xmlns:p="http://schemas.microsoft.com/office/2006/metadata/properties" xmlns:ns3="785adc7b-e271-4457-9505-a63055f15304" xmlns:ns4="cd4e30d0-a9ce-4a8a-8172-ef185b558869" targetNamespace="http://schemas.microsoft.com/office/2006/metadata/properties" ma:root="true" ma:fieldsID="998b0aedb47fd81d9d400d77fcdef024" ns3:_="" ns4:_="">
     <xsd:import namespace="785adc7b-e271-4457-9505-a63055f15304"/>
@@ -13992,6 +14584,15 @@
 </ct:contentTypeSchema>
 </file>
 
+<file path=customXml/item2.xml><?xml version="1.0" encoding="utf-8"?>
+<?mso-contentType ?>
+<FormTemplates xmlns="http://schemas.microsoft.com/sharepoint/v3/contenttype/forms">
+  <Display>DocumentLibraryForm</Display>
+  <Edit>DocumentLibraryForm</Edit>
+  <New>DocumentLibraryForm</New>
+</FormTemplates>
+</file>
+
 <file path=customXml/item3.xml><?xml version="1.0" encoding="utf-8"?>
 <p:properties xmlns:p="http://schemas.microsoft.com/office/2006/metadata/properties" xmlns:xsi="http://www.w3.org/2001/XMLSchema-instance" xmlns:pc="http://schemas.microsoft.com/office/infopath/2007/PartnerControls">
   <documentManagement/>
@@ -13999,14 +14600,6 @@
 </file>
 
 <file path=customXml/itemProps1.xml><?xml version="1.0" encoding="utf-8"?>
-<ds:datastoreItem xmlns:ds="http://schemas.openxmlformats.org/officeDocument/2006/customXml" ds:itemID="{463949AF-6101-4AB8-9E37-17F76AD9B4C8}">
-  <ds:schemaRefs>
-    <ds:schemaRef ds:uri="http://schemas.microsoft.com/sharepoint/v3/contenttype/forms"/>
-  </ds:schemaRefs>
-</ds:datastoreItem>
-</file>
-
-<file path=customXml/itemProps2.xml><?xml version="1.0" encoding="utf-8"?>
 <ds:datastoreItem xmlns:ds="http://schemas.openxmlformats.org/officeDocument/2006/customXml" ds:itemID="{036C1BEA-E1C5-47EA-B3C2-48135A09854A}">
   <ds:schemaRefs>
     <ds:schemaRef ds:uri="http://schemas.microsoft.com/office/2006/metadata/contentType"/>
@@ -14021,6 +14614,14 @@
     <ds:schemaRef ds:uri="http://purl.org/dc/elements/1.1/"/>
     <ds:schemaRef ds:uri="http://purl.org/dc/terms/"/>
     <ds:schemaRef ds:uri="http://schemas.microsoft.com/internal/obd"/>
+  </ds:schemaRefs>
+</ds:datastoreItem>
+</file>
+
+<file path=customXml/itemProps2.xml><?xml version="1.0" encoding="utf-8"?>
+<ds:datastoreItem xmlns:ds="http://schemas.openxmlformats.org/officeDocument/2006/customXml" ds:itemID="{463949AF-6101-4AB8-9E37-17F76AD9B4C8}">
+  <ds:schemaRefs>
+    <ds:schemaRef ds:uri="http://schemas.microsoft.com/sharepoint/v3/contenttype/forms"/>
   </ds:schemaRefs>
 </ds:datastoreItem>
 </file>

</xml_diff>

<commit_message>
updated docs and made a tilesheet
</commit_message>
<xml_diff>
--- a/Documentation/Game Design Document/Game Design Document v1.2.docx
+++ b/Documentation/Game Design Document/Game Design Document v1.2.docx
@@ -1,6 +1,6 @@
 
 <file path=word/document.xml><?xml version="1.0" encoding="utf-8"?>
-<w:document xmlns:wpc="http://schemas.microsoft.com/office/word/2010/wordprocessingCanvas" xmlns:cx="http://schemas.microsoft.com/office/drawing/2014/chartex" xmlns:cx1="http://schemas.microsoft.com/office/drawing/2015/9/8/chartex" xmlns:cx2="http://schemas.microsoft.com/office/drawing/2015/10/21/chartex" xmlns:cx3="http://schemas.microsoft.com/office/drawing/2016/5/9/chartex" xmlns:cx4="http://schemas.microsoft.com/office/drawing/2016/5/10/chartex" xmlns:cx5="http://schemas.microsoft.com/office/drawing/2016/5/11/chartex" xmlns:cx6="http://schemas.microsoft.com/office/drawing/2016/5/12/chartex" xmlns:cx7="http://schemas.microsoft.com/office/drawing/2016/5/13/chartex" xmlns:cx8="http://schemas.microsoft.com/office/drawing/2016/5/14/chartex" xmlns:mc="http://schemas.openxmlformats.org/markup-compatibility/2006" xmlns:aink="http://schemas.microsoft.com/office/drawing/2016/ink" xmlns:am3d="http://schemas.microsoft.com/office/drawing/2017/model3d" xmlns:o="urn:schemas-microsoft-com:office:office" xmlns:r="http://schemas.openxmlformats.org/officeDocument/2006/relationships" xmlns:m="http://schemas.openxmlformats.org/officeDocument/2006/math" xmlns:v="urn:schemas-microsoft-com:vml" xmlns:wp14="http://schemas.microsoft.com/office/word/2010/wordprocessingDrawing" xmlns:wp="http://schemas.openxmlformats.org/drawingml/2006/wordprocessingDrawing" xmlns:w10="urn:schemas-microsoft-com:office:word" xmlns:w="http://schemas.openxmlformats.org/wordprocessingml/2006/main" xmlns:w14="http://schemas.microsoft.com/office/word/2010/wordml" xmlns:w15="http://schemas.microsoft.com/office/word/2012/wordml" xmlns:w16cex="http://schemas.microsoft.com/office/word/2018/wordml/cex" xmlns:w16cid="http://schemas.microsoft.com/office/word/2016/wordml/cid" xmlns:w16="http://schemas.microsoft.com/office/word/2018/wordml" xmlns:w16sdtdh="http://schemas.microsoft.com/office/word/2020/wordml/sdtdatahash" xmlns:w16se="http://schemas.microsoft.com/office/word/2015/wordml/symex" xmlns:wpg="http://schemas.microsoft.com/office/word/2010/wordprocessingGroup" xmlns:wpi="http://schemas.microsoft.com/office/word/2010/wordprocessingInk" xmlns:wne="http://schemas.microsoft.com/office/word/2006/wordml" xmlns:wps="http://schemas.microsoft.com/office/word/2010/wordprocessingShape" mc:Ignorable="w14 w15 w16se w16cid w16 w16cex w16sdtdh wp14">
+<w:document xmlns:wpc="http://schemas.microsoft.com/office/word/2010/wordprocessingCanvas" xmlns:cx="http://schemas.microsoft.com/office/drawing/2014/chartex" xmlns:cx1="http://schemas.microsoft.com/office/drawing/2015/9/8/chartex" xmlns:cx2="http://schemas.microsoft.com/office/drawing/2015/10/21/chartex" xmlns:cx3="http://schemas.microsoft.com/office/drawing/2016/5/9/chartex" xmlns:cx4="http://schemas.microsoft.com/office/drawing/2016/5/10/chartex" xmlns:cx5="http://schemas.microsoft.com/office/drawing/2016/5/11/chartex" xmlns:cx6="http://schemas.microsoft.com/office/drawing/2016/5/12/chartex" xmlns:cx7="http://schemas.microsoft.com/office/drawing/2016/5/13/chartex" xmlns:cx8="http://schemas.microsoft.com/office/drawing/2016/5/14/chartex" xmlns:mc="http://schemas.openxmlformats.org/markup-compatibility/2006" xmlns:aink="http://schemas.microsoft.com/office/drawing/2016/ink" xmlns:am3d="http://schemas.microsoft.com/office/drawing/2017/model3d" xmlns:o="urn:schemas-microsoft-com:office:office" xmlns:r="http://schemas.openxmlformats.org/officeDocument/2006/relationships" xmlns:m="http://schemas.openxmlformats.org/officeDocument/2006/math" xmlns:v="urn:schemas-microsoft-com:vml" xmlns:wp14="http://schemas.microsoft.com/office/word/2010/wordprocessingDrawing" xmlns:wp="http://schemas.openxmlformats.org/drawingml/2006/wordprocessingDrawing" xmlns:w10="urn:schemas-microsoft-com:office:word" xmlns:w="http://schemas.openxmlformats.org/wordprocessingml/2006/main" xmlns:w14="http://schemas.microsoft.com/office/word/2010/wordml" xmlns:w15="http://schemas.microsoft.com/office/word/2012/wordml" xmlns:w16cid="http://schemas.microsoft.com/office/word/2016/wordml/cid" xmlns:w16se="http://schemas.microsoft.com/office/word/2015/wordml/symex" xmlns:wpg="http://schemas.microsoft.com/office/word/2010/wordprocessingGroup" xmlns:wpi="http://schemas.microsoft.com/office/word/2010/wordprocessingInk" xmlns:wne="http://schemas.microsoft.com/office/word/2006/wordml" xmlns:wps="http://schemas.microsoft.com/office/word/2010/wordprocessingShape" mc:Ignorable="w14 w15 w16se w16cid wp14">
   <w:body>
     <w:p/>
     <w:p>
@@ -17,6 +17,7 @@
         </w:rPr>
       </w:pPr>
       <w:proofErr w:type="spellStart"/>
+      <w:proofErr w:type="gramStart"/>
       <w:r>
         <w:rPr>
           <w:rFonts w:ascii="Georgia" w:eastAsia="Georgia" w:hAnsi="Georgia" w:cs="Georgia"/>
@@ -24,6 +25,7 @@
         <w:t>B.Sc</w:t>
       </w:r>
       <w:proofErr w:type="spellEnd"/>
+      <w:proofErr w:type="gramEnd"/>
       <w:r>
         <w:rPr>
           <w:rFonts w:ascii="Georgia" w:eastAsia="Georgia" w:hAnsi="Georgia" w:cs="Georgia"/>
@@ -146,6 +148,7 @@
         <w:t xml:space="preserve">Authors:  Masih </w:t>
       </w:r>
       <w:proofErr w:type="spellStart"/>
+      <w:proofErr w:type="gramStart"/>
       <w:r>
         <w:rPr>
           <w:rFonts w:ascii="Georgia" w:eastAsia="Georgia" w:hAnsi="Georgia" w:cs="Georgia"/>
@@ -157,21 +160,14 @@
         <w:rPr>
           <w:rFonts w:ascii="Georgia" w:eastAsia="Georgia" w:hAnsi="Georgia" w:cs="Georgia"/>
         </w:rPr>
-        <w:t xml:space="preserve"> , Eoin </w:t>
-      </w:r>
-      <w:proofErr w:type="spellStart"/>
+        <w:t xml:space="preserve"> ,</w:t>
+      </w:r>
+      <w:proofErr w:type="gramEnd"/>
       <w:r>
         <w:rPr>
           <w:rFonts w:ascii="Georgia" w:eastAsia="Georgia" w:hAnsi="Georgia" w:cs="Georgia"/>
         </w:rPr>
-        <w:t>Galavan</w:t>
-      </w:r>
-      <w:proofErr w:type="spellEnd"/>
-      <w:r>
-        <w:rPr>
-          <w:rFonts w:ascii="Georgia" w:eastAsia="Georgia" w:hAnsi="Georgia" w:cs="Georgia"/>
-        </w:rPr>
-        <w:t xml:space="preserve"> , Adrien Dudon</w:t>
+        <w:t xml:space="preserve"> Eoin Galavan , Adrien Dudon</w:t>
       </w:r>
     </w:p>
     <w:p>
@@ -4384,7 +4380,15 @@
         </w:numPr>
       </w:pPr>
       <w:r>
-        <w:t>Should use the default sf::Sprite of SFML</w:t>
+        <w:t xml:space="preserve">Should use the default </w:t>
+      </w:r>
+      <w:proofErr w:type="gramStart"/>
+      <w:r>
+        <w:t>sf::</w:t>
+      </w:r>
+      <w:proofErr w:type="gramEnd"/>
+      <w:r>
+        <w:t>Sprite of SFML</w:t>
       </w:r>
     </w:p>
     <w:p>
@@ -4398,6 +4402,99 @@
       <w:r>
         <w:t>Can be used for every element (sprites) of the game</w:t>
       </w:r>
+    </w:p>
+    <w:p>
+      <w:pPr>
+        <w:pStyle w:val="Heading3"/>
+        <w:ind w:firstLine="720"/>
+      </w:pPr>
+      <w:r>
+        <w:rPr>
+          <w:b/>
+        </w:rPr>
+        <w:t xml:space="preserve">Feature </w:t>
+      </w:r>
+      <w:r>
+        <w:rPr>
+          <w:b/>
+        </w:rPr>
+        <w:t>9</w:t>
+      </w:r>
+      <w:r>
+        <w:rPr>
+          <w:b/>
+        </w:rPr>
+        <w:t xml:space="preserve"> –</w:t>
+      </w:r>
+      <w:r>
+        <w:t xml:space="preserve"> </w:t>
+      </w:r>
+      <w:r>
+        <w:t>Level Builder</w:t>
+      </w:r>
+    </w:p>
+    <w:p>
+      <w:pPr>
+        <w:rPr>
+          <w:lang w:val="en-IE"/>
+        </w:rPr>
+      </w:pPr>
+      <w:r>
+        <w:tab/>
+        <w:t>Use to make building levels an easier experience</w:t>
+      </w:r>
+    </w:p>
+    <w:p>
+      <w:pPr>
+        <w:ind w:firstLine="720"/>
+        <w:rPr>
+          <w:b/>
+        </w:rPr>
+      </w:pPr>
+      <w:r>
+        <w:rPr>
+          <w:b/>
+        </w:rPr>
+        <w:t>Conditions of satisfaction:</w:t>
+      </w:r>
+    </w:p>
+    <w:p>
+      <w:pPr>
+        <w:pStyle w:val="ListParagraph"/>
+        <w:numPr>
+          <w:ilvl w:val="0"/>
+          <w:numId w:val="39"/>
+        </w:numPr>
+      </w:pPr>
+      <w:r>
+        <w:t>Draw the Builder</w:t>
+      </w:r>
+    </w:p>
+    <w:p>
+      <w:pPr>
+        <w:pStyle w:val="ListParagraph"/>
+        <w:numPr>
+          <w:ilvl w:val="0"/>
+          <w:numId w:val="39"/>
+        </w:numPr>
+      </w:pPr>
+      <w:r>
+        <w:t>Select objects</w:t>
+      </w:r>
+    </w:p>
+    <w:p>
+      <w:pPr>
+        <w:pStyle w:val="ListParagraph"/>
+        <w:numPr>
+          <w:ilvl w:val="0"/>
+          <w:numId w:val="39"/>
+        </w:numPr>
+      </w:pPr>
+      <w:r>
+        <w:t>Add/Remove objects from the map</w:t>
+      </w:r>
+      <w:bookmarkStart w:id="52" w:name="_GoBack"/>
+      <w:bookmarkEnd w:id="52"/>
     </w:p>
     <w:p>
       <w:pPr>
@@ -4423,8 +4520,8 @@
         </w:rPr>
         <w:t xml:space="preserve"> </w:t>
       </w:r>
-      <w:bookmarkStart w:id="52" w:name="_Toc87954100"/>
-      <w:bookmarkStart w:id="53" w:name="_Toc87966223"/>
+      <w:bookmarkStart w:id="53" w:name="_Toc87954100"/>
+      <w:bookmarkStart w:id="54" w:name="_Toc87966223"/>
       <w:r>
         <w:rPr>
           <w:rFonts w:ascii="Trebuchet MS" w:hAnsi="Trebuchet MS"/>
@@ -4436,8 +4533,8 @@
         </w:rPr>
         <w:t>Game World</w:t>
       </w:r>
-      <w:bookmarkEnd w:id="52"/>
       <w:bookmarkEnd w:id="53"/>
+      <w:bookmarkEnd w:id="54"/>
     </w:p>
     <w:p>
       <w:pPr>
@@ -4458,8 +4555,8 @@
           <w:lang w:val="en-GB" w:eastAsia="en-GB"/>
         </w:rPr>
       </w:pPr>
-      <w:bookmarkStart w:id="54" w:name="_Toc87954101"/>
-      <w:bookmarkStart w:id="55" w:name="_Toc87966224"/>
+      <w:bookmarkStart w:id="55" w:name="_Toc87954101"/>
+      <w:bookmarkStart w:id="56" w:name="_Toc87966224"/>
       <w:r>
         <w:rPr>
           <w:rFonts w:ascii="Trebuchet MS" w:eastAsia="Times New Roman" w:hAnsi="Trebuchet MS"/>
@@ -4470,8 +4567,8 @@
         </w:rPr>
         <w:t>Game Geography</w:t>
       </w:r>
-      <w:bookmarkEnd w:id="54"/>
       <w:bookmarkEnd w:id="55"/>
+      <w:bookmarkEnd w:id="56"/>
     </w:p>
     <w:p>
       <w:pPr>
@@ -4549,8 +4646,8 @@
           <w:lang w:val="en-GB" w:eastAsia="en-GB"/>
         </w:rPr>
       </w:pPr>
-      <w:bookmarkStart w:id="56" w:name="_Toc87954102"/>
-      <w:bookmarkStart w:id="57" w:name="_Toc87966225"/>
+      <w:bookmarkStart w:id="57" w:name="_Toc87954102"/>
+      <w:bookmarkStart w:id="58" w:name="_Toc87966225"/>
       <w:r>
         <w:rPr>
           <w:rFonts w:ascii="Trebuchet MS" w:eastAsia="Times New Roman" w:hAnsi="Trebuchet MS"/>
@@ -4559,10 +4656,11 @@
           <w:szCs w:val="26"/>
           <w:lang w:val="en-GB" w:eastAsia="en-GB"/>
         </w:rPr>
+        <w:lastRenderedPageBreak/>
         <w:t>Game World Elements</w:t>
       </w:r>
-      <w:bookmarkEnd w:id="56"/>
       <w:bookmarkEnd w:id="57"/>
+      <w:bookmarkEnd w:id="58"/>
     </w:p>
     <w:p>
       <w:pPr>
@@ -4583,8 +4681,8 @@
           <w:lang w:val="en-GB" w:eastAsia="en-GB"/>
         </w:rPr>
       </w:pPr>
-      <w:bookmarkStart w:id="58" w:name="_Toc87954103"/>
-      <w:bookmarkStart w:id="59" w:name="_Toc87966226"/>
+      <w:bookmarkStart w:id="59" w:name="_Toc87954103"/>
+      <w:bookmarkStart w:id="60" w:name="_Toc87966226"/>
       <w:r>
         <w:rPr>
           <w:rFonts w:ascii="Trebuchet MS" w:eastAsia="Times New Roman" w:hAnsi="Trebuchet MS"/>
@@ -4595,8 +4693,8 @@
         </w:rPr>
         <w:t>Characters (Player and Enemies)</w:t>
       </w:r>
-      <w:bookmarkEnd w:id="58"/>
       <w:bookmarkEnd w:id="59"/>
+      <w:bookmarkEnd w:id="60"/>
     </w:p>
     <w:tbl>
       <w:tblPr>
@@ -4813,7 +4911,6 @@
                 <w:color w:val="000000"/>
                 <w:lang w:val="en-GB" w:eastAsia="en-GB"/>
               </w:rPr>
-              <w:lastRenderedPageBreak/>
               <w:t>Survivor (Player)</w:t>
             </w:r>
           </w:p>
@@ -5611,8 +5708,8 @@
           <w:lang w:val="en-GB" w:eastAsia="en-GB"/>
         </w:rPr>
       </w:pPr>
-      <w:bookmarkStart w:id="60" w:name="_Toc87954104"/>
-      <w:bookmarkStart w:id="61" w:name="_Toc87966227"/>
+      <w:bookmarkStart w:id="61" w:name="_Toc87954104"/>
+      <w:bookmarkStart w:id="62" w:name="_Toc87966227"/>
       <w:r>
         <w:rPr>
           <w:rFonts w:ascii="Trebuchet MS" w:eastAsia="Times New Roman" w:hAnsi="Trebuchet MS"/>
@@ -5623,8 +5720,8 @@
         </w:rPr>
         <w:t>Items</w:t>
       </w:r>
-      <w:bookmarkEnd w:id="60"/>
       <w:bookmarkEnd w:id="61"/>
+      <w:bookmarkEnd w:id="62"/>
     </w:p>
     <w:p>
       <w:pPr>
@@ -6010,6 +6107,7 @@
                 <w:color w:val="000000"/>
                 <w:lang w:val="en-GB" w:eastAsia="en-GB"/>
               </w:rPr>
+              <w:lastRenderedPageBreak/>
               <w:t>Can</w:t>
             </w:r>
           </w:p>
@@ -6191,7 +6289,6 @@
                 <w:color w:val="000000"/>
                 <w:lang w:val="en-GB" w:eastAsia="en-GB"/>
               </w:rPr>
-              <w:lastRenderedPageBreak/>
               <w:t>Glass bottle</w:t>
             </w:r>
           </w:p>
@@ -6574,7 +6671,7 @@
           <w:color w:val="000000"/>
         </w:rPr>
       </w:pPr>
-      <w:bookmarkStart w:id="62" w:name="_Toc87966228"/>
+      <w:bookmarkStart w:id="63" w:name="_Toc87966228"/>
       <w:r>
         <w:rPr>
           <w:rFonts w:ascii="Trebuchet MS" w:hAnsi="Trebuchet MS"/>
@@ -6586,7 +6683,7 @@
         </w:rPr>
         <w:t>Levels</w:t>
       </w:r>
-      <w:bookmarkEnd w:id="62"/>
+      <w:bookmarkEnd w:id="63"/>
     </w:p>
     <w:p>
       <w:pPr>
@@ -6604,7 +6701,7 @@
           <w:color w:val="000000"/>
         </w:rPr>
       </w:pPr>
-      <w:bookmarkStart w:id="63" w:name="_Toc87966229"/>
+      <w:bookmarkStart w:id="64" w:name="_Toc87966229"/>
       <w:r>
         <w:rPr>
           <w:rFonts w:ascii="Trebuchet MS" w:hAnsi="Trebuchet MS"/>
@@ -6614,7 +6711,7 @@
         </w:rPr>
         <w:t>Level description</w:t>
       </w:r>
-      <w:bookmarkEnd w:id="63"/>
+      <w:bookmarkEnd w:id="64"/>
     </w:p>
     <w:p>
       <w:pPr>
@@ -7038,7 +7135,7 @@
           <w:szCs w:val="48"/>
         </w:rPr>
       </w:pPr>
-      <w:bookmarkStart w:id="64" w:name="_Toc87966230"/>
+      <w:bookmarkStart w:id="65" w:name="_Toc87966230"/>
       <w:r>
         <w:rPr>
           <w:rFonts w:ascii="Trebuchet MS" w:hAnsi="Trebuchet MS"/>
@@ -7050,7 +7147,7 @@
         </w:rPr>
         <w:t>Interface</w:t>
       </w:r>
-      <w:bookmarkEnd w:id="64"/>
+      <w:bookmarkEnd w:id="65"/>
     </w:p>
     <w:p>
       <w:pPr>
@@ -7071,7 +7168,7 @@
           <w:szCs w:val="26"/>
         </w:rPr>
       </w:pPr>
-      <w:bookmarkStart w:id="65" w:name="_Toc87966231"/>
+      <w:bookmarkStart w:id="66" w:name="_Toc87966231"/>
       <w:r>
         <w:rPr>
           <w:rFonts w:ascii="Trebuchet MS" w:hAnsi="Trebuchet MS"/>
@@ -7081,7 +7178,7 @@
         </w:rPr>
         <w:t>Controls</w:t>
       </w:r>
-      <w:bookmarkEnd w:id="65"/>
+      <w:bookmarkEnd w:id="66"/>
     </w:p>
     <w:p>
       <w:pPr>
@@ -7187,9 +7284,10 @@
           <w:sz w:val="26"/>
           <w:szCs w:val="26"/>
         </w:rPr>
+        <w:lastRenderedPageBreak/>
         <w:t xml:space="preserve"> </w:t>
       </w:r>
-      <w:bookmarkStart w:id="66" w:name="_Toc87966232"/>
+      <w:bookmarkStart w:id="67" w:name="_Toc87966232"/>
       <w:r>
         <w:rPr>
           <w:rFonts w:ascii="Trebuchet MS" w:hAnsi="Trebuchet MS"/>
@@ -7199,7 +7297,7 @@
         </w:rPr>
         <w:t>HUD</w:t>
       </w:r>
-      <w:bookmarkEnd w:id="66"/>
+      <w:bookmarkEnd w:id="67"/>
     </w:p>
     <w:p>
       <w:pPr>
@@ -7209,7 +7307,6 @@
         <w:rPr>
           <w:noProof/>
         </w:rPr>
-        <w:lastRenderedPageBreak/>
         <w:drawing>
           <wp:inline distT="0" distB="0" distL="0" distR="0" wp14:anchorId="43A10C9D" wp14:editId="146DB84E">
             <wp:extent cx="3793067" cy="2133600"/>
@@ -7285,7 +7382,7 @@
         </w:rPr>
         <w:t xml:space="preserve"> </w:t>
       </w:r>
-      <w:bookmarkStart w:id="67" w:name="_Toc87966233"/>
+      <w:bookmarkStart w:id="68" w:name="_Toc87966233"/>
       <w:proofErr w:type="spellStart"/>
       <w:r>
         <w:rPr>
@@ -7296,7 +7393,7 @@
         </w:rPr>
         <w:t>Screenflow</w:t>
       </w:r>
-      <w:bookmarkEnd w:id="67"/>
+      <w:bookmarkEnd w:id="68"/>
       <w:proofErr w:type="spellEnd"/>
     </w:p>
     <w:p>
@@ -7392,7 +7489,7 @@
         </w:rPr>
         <w:t xml:space="preserve"> </w:t>
       </w:r>
-      <w:bookmarkStart w:id="68" w:name="_Toc87966234"/>
+      <w:bookmarkStart w:id="69" w:name="_Toc87966234"/>
       <w:r>
         <w:rPr>
           <w:rFonts w:ascii="Trebuchet MS" w:hAnsi="Trebuchet MS"/>
@@ -7402,7 +7499,7 @@
         </w:rPr>
         <w:t>Control system</w:t>
       </w:r>
-      <w:bookmarkEnd w:id="68"/>
+      <w:bookmarkEnd w:id="69"/>
     </w:p>
     <w:p>
       <w:pPr>
@@ -7463,12 +7560,12 @@
           <w:lang w:val="fr-FR"/>
         </w:rPr>
       </w:pPr>
-      <w:bookmarkStart w:id="69" w:name="_Toc87966235"/>
+      <w:bookmarkStart w:id="70" w:name="_Toc87966235"/>
       <w:r>
         <w:lastRenderedPageBreak/>
         <w:t>AI</w:t>
       </w:r>
-      <w:bookmarkEnd w:id="69"/>
+      <w:bookmarkEnd w:id="70"/>
     </w:p>
     <w:p>
       <w:pPr>
@@ -7484,7 +7581,7 @@
           <w:lang w:val="fr-FR"/>
         </w:rPr>
       </w:pPr>
-      <w:bookmarkStart w:id="70" w:name="_Toc87966236"/>
+      <w:bookmarkStart w:id="71" w:name="_Toc87966236"/>
       <w:proofErr w:type="spellStart"/>
       <w:r>
         <w:rPr>
@@ -7505,7 +7602,7 @@
         </w:rPr>
         <w:t xml:space="preserve"> AI</w:t>
       </w:r>
-      <w:bookmarkEnd w:id="70"/>
+      <w:bookmarkEnd w:id="71"/>
     </w:p>
     <w:p>
       <w:pPr>
@@ -7584,7 +7681,7 @@
           <w:color w:val="000000"/>
         </w:rPr>
       </w:pPr>
-      <w:bookmarkStart w:id="71" w:name="_Toc87966237"/>
+      <w:bookmarkStart w:id="72" w:name="_Toc87966237"/>
       <w:r>
         <w:rPr>
           <w:rFonts w:ascii="Trebuchet MS" w:hAnsi="Trebuchet MS"/>
@@ -7596,7 +7693,7 @@
         </w:rPr>
         <w:t>Game Art &amp; Audio</w:t>
       </w:r>
-      <w:bookmarkEnd w:id="71"/>
+      <w:bookmarkEnd w:id="72"/>
     </w:p>
     <w:p>
       <w:pPr>
@@ -7614,7 +7711,7 @@
           <w:color w:val="000000"/>
         </w:rPr>
       </w:pPr>
-      <w:bookmarkStart w:id="72" w:name="_Toc87966238"/>
+      <w:bookmarkStart w:id="73" w:name="_Toc87966238"/>
       <w:r>
         <w:rPr>
           <w:rFonts w:ascii="Trebuchet MS" w:hAnsi="Trebuchet MS"/>
@@ -7624,7 +7721,7 @@
         </w:rPr>
         <w:t>Audio</w:t>
       </w:r>
-      <w:bookmarkEnd w:id="72"/>
+      <w:bookmarkEnd w:id="73"/>
     </w:p>
     <w:p>
       <w:pPr>
@@ -7853,7 +7950,7 @@
           <w:szCs w:val="27"/>
         </w:rPr>
       </w:pPr>
-      <w:bookmarkStart w:id="73" w:name="_Toc87966239"/>
+      <w:bookmarkStart w:id="74" w:name="_Toc87966239"/>
       <w:r>
         <w:rPr>
           <w:rFonts w:ascii="Trebuchet MS" w:hAnsi="Trebuchet MS"/>
@@ -7864,7 +7961,7 @@
         </w:rPr>
         <w:t>Art assets</w:t>
       </w:r>
-      <w:bookmarkEnd w:id="73"/>
+      <w:bookmarkEnd w:id="74"/>
     </w:p>
     <w:p>
       <w:pPr>
@@ -7883,7 +7980,7 @@
           <w:bCs/>
         </w:rPr>
       </w:pPr>
-      <w:bookmarkStart w:id="74" w:name="_Toc87966240"/>
+      <w:bookmarkStart w:id="75" w:name="_Toc87966240"/>
       <w:r>
         <w:rPr>
           <w:rFonts w:ascii="Trebuchet MS" w:hAnsi="Trebuchet MS"/>
@@ -7892,7 +7989,7 @@
         </w:rPr>
         <w:t>Characters/ animation frames</w:t>
       </w:r>
-      <w:bookmarkEnd w:id="74"/>
+      <w:bookmarkEnd w:id="75"/>
     </w:p>
     <w:p>
       <w:pPr>
@@ -8005,7 +8102,7 @@
           <w:bCs/>
         </w:rPr>
       </w:pPr>
-      <w:bookmarkStart w:id="75" w:name="_Toc87966241"/>
+      <w:bookmarkStart w:id="76" w:name="_Toc87966241"/>
       <w:r>
         <w:rPr>
           <w:rFonts w:ascii="Trebuchet MS" w:hAnsi="Trebuchet MS"/>
@@ -8014,7 +8111,7 @@
         </w:rPr>
         <w:t>Items (in-game &amp; icons)</w:t>
       </w:r>
-      <w:bookmarkEnd w:id="75"/>
+      <w:bookmarkEnd w:id="76"/>
     </w:p>
     <w:p>
       <w:pPr>
@@ -8164,7 +8261,7 @@
           <w:bCs/>
         </w:rPr>
       </w:pPr>
-      <w:bookmarkStart w:id="76" w:name="_Toc87966242"/>
+      <w:bookmarkStart w:id="77" w:name="_Toc87966242"/>
       <w:r>
         <w:rPr>
           <w:rFonts w:ascii="Trebuchet MS" w:hAnsi="Trebuchet MS"/>
@@ -8173,7 +8270,7 @@
         </w:rPr>
         <w:t>Level backgrounds/maps/environment textures</w:t>
       </w:r>
-      <w:bookmarkEnd w:id="76"/>
+      <w:bookmarkEnd w:id="77"/>
     </w:p>
     <w:p>
       <w:pPr>
@@ -8302,7 +8399,7 @@
           <w:rFonts w:ascii="Trebuchet MS" w:hAnsi="Trebuchet MS"/>
         </w:rPr>
       </w:pPr>
-      <w:bookmarkStart w:id="77" w:name="_Toc87966243"/>
+      <w:bookmarkStart w:id="78" w:name="_Toc87966243"/>
       <w:r>
         <w:rPr>
           <w:rFonts w:ascii="Trebuchet MS" w:hAnsi="Trebuchet MS"/>
@@ -8311,7 +8408,7 @@
         </w:rPr>
         <w:t>Visual effects</w:t>
       </w:r>
-      <w:bookmarkEnd w:id="77"/>
+      <w:bookmarkEnd w:id="78"/>
     </w:p>
     <w:p>
       <w:pPr>
@@ -8330,7 +8427,7 @@
           <w:bCs/>
         </w:rPr>
       </w:pPr>
-      <w:bookmarkStart w:id="78" w:name="_Toc87966244"/>
+      <w:bookmarkStart w:id="79" w:name="_Toc87966244"/>
       <w:r>
         <w:rPr>
           <w:rFonts w:ascii="Trebuchet MS" w:hAnsi="Trebuchet MS"/>
@@ -8339,7 +8436,7 @@
         </w:rPr>
         <w:t>Particles</w:t>
       </w:r>
-      <w:bookmarkEnd w:id="78"/>
+      <w:bookmarkEnd w:id="79"/>
     </w:p>
     <w:p>
       <w:pPr>
@@ -8384,7 +8481,7 @@
           <w:bCs/>
         </w:rPr>
       </w:pPr>
-      <w:bookmarkStart w:id="79" w:name="_Toc87966245"/>
+      <w:bookmarkStart w:id="80" w:name="_Toc87966245"/>
       <w:r>
         <w:rPr>
           <w:rFonts w:ascii="Trebuchet MS" w:hAnsi="Trebuchet MS"/>
@@ -8393,7 +8490,7 @@
         </w:rPr>
         <w:t>HUD graphics, typeface</w:t>
       </w:r>
-      <w:bookmarkEnd w:id="79"/>
+      <w:bookmarkEnd w:id="80"/>
     </w:p>
     <w:p>
       <w:pPr>
@@ -8418,7 +8515,7 @@
           <w:rFonts w:ascii="Trebuchet MS" w:hAnsi="Trebuchet MS"/>
         </w:rPr>
       </w:pPr>
-      <w:bookmarkStart w:id="80" w:name="_Toc87966246"/>
+      <w:bookmarkStart w:id="81" w:name="_Toc87966246"/>
       <w:r>
         <w:rPr>
           <w:rFonts w:ascii="Trebuchet MS" w:hAnsi="Trebuchet MS"/>
@@ -8427,7 +8524,7 @@
         </w:rPr>
         <w:t>Controls screen/menu/dialog backgrounds/borders/typefaces</w:t>
       </w:r>
-      <w:bookmarkEnd w:id="80"/>
+      <w:bookmarkEnd w:id="81"/>
     </w:p>
     <w:p>
       <w:pPr>
@@ -8439,7 +8536,7 @@
           <w:szCs w:val="32"/>
         </w:rPr>
       </w:pPr>
-      <w:bookmarkStart w:id="81" w:name="_Toc87966247"/>
+      <w:bookmarkStart w:id="82" w:name="_Toc87966247"/>
       <w:r>
         <w:rPr>
           <w:noProof/>
@@ -8493,7 +8590,7 @@
           </wp:inline>
         </w:drawing>
       </w:r>
-      <w:bookmarkEnd w:id="81"/>
+      <w:bookmarkEnd w:id="82"/>
     </w:p>
     <w:p>
       <w:pPr>
@@ -8522,7 +8619,7 @@
 </file>
 
 <file path=word/endnotes.xml><?xml version="1.0" encoding="utf-8"?>
-<w:endnotes xmlns:wpc="http://schemas.microsoft.com/office/word/2010/wordprocessingCanvas" xmlns:cx="http://schemas.microsoft.com/office/drawing/2014/chartex" xmlns:cx1="http://schemas.microsoft.com/office/drawing/2015/9/8/chartex" xmlns:cx2="http://schemas.microsoft.com/office/drawing/2015/10/21/chartex" xmlns:cx3="http://schemas.microsoft.com/office/drawing/2016/5/9/chartex" xmlns:cx4="http://schemas.microsoft.com/office/drawing/2016/5/10/chartex" xmlns:cx5="http://schemas.microsoft.com/office/drawing/2016/5/11/chartex" xmlns:cx6="http://schemas.microsoft.com/office/drawing/2016/5/12/chartex" xmlns:cx7="http://schemas.microsoft.com/office/drawing/2016/5/13/chartex" xmlns:cx8="http://schemas.microsoft.com/office/drawing/2016/5/14/chartex" xmlns:mc="http://schemas.openxmlformats.org/markup-compatibility/2006" xmlns:aink="http://schemas.microsoft.com/office/drawing/2016/ink" xmlns:am3d="http://schemas.microsoft.com/office/drawing/2017/model3d" xmlns:o="urn:schemas-microsoft-com:office:office" xmlns:r="http://schemas.openxmlformats.org/officeDocument/2006/relationships" xmlns:m="http://schemas.openxmlformats.org/officeDocument/2006/math" xmlns:v="urn:schemas-microsoft-com:vml" xmlns:wp14="http://schemas.microsoft.com/office/word/2010/wordprocessingDrawing" xmlns:wp="http://schemas.openxmlformats.org/drawingml/2006/wordprocessingDrawing" xmlns:w10="urn:schemas-microsoft-com:office:word" xmlns:w="http://schemas.openxmlformats.org/wordprocessingml/2006/main" xmlns:w14="http://schemas.microsoft.com/office/word/2010/wordml" xmlns:w15="http://schemas.microsoft.com/office/word/2012/wordml" xmlns:w16cex="http://schemas.microsoft.com/office/word/2018/wordml/cex" xmlns:w16cid="http://schemas.microsoft.com/office/word/2016/wordml/cid" xmlns:w16="http://schemas.microsoft.com/office/word/2018/wordml" xmlns:w16sdtdh="http://schemas.microsoft.com/office/word/2020/wordml/sdtdatahash" xmlns:w16se="http://schemas.microsoft.com/office/word/2015/wordml/symex" xmlns:wpg="http://schemas.microsoft.com/office/word/2010/wordprocessingGroup" xmlns:wpi="http://schemas.microsoft.com/office/word/2010/wordprocessingInk" xmlns:wne="http://schemas.microsoft.com/office/word/2006/wordml" xmlns:wps="http://schemas.microsoft.com/office/word/2010/wordprocessingShape" mc:Ignorable="w14 w15 w16se w16cid w16 w16cex w16sdtdh wp14">
+<w:endnotes xmlns:wpc="http://schemas.microsoft.com/office/word/2010/wordprocessingCanvas" xmlns:cx="http://schemas.microsoft.com/office/drawing/2014/chartex" xmlns:cx1="http://schemas.microsoft.com/office/drawing/2015/9/8/chartex" xmlns:cx2="http://schemas.microsoft.com/office/drawing/2015/10/21/chartex" xmlns:cx3="http://schemas.microsoft.com/office/drawing/2016/5/9/chartex" xmlns:cx4="http://schemas.microsoft.com/office/drawing/2016/5/10/chartex" xmlns:cx5="http://schemas.microsoft.com/office/drawing/2016/5/11/chartex" xmlns:cx6="http://schemas.microsoft.com/office/drawing/2016/5/12/chartex" xmlns:cx7="http://schemas.microsoft.com/office/drawing/2016/5/13/chartex" xmlns:cx8="http://schemas.microsoft.com/office/drawing/2016/5/14/chartex" xmlns:mc="http://schemas.openxmlformats.org/markup-compatibility/2006" xmlns:aink="http://schemas.microsoft.com/office/drawing/2016/ink" xmlns:am3d="http://schemas.microsoft.com/office/drawing/2017/model3d" xmlns:o="urn:schemas-microsoft-com:office:office" xmlns:r="http://schemas.openxmlformats.org/officeDocument/2006/relationships" xmlns:m="http://schemas.openxmlformats.org/officeDocument/2006/math" xmlns:v="urn:schemas-microsoft-com:vml" xmlns:wp14="http://schemas.microsoft.com/office/word/2010/wordprocessingDrawing" xmlns:wp="http://schemas.openxmlformats.org/drawingml/2006/wordprocessingDrawing" xmlns:w10="urn:schemas-microsoft-com:office:word" xmlns:w="http://schemas.openxmlformats.org/wordprocessingml/2006/main" xmlns:w14="http://schemas.microsoft.com/office/word/2010/wordml" xmlns:w15="http://schemas.microsoft.com/office/word/2012/wordml" xmlns:w16cid="http://schemas.microsoft.com/office/word/2016/wordml/cid" xmlns:w16se="http://schemas.microsoft.com/office/word/2015/wordml/symex" xmlns:wpg="http://schemas.microsoft.com/office/word/2010/wordprocessingGroup" xmlns:wpi="http://schemas.microsoft.com/office/word/2010/wordprocessingInk" xmlns:wne="http://schemas.microsoft.com/office/word/2006/wordml" xmlns:wps="http://schemas.microsoft.com/office/word/2010/wordprocessingShape" mc:Ignorable="w14 w15 w16se w16cid wp14">
   <w:endnote w:type="separator" w:id="-1">
     <w:p>
       <w:pPr>
@@ -8547,7 +8644,7 @@
 </file>
 
 <file path=word/footnotes.xml><?xml version="1.0" encoding="utf-8"?>
-<w:footnotes xmlns:wpc="http://schemas.microsoft.com/office/word/2010/wordprocessingCanvas" xmlns:cx="http://schemas.microsoft.com/office/drawing/2014/chartex" xmlns:cx1="http://schemas.microsoft.com/office/drawing/2015/9/8/chartex" xmlns:cx2="http://schemas.microsoft.com/office/drawing/2015/10/21/chartex" xmlns:cx3="http://schemas.microsoft.com/office/drawing/2016/5/9/chartex" xmlns:cx4="http://schemas.microsoft.com/office/drawing/2016/5/10/chartex" xmlns:cx5="http://schemas.microsoft.com/office/drawing/2016/5/11/chartex" xmlns:cx6="http://schemas.microsoft.com/office/drawing/2016/5/12/chartex" xmlns:cx7="http://schemas.microsoft.com/office/drawing/2016/5/13/chartex" xmlns:cx8="http://schemas.microsoft.com/office/drawing/2016/5/14/chartex" xmlns:mc="http://schemas.openxmlformats.org/markup-compatibility/2006" xmlns:aink="http://schemas.microsoft.com/office/drawing/2016/ink" xmlns:am3d="http://schemas.microsoft.com/office/drawing/2017/model3d" xmlns:o="urn:schemas-microsoft-com:office:office" xmlns:r="http://schemas.openxmlformats.org/officeDocument/2006/relationships" xmlns:m="http://schemas.openxmlformats.org/officeDocument/2006/math" xmlns:v="urn:schemas-microsoft-com:vml" xmlns:wp14="http://schemas.microsoft.com/office/word/2010/wordprocessingDrawing" xmlns:wp="http://schemas.openxmlformats.org/drawingml/2006/wordprocessingDrawing" xmlns:w10="urn:schemas-microsoft-com:office:word" xmlns:w="http://schemas.openxmlformats.org/wordprocessingml/2006/main" xmlns:w14="http://schemas.microsoft.com/office/word/2010/wordml" xmlns:w15="http://schemas.microsoft.com/office/word/2012/wordml" xmlns:w16cex="http://schemas.microsoft.com/office/word/2018/wordml/cex" xmlns:w16cid="http://schemas.microsoft.com/office/word/2016/wordml/cid" xmlns:w16="http://schemas.microsoft.com/office/word/2018/wordml" xmlns:w16sdtdh="http://schemas.microsoft.com/office/word/2020/wordml/sdtdatahash" xmlns:w16se="http://schemas.microsoft.com/office/word/2015/wordml/symex" xmlns:wpg="http://schemas.microsoft.com/office/word/2010/wordprocessingGroup" xmlns:wpi="http://schemas.microsoft.com/office/word/2010/wordprocessingInk" xmlns:wne="http://schemas.microsoft.com/office/word/2006/wordml" xmlns:wps="http://schemas.microsoft.com/office/word/2010/wordprocessingShape" mc:Ignorable="w14 w15 w16se w16cid w16 w16cex w16sdtdh wp14">
+<w:footnotes xmlns:wpc="http://schemas.microsoft.com/office/word/2010/wordprocessingCanvas" xmlns:cx="http://schemas.microsoft.com/office/drawing/2014/chartex" xmlns:cx1="http://schemas.microsoft.com/office/drawing/2015/9/8/chartex" xmlns:cx2="http://schemas.microsoft.com/office/drawing/2015/10/21/chartex" xmlns:cx3="http://schemas.microsoft.com/office/drawing/2016/5/9/chartex" xmlns:cx4="http://schemas.microsoft.com/office/drawing/2016/5/10/chartex" xmlns:cx5="http://schemas.microsoft.com/office/drawing/2016/5/11/chartex" xmlns:cx6="http://schemas.microsoft.com/office/drawing/2016/5/12/chartex" xmlns:cx7="http://schemas.microsoft.com/office/drawing/2016/5/13/chartex" xmlns:cx8="http://schemas.microsoft.com/office/drawing/2016/5/14/chartex" xmlns:mc="http://schemas.openxmlformats.org/markup-compatibility/2006" xmlns:aink="http://schemas.microsoft.com/office/drawing/2016/ink" xmlns:am3d="http://schemas.microsoft.com/office/drawing/2017/model3d" xmlns:o="urn:schemas-microsoft-com:office:office" xmlns:r="http://schemas.openxmlformats.org/officeDocument/2006/relationships" xmlns:m="http://schemas.openxmlformats.org/officeDocument/2006/math" xmlns:v="urn:schemas-microsoft-com:vml" xmlns:wp14="http://schemas.microsoft.com/office/word/2010/wordprocessingDrawing" xmlns:wp="http://schemas.openxmlformats.org/drawingml/2006/wordprocessingDrawing" xmlns:w10="urn:schemas-microsoft-com:office:word" xmlns:w="http://schemas.openxmlformats.org/wordprocessingml/2006/main" xmlns:w14="http://schemas.microsoft.com/office/word/2010/wordml" xmlns:w15="http://schemas.microsoft.com/office/word/2012/wordml" xmlns:w16cid="http://schemas.microsoft.com/office/word/2016/wordml/cid" xmlns:w16se="http://schemas.microsoft.com/office/word/2015/wordml/symex" xmlns:wpg="http://schemas.microsoft.com/office/word/2010/wordprocessingGroup" xmlns:wpi="http://schemas.microsoft.com/office/word/2010/wordprocessingInk" xmlns:wne="http://schemas.microsoft.com/office/word/2006/wordml" xmlns:wps="http://schemas.microsoft.com/office/word/2010/wordprocessingShape" mc:Ignorable="w14 w15 w16se w16cid wp14">
   <w:footnote w:type="separator" w:id="-1">
     <w:p>
       <w:pPr>
@@ -8572,7 +8669,7 @@
 </file>
 
 <file path=word/numbering.xml><?xml version="1.0" encoding="utf-8"?>
-<w:numbering xmlns:wpc="http://schemas.microsoft.com/office/word/2010/wordprocessingCanvas" xmlns:cx="http://schemas.microsoft.com/office/drawing/2014/chartex" xmlns:cx1="http://schemas.microsoft.com/office/drawing/2015/9/8/chartex" xmlns:cx2="http://schemas.microsoft.com/office/drawing/2015/10/21/chartex" xmlns:cx3="http://schemas.microsoft.com/office/drawing/2016/5/9/chartex" xmlns:cx4="http://schemas.microsoft.com/office/drawing/2016/5/10/chartex" xmlns:cx5="http://schemas.microsoft.com/office/drawing/2016/5/11/chartex" xmlns:cx6="http://schemas.microsoft.com/office/drawing/2016/5/12/chartex" xmlns:cx7="http://schemas.microsoft.com/office/drawing/2016/5/13/chartex" xmlns:cx8="http://schemas.microsoft.com/office/drawing/2016/5/14/chartex" xmlns:mc="http://schemas.openxmlformats.org/markup-compatibility/2006" xmlns:aink="http://schemas.microsoft.com/office/drawing/2016/ink" xmlns:am3d="http://schemas.microsoft.com/office/drawing/2017/model3d" xmlns:o="urn:schemas-microsoft-com:office:office" xmlns:r="http://schemas.openxmlformats.org/officeDocument/2006/relationships" xmlns:m="http://schemas.openxmlformats.org/officeDocument/2006/math" xmlns:v="urn:schemas-microsoft-com:vml" xmlns:wp14="http://schemas.microsoft.com/office/word/2010/wordprocessingDrawing" xmlns:wp="http://schemas.openxmlformats.org/drawingml/2006/wordprocessingDrawing" xmlns:w10="urn:schemas-microsoft-com:office:word" xmlns:w="http://schemas.openxmlformats.org/wordprocessingml/2006/main" xmlns:w14="http://schemas.microsoft.com/office/word/2010/wordml" xmlns:w15="http://schemas.microsoft.com/office/word/2012/wordml" xmlns:w16cex="http://schemas.microsoft.com/office/word/2018/wordml/cex" xmlns:w16cid="http://schemas.microsoft.com/office/word/2016/wordml/cid" xmlns:w16="http://schemas.microsoft.com/office/word/2018/wordml" xmlns:w16sdtdh="http://schemas.microsoft.com/office/word/2020/wordml/sdtdatahash" xmlns:w16se="http://schemas.microsoft.com/office/word/2015/wordml/symex" xmlns:wpg="http://schemas.microsoft.com/office/word/2010/wordprocessingGroup" xmlns:wpi="http://schemas.microsoft.com/office/word/2010/wordprocessingInk" xmlns:wne="http://schemas.microsoft.com/office/word/2006/wordml" xmlns:wps="http://schemas.microsoft.com/office/word/2010/wordprocessingShape" mc:Ignorable="w14 w15 w16se w16cid w16 w16cex w16sdtdh wp14">
+<w:numbering xmlns:wpc="http://schemas.microsoft.com/office/word/2010/wordprocessingCanvas" xmlns:cx="http://schemas.microsoft.com/office/drawing/2014/chartex" xmlns:cx1="http://schemas.microsoft.com/office/drawing/2015/9/8/chartex" xmlns:cx2="http://schemas.microsoft.com/office/drawing/2015/10/21/chartex" xmlns:cx3="http://schemas.microsoft.com/office/drawing/2016/5/9/chartex" xmlns:cx4="http://schemas.microsoft.com/office/drawing/2016/5/10/chartex" xmlns:cx5="http://schemas.microsoft.com/office/drawing/2016/5/11/chartex" xmlns:cx6="http://schemas.microsoft.com/office/drawing/2016/5/12/chartex" xmlns:cx7="http://schemas.microsoft.com/office/drawing/2016/5/13/chartex" xmlns:cx8="http://schemas.microsoft.com/office/drawing/2016/5/14/chartex" xmlns:mc="http://schemas.openxmlformats.org/markup-compatibility/2006" xmlns:aink="http://schemas.microsoft.com/office/drawing/2016/ink" xmlns:am3d="http://schemas.microsoft.com/office/drawing/2017/model3d" xmlns:o="urn:schemas-microsoft-com:office:office" xmlns:r="http://schemas.openxmlformats.org/officeDocument/2006/relationships" xmlns:m="http://schemas.openxmlformats.org/officeDocument/2006/math" xmlns:v="urn:schemas-microsoft-com:vml" xmlns:wp14="http://schemas.microsoft.com/office/word/2010/wordprocessingDrawing" xmlns:wp="http://schemas.openxmlformats.org/drawingml/2006/wordprocessingDrawing" xmlns:w10="urn:schemas-microsoft-com:office:word" xmlns:w="http://schemas.openxmlformats.org/wordprocessingml/2006/main" xmlns:w14="http://schemas.microsoft.com/office/word/2010/wordml" xmlns:w15="http://schemas.microsoft.com/office/word/2012/wordml" xmlns:w16cid="http://schemas.microsoft.com/office/word/2016/wordml/cid" xmlns:w16se="http://schemas.microsoft.com/office/word/2015/wordml/symex" xmlns:wpg="http://schemas.microsoft.com/office/word/2010/wordprocessingGroup" xmlns:wpi="http://schemas.microsoft.com/office/word/2010/wordprocessingInk" xmlns:wne="http://schemas.microsoft.com/office/word/2006/wordml" xmlns:wps="http://schemas.microsoft.com/office/word/2010/wordprocessingShape" mc:Ignorable="w14 w15 w16se w16cid wp14">
   <w:abstractNum w:abstractNumId="0" w15:restartNumberingAfterBreak="0">
     <w:nsid w:val="018C170F"/>
     <w:multiLevelType w:val="multilevel"/>
@@ -13349,7 +13446,7 @@
 </file>
 
 <file path=word/styles.xml><?xml version="1.0" encoding="utf-8"?>
-<w:styles xmlns:mc="http://schemas.openxmlformats.org/markup-compatibility/2006" xmlns:r="http://schemas.openxmlformats.org/officeDocument/2006/relationships" xmlns:w="http://schemas.openxmlformats.org/wordprocessingml/2006/main" xmlns:w14="http://schemas.microsoft.com/office/word/2010/wordml" xmlns:w15="http://schemas.microsoft.com/office/word/2012/wordml" xmlns:w16cex="http://schemas.microsoft.com/office/word/2018/wordml/cex" xmlns:w16cid="http://schemas.microsoft.com/office/word/2016/wordml/cid" xmlns:w16="http://schemas.microsoft.com/office/word/2018/wordml" xmlns:w16sdtdh="http://schemas.microsoft.com/office/word/2020/wordml/sdtdatahash" xmlns:w16se="http://schemas.microsoft.com/office/word/2015/wordml/symex" mc:Ignorable="w14 w15 w16se w16cid w16 w16cex w16sdtdh">
+<w:styles xmlns:mc="http://schemas.openxmlformats.org/markup-compatibility/2006" xmlns:r="http://schemas.openxmlformats.org/officeDocument/2006/relationships" xmlns:w="http://schemas.openxmlformats.org/wordprocessingml/2006/main" xmlns:w14="http://schemas.microsoft.com/office/word/2010/wordml" xmlns:w15="http://schemas.microsoft.com/office/word/2012/wordml" xmlns:w16cid="http://schemas.microsoft.com/office/word/2016/wordml/cid" xmlns:w16se="http://schemas.microsoft.com/office/word/2015/wordml/symex" mc:Ignorable="w14 w15 w16se w16cid">
   <w:docDefaults>
     <w:rPrDefault>
       <w:rPr>
@@ -13365,7 +13462,7 @@
       </w:pPr>
     </w:pPrDefault>
   </w:docDefaults>
-  <w:latentStyles w:defLockedState="0" w:defUIPriority="99" w:defSemiHidden="0" w:defUnhideWhenUsed="0" w:defQFormat="0" w:count="376">
+  <w:latentStyles w:defLockedState="0" w:defUIPriority="99" w:defSemiHidden="0" w:defUnhideWhenUsed="0" w:defQFormat="0" w:count="375">
     <w:lsdException w:name="Normal" w:uiPriority="0" w:qFormat="1"/>
     <w:lsdException w:name="heading 1" w:uiPriority="9" w:qFormat="1"/>
     <w:lsdException w:name="heading 2" w:semiHidden="1" w:uiPriority="9" w:unhideWhenUsed="1" w:qFormat="1"/>
@@ -13741,7 +13838,6 @@
     <w:lsdException w:name="Smart Hyperlink" w:semiHidden="1" w:unhideWhenUsed="1"/>
     <w:lsdException w:name="Hashtag" w:semiHidden="1" w:unhideWhenUsed="1"/>
     <w:lsdException w:name="Unresolved Mention" w:semiHidden="1" w:unhideWhenUsed="1"/>
-    <w:lsdException w:name="Smart Link" w:semiHidden="1" w:unhideWhenUsed="1"/>
   </w:latentStyles>
   <w:style w:type="paragraph" w:default="1" w:styleId="Normal">
     <w:name w:val="Normal"/>
@@ -14356,6 +14452,15 @@
 </file>
 
 <file path=customXml/item1.xml><?xml version="1.0" encoding="utf-8"?>
+<?mso-contentType ?>
+<FormTemplates xmlns="http://schemas.microsoft.com/sharepoint/v3/contenttype/forms">
+  <Display>DocumentLibraryForm</Display>
+  <Edit>DocumentLibraryForm</Edit>
+  <New>DocumentLibraryForm</New>
+</FormTemplates>
+</file>
+
+<file path=customXml/item2.xml><?xml version="1.0" encoding="utf-8"?>
 <ct:contentTypeSchema xmlns:ct="http://schemas.microsoft.com/office/2006/metadata/contentType" xmlns:ma="http://schemas.microsoft.com/office/2006/metadata/properties/metaAttributes" ct:_="" ma:_="" ma:contentTypeName="Document" ma:contentTypeID="0x0101005F977799D3997D4C97D98F4A2EF2BCDD" ma:contentTypeVersion="14" ma:contentTypeDescription="Create a new document." ma:contentTypeScope="" ma:versionID="6e64f42785a11cddbb6a71e12199e08f">
   <xsd:schema xmlns:xsd="http://www.w3.org/2001/XMLSchema" xmlns:xs="http://www.w3.org/2001/XMLSchema" xmlns:p="http://schemas.microsoft.com/office/2006/metadata/properties" xmlns:ns3="785adc7b-e271-4457-9505-a63055f15304" xmlns:ns4="cd4e30d0-a9ce-4a8a-8172-ef185b558869" targetNamespace="http://schemas.microsoft.com/office/2006/metadata/properties" ma:root="true" ma:fieldsID="998b0aedb47fd81d9d400d77fcdef024" ns3:_="" ns4:_="">
     <xsd:import namespace="785adc7b-e271-4457-9505-a63055f15304"/>
@@ -14584,15 +14689,6 @@
 </ct:contentTypeSchema>
 </file>
 
-<file path=customXml/item2.xml><?xml version="1.0" encoding="utf-8"?>
-<?mso-contentType ?>
-<FormTemplates xmlns="http://schemas.microsoft.com/sharepoint/v3/contenttype/forms">
-  <Display>DocumentLibraryForm</Display>
-  <Edit>DocumentLibraryForm</Edit>
-  <New>DocumentLibraryForm</New>
-</FormTemplates>
-</file>
-
 <file path=customXml/item3.xml><?xml version="1.0" encoding="utf-8"?>
 <p:properties xmlns:p="http://schemas.microsoft.com/office/2006/metadata/properties" xmlns:xsi="http://www.w3.org/2001/XMLSchema-instance" xmlns:pc="http://schemas.microsoft.com/office/infopath/2007/PartnerControls">
   <documentManagement/>
@@ -14600,6 +14696,14 @@
 </file>
 
 <file path=customXml/itemProps1.xml><?xml version="1.0" encoding="utf-8"?>
+<ds:datastoreItem xmlns:ds="http://schemas.openxmlformats.org/officeDocument/2006/customXml" ds:itemID="{463949AF-6101-4AB8-9E37-17F76AD9B4C8}">
+  <ds:schemaRefs>
+    <ds:schemaRef ds:uri="http://schemas.microsoft.com/sharepoint/v3/contenttype/forms"/>
+  </ds:schemaRefs>
+</ds:datastoreItem>
+</file>
+
+<file path=customXml/itemProps2.xml><?xml version="1.0" encoding="utf-8"?>
 <ds:datastoreItem xmlns:ds="http://schemas.openxmlformats.org/officeDocument/2006/customXml" ds:itemID="{036C1BEA-E1C5-47EA-B3C2-48135A09854A}">
   <ds:schemaRefs>
     <ds:schemaRef ds:uri="http://schemas.microsoft.com/office/2006/metadata/contentType"/>
@@ -14618,27 +14722,11 @@
 </ds:datastoreItem>
 </file>
 
-<file path=customXml/itemProps2.xml><?xml version="1.0" encoding="utf-8"?>
-<ds:datastoreItem xmlns:ds="http://schemas.openxmlformats.org/officeDocument/2006/customXml" ds:itemID="{463949AF-6101-4AB8-9E37-17F76AD9B4C8}">
-  <ds:schemaRefs>
-    <ds:schemaRef ds:uri="http://schemas.microsoft.com/sharepoint/v3/contenttype/forms"/>
-  </ds:schemaRefs>
-</ds:datastoreItem>
-</file>
-
 <file path=customXml/itemProps3.xml><?xml version="1.0" encoding="utf-8"?>
 <ds:datastoreItem xmlns:ds="http://schemas.openxmlformats.org/officeDocument/2006/customXml" ds:itemID="{4930F992-89D3-4DBE-852E-1362B5380D41}">
   <ds:schemaRefs>
-    <ds:schemaRef ds:uri="http://schemas.openxmlformats.org/package/2006/metadata/core-properties"/>
-    <ds:schemaRef ds:uri="http://purl.org/dc/terms/"/>
-    <ds:schemaRef ds:uri="cd4e30d0-a9ce-4a8a-8172-ef185b558869"/>
-    <ds:schemaRef ds:uri="http://purl.org/dc/dcmitype/"/>
-    <ds:schemaRef ds:uri="785adc7b-e271-4457-9505-a63055f15304"/>
-    <ds:schemaRef ds:uri="http://schemas.microsoft.com/office/2006/documentManagement/types"/>
     <ds:schemaRef ds:uri="http://schemas.microsoft.com/office/2006/metadata/properties"/>
     <ds:schemaRef ds:uri="http://schemas.microsoft.com/office/infopath/2007/PartnerControls"/>
-    <ds:schemaRef ds:uri="http://www.w3.org/XML/1998/namespace"/>
-    <ds:schemaRef ds:uri="http://purl.org/dc/elements/1.1/"/>
   </ds:schemaRefs>
 </ds:datastoreItem>
 </file>
</xml_diff>

<commit_message>
updated features and sprint reports
</commit_message>
<xml_diff>
--- a/Documentation/Game Design Document/Game Design Document v1.2.docx
+++ b/Documentation/Game Design Document/Game Design Document v1.2.docx
@@ -4534,25 +4534,10 @@
         <w:rPr>
           <w:b/>
         </w:rPr>
-        <w:t xml:space="preserve">Feature </w:t>
-      </w:r>
-      <w:r>
-        <w:rPr>
-          <w:b/>
-        </w:rPr>
-        <w:t>10</w:t>
-      </w:r>
-      <w:r>
-        <w:rPr>
-          <w:b/>
-        </w:rPr>
-        <w:t xml:space="preserve"> –</w:t>
-      </w:r>
-      <w:r>
-        <w:t xml:space="preserve"> </w:t>
-      </w:r>
-      <w:r>
-        <w:t>Menu &amp; UI</w:t>
+        <w:t>Feature 10 –</w:t>
+      </w:r>
+      <w:r>
+        <w:t xml:space="preserve"> Menu &amp; UI</w:t>
       </w:r>
     </w:p>
     <w:p>
@@ -4603,8 +4588,94 @@
       <w:r>
         <w:t>Gives players information on what’s happening</w:t>
       </w:r>
+    </w:p>
+    <w:p>
+      <w:pPr>
+        <w:pStyle w:val="Heading3"/>
+        <w:ind w:firstLine="720"/>
+      </w:pPr>
+      <w:r>
+        <w:rPr>
+          <w:b/>
+        </w:rPr>
+        <w:lastRenderedPageBreak/>
+        <w:t>Feature 1</w:t>
+      </w:r>
+      <w:r>
+        <w:rPr>
+          <w:b/>
+        </w:rPr>
+        <w:t>1</w:t>
+      </w:r>
+      <w:r>
+        <w:rPr>
+          <w:b/>
+        </w:rPr>
+        <w:t xml:space="preserve"> –</w:t>
+      </w:r>
+      <w:r>
+        <w:t xml:space="preserve"> </w:t>
+      </w:r>
+      <w:r>
+        <w:t>Sound</w:t>
+      </w:r>
+    </w:p>
+    <w:p>
+      <w:pPr>
+        <w:rPr>
+          <w:lang w:val="en-IE"/>
+        </w:rPr>
+      </w:pPr>
+      <w:r>
+        <w:tab/>
+        <w:t>Use to make building levels an easier experience</w:t>
+      </w:r>
+    </w:p>
+    <w:p>
+      <w:pPr>
+        <w:ind w:firstLine="720"/>
+        <w:rPr>
+          <w:b/>
+        </w:rPr>
+      </w:pPr>
+      <w:r>
+        <w:rPr>
+          <w:b/>
+        </w:rPr>
+        <w:t>Conditions of satisfaction:</w:t>
+      </w:r>
+    </w:p>
+    <w:p>
+      <w:pPr>
+        <w:pStyle w:val="ListParagraph"/>
+        <w:numPr>
+          <w:ilvl w:val="0"/>
+          <w:numId w:val="39"/>
+        </w:numPr>
+      </w:pPr>
+      <w:r>
+        <w:t>Play Music for the game</w:t>
+      </w:r>
+    </w:p>
+    <w:p>
+      <w:pPr>
+        <w:pStyle w:val="ListParagraph"/>
+        <w:numPr>
+          <w:ilvl w:val="0"/>
+          <w:numId w:val="39"/>
+        </w:numPr>
+      </w:pPr>
+      <w:r>
+        <w:t>Add Dynamic Sounds e.g. player footsteps, zombie growling, bottle breaking</w:t>
+      </w:r>
       <w:bookmarkStart w:id="52" w:name="_GoBack"/>
       <w:bookmarkEnd w:id="52"/>
+    </w:p>
+    <w:p>
+      <w:pPr>
+        <w:pStyle w:val="ListParagraph"/>
+        <w:ind w:left="1440"/>
+      </w:pPr>
     </w:p>
     <w:p/>
     <w:p>
@@ -5627,6 +5698,7 @@
                 <w:color w:val="000000"/>
                 <w:lang w:val="en-GB" w:eastAsia="en-GB"/>
               </w:rPr>
+              <w:lastRenderedPageBreak/>
               <w:t>Deaf Zombie</w:t>
             </w:r>
           </w:p>
@@ -5896,7 +5968,6 @@
                 <w:color w:val="000000"/>
                 <w:lang w:val="en-GB" w:eastAsia="en-GB"/>
               </w:rPr>
-              <w:lastRenderedPageBreak/>
               <w:t>Name</w:t>
             </w:r>
           </w:p>
@@ -6880,7 +6951,18 @@
           <w:sz w:val="22"/>
           <w:szCs w:val="22"/>
         </w:rPr>
-        <w:t xml:space="preserve"> or throw an object” on the ground, walls with window to break, collectible behind </w:t>
+        <w:t xml:space="preserve"> or throw an object” on the </w:t>
+      </w:r>
+      <w:r>
+        <w:rPr>
+          <w:rFonts w:ascii="Arial" w:hAnsi="Arial" w:cs="Arial"/>
+          <w:iCs/>
+          <w:color w:val="000000"/>
+          <w:sz w:val="22"/>
+          <w:szCs w:val="22"/>
+        </w:rPr>
+        <w:lastRenderedPageBreak/>
+        <w:t xml:space="preserve">ground, walls with window to break, collectible behind </w:t>
       </w:r>
       <w:r>
         <w:rPr>
@@ -7255,7 +7337,6 @@
           <w:sz w:val="32"/>
           <w:szCs w:val="32"/>
         </w:rPr>
-        <w:lastRenderedPageBreak/>
         <w:t>Interface</w:t>
       </w:r>
       <w:bookmarkEnd w:id="65"/>
@@ -14561,6 +14642,15 @@
 </file>
 
 <file path=customXml/item1.xml><?xml version="1.0" encoding="utf-8"?>
+<?mso-contentType ?>
+<FormTemplates xmlns="http://schemas.microsoft.com/sharepoint/v3/contenttype/forms">
+  <Display>DocumentLibraryForm</Display>
+  <Edit>DocumentLibraryForm</Edit>
+  <New>DocumentLibraryForm</New>
+</FormTemplates>
+</file>
+
+<file path=customXml/item2.xml><?xml version="1.0" encoding="utf-8"?>
 <ct:contentTypeSchema xmlns:ct="http://schemas.microsoft.com/office/2006/metadata/contentType" xmlns:ma="http://schemas.microsoft.com/office/2006/metadata/properties/metaAttributes" ct:_="" ma:_="" ma:contentTypeName="Document" ma:contentTypeID="0x0101005F977799D3997D4C97D98F4A2EF2BCDD" ma:contentTypeVersion="14" ma:contentTypeDescription="Create a new document." ma:contentTypeScope="" ma:versionID="6e64f42785a11cddbb6a71e12199e08f">
   <xsd:schema xmlns:xsd="http://www.w3.org/2001/XMLSchema" xmlns:xs="http://www.w3.org/2001/XMLSchema" xmlns:p="http://schemas.microsoft.com/office/2006/metadata/properties" xmlns:ns3="785adc7b-e271-4457-9505-a63055f15304" xmlns:ns4="cd4e30d0-a9ce-4a8a-8172-ef185b558869" targetNamespace="http://schemas.microsoft.com/office/2006/metadata/properties" ma:root="true" ma:fieldsID="998b0aedb47fd81d9d400d77fcdef024" ns3:_="" ns4:_="">
     <xsd:import namespace="785adc7b-e271-4457-9505-a63055f15304"/>
@@ -14789,15 +14879,6 @@
 </ct:contentTypeSchema>
 </file>
 
-<file path=customXml/item2.xml><?xml version="1.0" encoding="utf-8"?>
-<?mso-contentType ?>
-<FormTemplates xmlns="http://schemas.microsoft.com/sharepoint/v3/contenttype/forms">
-  <Display>DocumentLibraryForm</Display>
-  <Edit>DocumentLibraryForm</Edit>
-  <New>DocumentLibraryForm</New>
-</FormTemplates>
-</file>
-
 <file path=customXml/item3.xml><?xml version="1.0" encoding="utf-8"?>
 <p:properties xmlns:p="http://schemas.microsoft.com/office/2006/metadata/properties" xmlns:xsi="http://www.w3.org/2001/XMLSchema-instance" xmlns:pc="http://schemas.microsoft.com/office/infopath/2007/PartnerControls">
   <documentManagement/>
@@ -14805,6 +14886,14 @@
 </file>
 
 <file path=customXml/itemProps1.xml><?xml version="1.0" encoding="utf-8"?>
+<ds:datastoreItem xmlns:ds="http://schemas.openxmlformats.org/officeDocument/2006/customXml" ds:itemID="{463949AF-6101-4AB8-9E37-17F76AD9B4C8}">
+  <ds:schemaRefs>
+    <ds:schemaRef ds:uri="http://schemas.microsoft.com/sharepoint/v3/contenttype/forms"/>
+  </ds:schemaRefs>
+</ds:datastoreItem>
+</file>
+
+<file path=customXml/itemProps2.xml><?xml version="1.0" encoding="utf-8"?>
 <ds:datastoreItem xmlns:ds="http://schemas.openxmlformats.org/officeDocument/2006/customXml" ds:itemID="{036C1BEA-E1C5-47EA-B3C2-48135A09854A}">
   <ds:schemaRefs>
     <ds:schemaRef ds:uri="http://schemas.microsoft.com/office/2006/metadata/contentType"/>
@@ -14823,14 +14912,6 @@
 </ds:datastoreItem>
 </file>
 
-<file path=customXml/itemProps2.xml><?xml version="1.0" encoding="utf-8"?>
-<ds:datastoreItem xmlns:ds="http://schemas.openxmlformats.org/officeDocument/2006/customXml" ds:itemID="{463949AF-6101-4AB8-9E37-17F76AD9B4C8}">
-  <ds:schemaRefs>
-    <ds:schemaRef ds:uri="http://schemas.microsoft.com/sharepoint/v3/contenttype/forms"/>
-  </ds:schemaRefs>
-</ds:datastoreItem>
-</file>
-
 <file path=customXml/itemProps3.xml><?xml version="1.0" encoding="utf-8"?>
 <ds:datastoreItem xmlns:ds="http://schemas.openxmlformats.org/officeDocument/2006/customXml" ds:itemID="{4930F992-89D3-4DBE-852E-1362B5380D41}">
   <ds:schemaRefs>

</xml_diff>

<commit_message>
did work on GDD
</commit_message>
<xml_diff>
--- a/Documentation/Game Design Document/Game Design Document v1.2.docx
+++ b/Documentation/Game Design Document/Game Design Document v1.2.docx
@@ -3659,7 +3659,21 @@
         <w:t>s</w:t>
       </w:r>
       <w:r>
-        <w:t xml:space="preserve"> with the enemy a game over text will appear </w:t>
+        <w:t xml:space="preserve"> with the enemy a game over text will appear</w:t>
+      </w:r>
+    </w:p>
+    <w:p>
+      <w:pPr>
+        <w:numPr>
+          <w:ilvl w:val="0"/>
+          <w:numId w:val="9"/>
+        </w:numPr>
+      </w:pPr>
+      <w:r>
+        <w:t>Enemy moves towards Noise it hears</w:t>
+      </w:r>
+      <w:r>
+        <w:t xml:space="preserve"> </w:t>
       </w:r>
     </w:p>
     <w:p>
@@ -3669,6 +3683,7 @@
       <w:bookmarkStart w:id="41" w:name="_u5lgbcqy568o" w:colFirst="0" w:colLast="0"/>
       <w:bookmarkEnd w:id="41"/>
       <w:r>
+        <w:lastRenderedPageBreak/>
         <w:tab/>
       </w:r>
       <w:bookmarkStart w:id="42" w:name="_Toc87966217"/>
@@ -3691,7 +3706,6 @@
     </w:p>
     <w:p>
       <w:r>
-        <w:lastRenderedPageBreak/>
         <w:tab/>
       </w:r>
       <w:r>
@@ -3808,6 +3822,23 @@
     </w:p>
     <w:p>
       <w:pPr>
+        <w:numPr>
+          <w:ilvl w:val="0"/>
+          <w:numId w:val="1"/>
+        </w:numPr>
+        <w:rPr>
+          <w:color w:val="434343"/>
+        </w:rPr>
+      </w:pPr>
+      <w:r>
+        <w:rPr>
+          <w:color w:val="434343"/>
+        </w:rPr>
+        <w:t>Noise is created on ground that the player walks on</w:t>
+      </w:r>
+    </w:p>
+    <w:p>
+      <w:pPr>
         <w:pStyle w:val="Heading3"/>
         <w:ind w:left="720"/>
       </w:pPr>
@@ -4011,7 +4042,19 @@
         </w:numPr>
       </w:pPr>
       <w:r>
-        <w:t xml:space="preserve">And others trigger the win </w:t>
+        <w:t xml:space="preserve">And </w:t>
+      </w:r>
+      <w:r>
+        <w:t>another that</w:t>
+      </w:r>
+      <w:r>
+        <w:t xml:space="preserve"> trigger</w:t>
+      </w:r>
+      <w:r>
+        <w:t>s</w:t>
+      </w:r>
+      <w:r>
+        <w:t xml:space="preserve"> the win </w:t>
       </w:r>
       <w:r>
         <w:t>conditions.</w:t>
@@ -4180,7 +4223,6 @@
         <w:rPr>
           <w:noProof/>
         </w:rPr>
-        <w:lastRenderedPageBreak/>
         <w:drawing>
           <wp:inline distT="0" distB="0" distL="0" distR="0" wp14:anchorId="3CC1A74D" wp14:editId="6C3C104F">
             <wp:extent cx="3775075" cy="1976076"/>
@@ -4558,8 +4600,14 @@
         </w:numPr>
       </w:pPr>
       <w:r>
+        <w:lastRenderedPageBreak/>
         <w:t>Gives players information on what’s happening</w:t>
       </w:r>
+      <w:r>
+        <w:t xml:space="preserve"> through a HUD</w:t>
+      </w:r>
+      <w:bookmarkStart w:id="52" w:name="_GoBack"/>
+      <w:bookmarkEnd w:id="52"/>
     </w:p>
     <w:p>
       <w:pPr>
@@ -4570,7 +4618,6 @@
         <w:rPr>
           <w:b/>
         </w:rPr>
-        <w:lastRenderedPageBreak/>
         <w:t>Feature 11 –</w:t>
       </w:r>
       <w:r>
@@ -4657,8 +4704,8 @@
         </w:rPr>
         <w:t xml:space="preserve"> </w:t>
       </w:r>
-      <w:bookmarkStart w:id="52" w:name="_Toc87954100"/>
-      <w:bookmarkStart w:id="53" w:name="_Toc87966223"/>
+      <w:bookmarkStart w:id="53" w:name="_Toc87954100"/>
+      <w:bookmarkStart w:id="54" w:name="_Toc87966223"/>
       <w:r>
         <w:rPr>
           <w:rFonts w:ascii="Trebuchet MS" w:hAnsi="Trebuchet MS"/>
@@ -4670,8 +4717,8 @@
         </w:rPr>
         <w:t>Game World</w:t>
       </w:r>
-      <w:bookmarkEnd w:id="52"/>
       <w:bookmarkEnd w:id="53"/>
+      <w:bookmarkEnd w:id="54"/>
     </w:p>
     <w:p>
       <w:pPr>
@@ -4692,8 +4739,8 @@
           <w:lang w:val="en-GB" w:eastAsia="en-GB"/>
         </w:rPr>
       </w:pPr>
-      <w:bookmarkStart w:id="54" w:name="_Toc87954101"/>
-      <w:bookmarkStart w:id="55" w:name="_Toc87966224"/>
+      <w:bookmarkStart w:id="55" w:name="_Toc87954101"/>
+      <w:bookmarkStart w:id="56" w:name="_Toc87966224"/>
       <w:r>
         <w:rPr>
           <w:rFonts w:ascii="Trebuchet MS" w:eastAsia="Times New Roman" w:hAnsi="Trebuchet MS"/>
@@ -4704,8 +4751,8 @@
         </w:rPr>
         <w:t>Game Geography</w:t>
       </w:r>
-      <w:bookmarkEnd w:id="54"/>
       <w:bookmarkEnd w:id="55"/>
+      <w:bookmarkEnd w:id="56"/>
     </w:p>
     <w:p>
       <w:pPr>
@@ -4783,8 +4830,8 @@
           <w:lang w:val="en-GB" w:eastAsia="en-GB"/>
         </w:rPr>
       </w:pPr>
-      <w:bookmarkStart w:id="56" w:name="_Toc87954102"/>
-      <w:bookmarkStart w:id="57" w:name="_Toc87966225"/>
+      <w:bookmarkStart w:id="57" w:name="_Toc87954102"/>
+      <w:bookmarkStart w:id="58" w:name="_Toc87966225"/>
       <w:r>
         <w:rPr>
           <w:rFonts w:ascii="Trebuchet MS" w:eastAsia="Times New Roman" w:hAnsi="Trebuchet MS"/>
@@ -4795,8 +4842,8 @@
         </w:rPr>
         <w:t>Game World Elements</w:t>
       </w:r>
-      <w:bookmarkEnd w:id="56"/>
       <w:bookmarkEnd w:id="57"/>
+      <w:bookmarkEnd w:id="58"/>
     </w:p>
     <w:p>
       <w:pPr>
@@ -4817,8 +4864,8 @@
           <w:lang w:val="en-GB" w:eastAsia="en-GB"/>
         </w:rPr>
       </w:pPr>
-      <w:bookmarkStart w:id="58" w:name="_Toc87954103"/>
-      <w:bookmarkStart w:id="59" w:name="_Toc87966226"/>
+      <w:bookmarkStart w:id="59" w:name="_Toc87954103"/>
+      <w:bookmarkStart w:id="60" w:name="_Toc87966226"/>
       <w:r>
         <w:rPr>
           <w:rFonts w:ascii="Trebuchet MS" w:eastAsia="Times New Roman" w:hAnsi="Trebuchet MS"/>
@@ -4829,8 +4876,8 @@
         </w:rPr>
         <w:t>Characters (Player and Enemies)</w:t>
       </w:r>
-      <w:bookmarkEnd w:id="58"/>
       <w:bookmarkEnd w:id="59"/>
+      <w:bookmarkEnd w:id="60"/>
     </w:p>
     <w:tbl>
       <w:tblPr>
@@ -5370,7 +5417,7 @@
                 <w:color w:val="000000"/>
                 <w:lang w:val="en-GB" w:eastAsia="en-GB"/>
               </w:rPr>
-              <w:t>Blind Zombie</w:t>
+              <w:t>Zombie</w:t>
             </w:r>
           </w:p>
         </w:tc>
@@ -5407,39 +5454,7 @@
                 <w:color w:val="000000"/>
                 <w:lang w:val="en-GB" w:eastAsia="en-GB"/>
               </w:rPr>
-              <w:t xml:space="preserve">This type of zombie is blind. He can’t see the </w:t>
-            </w:r>
-            <w:r>
-              <w:rPr>
-                <w:rFonts w:eastAsia="Times New Roman"/>
-                <w:color w:val="000000"/>
-                <w:lang w:val="en-GB" w:eastAsia="en-GB"/>
-              </w:rPr>
-              <w:t>player;</w:t>
-            </w:r>
-            <w:r>
-              <w:rPr>
-                <w:rFonts w:eastAsia="Times New Roman"/>
-                <w:color w:val="000000"/>
-                <w:lang w:val="en-GB" w:eastAsia="en-GB"/>
-              </w:rPr>
-              <w:t xml:space="preserve"> </w:t>
-            </w:r>
-            <w:r>
-              <w:rPr>
-                <w:rFonts w:eastAsia="Times New Roman"/>
-                <w:color w:val="000000"/>
-                <w:lang w:val="en-GB" w:eastAsia="en-GB"/>
-              </w:rPr>
-              <w:t>however,</w:t>
-            </w:r>
-            <w:r>
-              <w:rPr>
-                <w:rFonts w:eastAsia="Times New Roman"/>
-                <w:color w:val="000000"/>
-                <w:lang w:val="en-GB" w:eastAsia="en-GB"/>
-              </w:rPr>
-              <w:t xml:space="preserve"> he can hear the player by having good ears.</w:t>
+              <w:t>The Zombie is static unless you enter its field of vision or it hears a noise</w:t>
             </w:r>
           </w:p>
           <w:p>
@@ -5544,7 +5559,15 @@
                 <w:szCs w:val="24"/>
                 <w:lang w:val="en-GB" w:eastAsia="en-GB"/>
               </w:rPr>
-              <w:t xml:space="preserve">Can run quickly towards a noise. </w:t>
+              <w:t>Chase the player or noises it hears</w:t>
+            </w:r>
+            <w:r>
+              <w:rPr>
+                <w:rFonts w:eastAsia="Times New Roman"/>
+                <w:szCs w:val="24"/>
+                <w:lang w:val="en-GB" w:eastAsia="en-GB"/>
+              </w:rPr>
+              <w:t xml:space="preserve"> </w:t>
             </w:r>
           </w:p>
         </w:tc>
@@ -5597,223 +5620,7 @@
                 <w:color w:val="000000"/>
                 <w:lang w:val="en-GB" w:eastAsia="en-GB"/>
               </w:rPr>
-              <w:t xml:space="preserve">Do not see the </w:t>
-            </w:r>
-            <w:r>
-              <w:rPr>
-                <w:rFonts w:eastAsia="Times New Roman"/>
-                <w:color w:val="000000"/>
-                <w:lang w:val="en-GB" w:eastAsia="en-GB"/>
-              </w:rPr>
-              <w:t>player but</w:t>
-            </w:r>
-            <w:r>
-              <w:rPr>
-                <w:rFonts w:eastAsia="Times New Roman"/>
-                <w:color w:val="000000"/>
-                <w:lang w:val="en-GB" w:eastAsia="en-GB"/>
-              </w:rPr>
-              <w:t xml:space="preserve"> run quickly towards any noises.</w:t>
-            </w:r>
-          </w:p>
-        </w:tc>
-      </w:tr>
-      <w:tr>
-        <w:trPr>
-          <w:trHeight w:val="1225"/>
-        </w:trPr>
-        <w:tc>
-          <w:tcPr>
-            <w:tcW w:w="0" w:type="auto"/>
-            <w:tcBorders>
-              <w:top w:val="single" w:sz="8" w:space="0" w:color="000000"/>
-              <w:left w:val="single" w:sz="8" w:space="0" w:color="000000"/>
-              <w:bottom w:val="single" w:sz="8" w:space="0" w:color="000000"/>
-              <w:right w:val="single" w:sz="8" w:space="0" w:color="000000"/>
-            </w:tcBorders>
-            <w:tcMar>
-              <w:top w:w="100" w:type="dxa"/>
-              <w:left w:w="100" w:type="dxa"/>
-              <w:bottom w:w="100" w:type="dxa"/>
-              <w:right w:w="100" w:type="dxa"/>
-            </w:tcMar>
-            <w:hideMark/>
-          </w:tcPr>
-          <w:p>
-            <w:pPr>
-              <w:spacing w:line="240" w:lineRule="auto"/>
-              <w:rPr>
-                <w:rFonts w:eastAsia="Times New Roman"/>
-                <w:lang w:val="en-GB" w:eastAsia="en-GB"/>
-              </w:rPr>
-            </w:pPr>
-            <w:r>
-              <w:rPr>
-                <w:rFonts w:eastAsia="Times New Roman"/>
-                <w:color w:val="000000"/>
-                <w:lang w:val="en-GB" w:eastAsia="en-GB"/>
-              </w:rPr>
-              <w:lastRenderedPageBreak/>
-              <w:t>Deaf Zombie</w:t>
-            </w:r>
-          </w:p>
-        </w:tc>
-        <w:tc>
-          <w:tcPr>
-            <w:tcW w:w="3672" w:type="dxa"/>
-            <w:tcBorders>
-              <w:top w:val="single" w:sz="8" w:space="0" w:color="000000"/>
-              <w:left w:val="single" w:sz="8" w:space="0" w:color="000000"/>
-              <w:bottom w:val="single" w:sz="8" w:space="0" w:color="000000"/>
-              <w:right w:val="single" w:sz="8" w:space="0" w:color="000000"/>
-            </w:tcBorders>
-            <w:tcMar>
-              <w:top w:w="100" w:type="dxa"/>
-              <w:left w:w="100" w:type="dxa"/>
-              <w:bottom w:w="100" w:type="dxa"/>
-              <w:right w:w="100" w:type="dxa"/>
-            </w:tcMar>
-            <w:hideMark/>
-          </w:tcPr>
-          <w:p>
-            <w:pPr>
-              <w:spacing w:line="240" w:lineRule="auto"/>
-              <w:rPr>
-                <w:rFonts w:eastAsia="Times New Roman"/>
-                <w:lang w:val="en-GB" w:eastAsia="en-GB"/>
-              </w:rPr>
-            </w:pPr>
-            <w:r>
-              <w:rPr>
-                <w:rFonts w:eastAsia="Times New Roman"/>
-                <w:lang w:val="en-GB" w:eastAsia="en-GB"/>
-              </w:rPr>
-              <w:t>This zombie is deaf but can see. So, if the player is in the field of view of this zombie, it will run after the player and start making noises.</w:t>
-            </w:r>
-          </w:p>
-          <w:p>
-            <w:pPr>
-              <w:spacing w:line="240" w:lineRule="auto"/>
-              <w:jc w:val="center"/>
-              <w:rPr>
-                <w:rFonts w:eastAsia="Times New Roman"/>
-                <w:lang w:val="en-GB" w:eastAsia="en-GB"/>
-              </w:rPr>
-            </w:pPr>
-            <w:r>
-              <w:rPr>
-                <w:noProof/>
-              </w:rPr>
-              <w:drawing>
-                <wp:inline distT="0" distB="0" distL="0" distR="0" wp14:anchorId="3BCC461A" wp14:editId="26AA2C63">
-                  <wp:extent cx="507963" cy="472440"/>
-                  <wp:effectExtent l="0" t="0" r="6985" b="3810"/>
-                  <wp:docPr id="1" name="Picture 1"/>
-                  <wp:cNvGraphicFramePr>
-                    <a:graphicFrameLocks xmlns:a="http://schemas.openxmlformats.org/drawingml/2006/main" noChangeAspect="1"/>
-                  </wp:cNvGraphicFramePr>
-                  <a:graphic xmlns:a="http://schemas.openxmlformats.org/drawingml/2006/main">
-                    <a:graphicData uri="http://schemas.openxmlformats.org/drawingml/2006/picture">
-                      <pic:pic xmlns:pic="http://schemas.openxmlformats.org/drawingml/2006/picture">
-                        <pic:nvPicPr>
-                          <pic:cNvPr id="1" name=""/>
-                          <pic:cNvPicPr/>
-                        </pic:nvPicPr>
-                        <pic:blipFill>
-                          <a:blip r:embed="rId14"/>
-                          <a:stretch>
-                            <a:fillRect/>
-                          </a:stretch>
-                        </pic:blipFill>
-                        <pic:spPr>
-                          <a:xfrm>
-                            <a:off x="0" y="0"/>
-                            <a:ext cx="515659" cy="479598"/>
-                          </a:xfrm>
-                          <a:prstGeom prst="rect">
-                            <a:avLst/>
-                          </a:prstGeom>
-                        </pic:spPr>
-                      </pic:pic>
-                    </a:graphicData>
-                  </a:graphic>
-                </wp:inline>
-              </w:drawing>
-            </w:r>
-          </w:p>
-        </w:tc>
-        <w:tc>
-          <w:tcPr>
-            <w:tcW w:w="2410" w:type="dxa"/>
-            <w:tcBorders>
-              <w:top w:val="single" w:sz="8" w:space="0" w:color="000000"/>
-              <w:left w:val="single" w:sz="8" w:space="0" w:color="000000"/>
-              <w:bottom w:val="single" w:sz="8" w:space="0" w:color="000000"/>
-              <w:right w:val="single" w:sz="8" w:space="0" w:color="000000"/>
-            </w:tcBorders>
-            <w:tcMar>
-              <w:top w:w="100" w:type="dxa"/>
-              <w:left w:w="100" w:type="dxa"/>
-              <w:bottom w:w="100" w:type="dxa"/>
-              <w:right w:w="100" w:type="dxa"/>
-            </w:tcMar>
-            <w:hideMark/>
-          </w:tcPr>
-          <w:p>
-            <w:pPr>
-              <w:spacing w:line="240" w:lineRule="auto"/>
-              <w:rPr>
-                <w:rFonts w:eastAsia="Times New Roman"/>
-                <w:lang w:val="en-GB" w:eastAsia="en-GB"/>
-              </w:rPr>
-            </w:pPr>
-            <w:r>
-              <w:rPr>
-                <w:rFonts w:eastAsia="Times New Roman"/>
-                <w:lang w:val="en-GB" w:eastAsia="en-GB"/>
-              </w:rPr>
-              <w:t>Ability to make noise while running after the player, which will attract the other zombies.</w:t>
-            </w:r>
-          </w:p>
-        </w:tc>
-        <w:tc>
-          <w:tcPr>
-            <w:tcW w:w="2140" w:type="dxa"/>
-            <w:tcBorders>
-              <w:top w:val="single" w:sz="8" w:space="0" w:color="000000"/>
-              <w:left w:val="single" w:sz="8" w:space="0" w:color="000000"/>
-              <w:bottom w:val="single" w:sz="8" w:space="0" w:color="000000"/>
-              <w:right w:val="single" w:sz="8" w:space="0" w:color="000000"/>
-            </w:tcBorders>
-            <w:tcMar>
-              <w:top w:w="100" w:type="dxa"/>
-              <w:left w:w="100" w:type="dxa"/>
-              <w:bottom w:w="100" w:type="dxa"/>
-              <w:right w:w="100" w:type="dxa"/>
-            </w:tcMar>
-            <w:hideMark/>
-          </w:tcPr>
-          <w:p>
-            <w:pPr>
-              <w:spacing w:line="240" w:lineRule="auto"/>
-              <w:rPr>
-                <w:rFonts w:eastAsia="Times New Roman"/>
-                <w:lang w:val="en-GB" w:eastAsia="en-GB"/>
-              </w:rPr>
-            </w:pPr>
-            <w:r>
-              <w:rPr>
-                <w:rFonts w:eastAsia="Times New Roman"/>
-                <w:lang w:val="en-GB" w:eastAsia="en-GB"/>
-              </w:rPr>
-              <w:t>Can see</w:t>
-            </w:r>
-            <w:r>
-              <w:rPr>
-                <w:rFonts w:eastAsia="Times New Roman"/>
-                <w:lang w:val="en-GB" w:eastAsia="en-GB"/>
-              </w:rPr>
-              <w:t xml:space="preserve"> and make a lot of noises to attract the blinded zombies.</w:t>
+              <w:t>Or see the player up close</w:t>
             </w:r>
           </w:p>
         </w:tc>
@@ -5845,8 +5652,8 @@
           <w:lang w:val="en-GB" w:eastAsia="en-GB"/>
         </w:rPr>
       </w:pPr>
-      <w:bookmarkStart w:id="60" w:name="_Toc87954104"/>
-      <w:bookmarkStart w:id="61" w:name="_Toc87966227"/>
+      <w:bookmarkStart w:id="61" w:name="_Toc87954104"/>
+      <w:bookmarkStart w:id="62" w:name="_Toc87966227"/>
       <w:r>
         <w:rPr>
           <w:rFonts w:ascii="Trebuchet MS" w:eastAsia="Times New Roman" w:hAnsi="Trebuchet MS"/>
@@ -5855,10 +5662,11 @@
           <w:szCs w:val="24"/>
           <w:lang w:val="en-GB" w:eastAsia="en-GB"/>
         </w:rPr>
+        <w:lastRenderedPageBreak/>
         <w:t>Items</w:t>
       </w:r>
-      <w:bookmarkEnd w:id="60"/>
       <w:bookmarkEnd w:id="61"/>
+      <w:bookmarkEnd w:id="62"/>
     </w:p>
     <w:p>
       <w:pPr>
@@ -6016,25 +5824,23 @@
               <w:bottom w:w="100" w:type="dxa"/>
               <w:right w:w="100" w:type="dxa"/>
             </w:tcMar>
-            <w:hideMark/>
           </w:tcPr>
           <w:p>
             <w:pPr>
               <w:spacing w:line="240" w:lineRule="auto"/>
               <w:rPr>
-                <w:rFonts w:ascii="Times New Roman" w:eastAsia="Times New Roman" w:hAnsi="Times New Roman" w:cs="Times New Roman"/>
-                <w:sz w:val="24"/>
-                <w:szCs w:val="24"/>
-                <w:lang w:val="en-GB" w:eastAsia="en-GB"/>
-              </w:rPr>
-            </w:pPr>
-            <w:r>
-              <w:rPr>
                 <w:rFonts w:eastAsia="Times New Roman"/>
                 <w:color w:val="000000"/>
                 <w:lang w:val="en-GB" w:eastAsia="en-GB"/>
               </w:rPr>
-              <w:t>Rock</w:t>
+            </w:pPr>
+            <w:r>
+              <w:rPr>
+                <w:rFonts w:eastAsia="Times New Roman"/>
+                <w:color w:val="000000"/>
+                <w:lang w:val="en-GB" w:eastAsia="en-GB"/>
+              </w:rPr>
+              <w:t>Glass bottle</w:t>
             </w:r>
           </w:p>
         </w:tc>
@@ -6053,51 +5859,31 @@
               <w:bottom w:w="100" w:type="dxa"/>
               <w:right w:w="100" w:type="dxa"/>
             </w:tcMar>
-            <w:hideMark/>
           </w:tcPr>
           <w:p>
             <w:pPr>
               <w:spacing w:line="240" w:lineRule="auto"/>
               <w:rPr>
-                <w:rFonts w:ascii="Times New Roman" w:eastAsia="Times New Roman" w:hAnsi="Times New Roman" w:cs="Times New Roman"/>
-                <w:sz w:val="24"/>
-                <w:szCs w:val="24"/>
-                <w:lang w:val="en-GB" w:eastAsia="en-GB"/>
-              </w:rPr>
-            </w:pPr>
-            <w:r>
-              <w:rPr>
                 <w:rFonts w:eastAsia="Times New Roman"/>
                 <w:color w:val="000000"/>
                 <w:lang w:val="en-GB" w:eastAsia="en-GB"/>
               </w:rPr>
-              <w:t>A t</w:t>
-            </w:r>
+            </w:pPr>
             <w:r>
               <w:rPr>
                 <w:rFonts w:eastAsia="Times New Roman"/>
                 <w:color w:val="000000"/>
                 <w:lang w:val="en-GB" w:eastAsia="en-GB"/>
               </w:rPr>
-              <w:t>hrowable object that you can throw on the ground for attracting the blinded zombies.</w:t>
-            </w:r>
-          </w:p>
-          <w:p>
-            <w:pPr>
-              <w:spacing w:line="240" w:lineRule="auto"/>
+              <w:t>A t</w:t>
+            </w:r>
+            <w:r>
               <w:rPr>
                 <w:rFonts w:eastAsia="Times New Roman"/>
                 <w:color w:val="000000"/>
                 <w:lang w:val="en-GB" w:eastAsia="en-GB"/>
               </w:rPr>
-            </w:pPr>
-            <w:r>
-              <w:rPr>
-                <w:rFonts w:eastAsia="Times New Roman"/>
-                <w:color w:val="000000"/>
-                <w:lang w:val="en-GB" w:eastAsia="en-GB"/>
-              </w:rPr>
-              <w:t>The appearance of this item is like a little rock that you can find naturally on the ground.</w:t>
+              <w:t>hrowable object that can be found on the ground.</w:t>
             </w:r>
           </w:p>
           <w:p>
@@ -6105,9 +5891,8 @@
               <w:spacing w:line="240" w:lineRule="auto"/>
               <w:jc w:val="center"/>
               <w:rPr>
-                <w:rFonts w:ascii="Times New Roman" w:eastAsia="Times New Roman" w:hAnsi="Times New Roman" w:cs="Times New Roman"/>
-                <w:sz w:val="24"/>
-                <w:szCs w:val="24"/>
+                <w:rFonts w:eastAsia="Times New Roman"/>
+                <w:color w:val="000000"/>
                 <w:lang w:val="en-GB" w:eastAsia="en-GB"/>
               </w:rPr>
             </w:pPr>
@@ -6116,10 +5901,10 @@
                 <w:noProof/>
               </w:rPr>
               <w:drawing>
-                <wp:inline distT="0" distB="0" distL="0" distR="0" wp14:anchorId="69759CBE" wp14:editId="600B0980">
-                  <wp:extent cx="514350" cy="514350"/>
-                  <wp:effectExtent l="0" t="0" r="0" b="0"/>
-                  <wp:docPr id="15" name="Picture 15"/>
+                <wp:inline distT="0" distB="0" distL="0" distR="0" wp14:anchorId="53DA9090" wp14:editId="099F0D76">
+                  <wp:extent cx="388338" cy="487680"/>
+                  <wp:effectExtent l="0" t="0" r="0" b="7620"/>
+                  <wp:docPr id="18" name="Picture 18"/>
                   <wp:cNvGraphicFramePr>
                     <a:graphicFrameLocks xmlns:a="http://schemas.openxmlformats.org/drawingml/2006/main" noChangeAspect="1"/>
                   </wp:cNvGraphicFramePr>
@@ -6127,36 +5912,23 @@
                     <a:graphicData uri="http://schemas.openxmlformats.org/drawingml/2006/picture">
                       <pic:pic xmlns:pic="http://schemas.openxmlformats.org/drawingml/2006/picture">
                         <pic:nvPicPr>
-                          <pic:cNvPr id="0" name="Picture 3"/>
-                          <pic:cNvPicPr>
-                            <a:picLocks noChangeAspect="1" noChangeArrowheads="1"/>
-                          </pic:cNvPicPr>
+                          <pic:cNvPr id="1" name=""/>
+                          <pic:cNvPicPr/>
                         </pic:nvPicPr>
                         <pic:blipFill>
-                          <a:blip r:embed="rId15">
-                            <a:extLst>
-                              <a:ext uri="{28A0092B-C50C-407E-A947-70E740481C1C}">
-                                <a14:useLocalDpi xmlns:a14="http://schemas.microsoft.com/office/drawing/2010/main" val="0"/>
-                              </a:ext>
-                            </a:extLst>
-                          </a:blip>
-                          <a:srcRect/>
+                          <a:blip r:embed="rId14"/>
                           <a:stretch>
                             <a:fillRect/>
                           </a:stretch>
                         </pic:blipFill>
-                        <pic:spPr bwMode="auto">
+                        <pic:spPr>
                           <a:xfrm>
                             <a:off x="0" y="0"/>
-                            <a:ext cx="515548" cy="515548"/>
+                            <a:ext cx="390161" cy="489969"/>
                           </a:xfrm>
                           <a:prstGeom prst="rect">
                             <a:avLst/>
                           </a:prstGeom>
-                          <a:noFill/>
-                          <a:ln>
-                            <a:noFill/>
-                          </a:ln>
                         </pic:spPr>
                       </pic:pic>
                     </a:graphicData>
@@ -6191,23 +5963,7 @@
                 <w:color w:val="000000"/>
                 <w:lang w:val="en-GB" w:eastAsia="en-GB"/>
               </w:rPr>
-              <w:t xml:space="preserve">Can be found on the map and thrown towards any direction and </w:t>
-            </w:r>
-            <w:r>
-              <w:rPr>
-                <w:rFonts w:eastAsia="Times New Roman"/>
-                <w:color w:val="000000"/>
-                <w:lang w:val="en-GB" w:eastAsia="en-GB"/>
-              </w:rPr>
-              <w:t xml:space="preserve">to </w:t>
-            </w:r>
-            <w:r>
-              <w:rPr>
-                <w:rFonts w:eastAsia="Times New Roman"/>
-                <w:color w:val="000000"/>
-                <w:lang w:val="en-GB" w:eastAsia="en-GB"/>
-              </w:rPr>
-              <w:t>create noises.</w:t>
+              <w:t>Can be found on the map and thrown towards any direction and to create noise.</w:t>
             </w:r>
           </w:p>
         </w:tc>
@@ -6244,7 +6000,7 @@
                 <w:color w:val="000000"/>
                 <w:lang w:val="en-GB" w:eastAsia="en-GB"/>
               </w:rPr>
-              <w:t>Can</w:t>
+              <w:t>Goal</w:t>
             </w:r>
           </w:p>
         </w:tc>
@@ -6279,87 +6035,7 @@
                 <w:color w:val="000000"/>
                 <w:lang w:val="en-GB" w:eastAsia="en-GB"/>
               </w:rPr>
-              <w:t>A t</w:t>
-            </w:r>
-            <w:r>
-              <w:rPr>
-                <w:rFonts w:eastAsia="Times New Roman"/>
-                <w:color w:val="000000"/>
-                <w:lang w:val="en-GB" w:eastAsia="en-GB"/>
-              </w:rPr>
-              <w:t>hrowable object</w:t>
-            </w:r>
-            <w:r>
-              <w:rPr>
-                <w:rFonts w:eastAsia="Times New Roman"/>
-                <w:color w:val="000000"/>
-                <w:lang w:val="en-GB" w:eastAsia="en-GB"/>
-              </w:rPr>
-              <w:t xml:space="preserve"> that can be found on the ground.</w:t>
-            </w:r>
-          </w:p>
-          <w:p>
-            <w:pPr>
-              <w:spacing w:line="240" w:lineRule="auto"/>
-              <w:jc w:val="center"/>
-              <w:rPr>
-                <w:rFonts w:eastAsia="Times New Roman"/>
-                <w:color w:val="000000"/>
-                <w:lang w:val="en-GB" w:eastAsia="en-GB"/>
-              </w:rPr>
-            </w:pPr>
-            <w:r>
-              <w:rPr>
-                <w:noProof/>
-              </w:rPr>
-              <w:drawing>
-                <wp:inline distT="0" distB="0" distL="0" distR="0" wp14:anchorId="30106620" wp14:editId="7F99D27D">
-                  <wp:extent cx="669065" cy="434340"/>
-                  <wp:effectExtent l="0" t="0" r="0" b="3810"/>
-                  <wp:docPr id="3" name="Picture 3"/>
-                  <wp:cNvGraphicFramePr>
-                    <a:graphicFrameLocks xmlns:a="http://schemas.openxmlformats.org/drawingml/2006/main" noChangeAspect="1"/>
-                  </wp:cNvGraphicFramePr>
-                  <a:graphic xmlns:a="http://schemas.openxmlformats.org/drawingml/2006/main">
-                    <a:graphicData uri="http://schemas.openxmlformats.org/drawingml/2006/picture">
-                      <pic:pic xmlns:pic="http://schemas.openxmlformats.org/drawingml/2006/picture">
-                        <pic:nvPicPr>
-                          <pic:cNvPr id="0" name="Picture 7"/>
-                          <pic:cNvPicPr>
-                            <a:picLocks noChangeAspect="1" noChangeArrowheads="1"/>
-                          </pic:cNvPicPr>
-                        </pic:nvPicPr>
-                        <pic:blipFill>
-                          <a:blip r:embed="rId16" cstate="print">
-                            <a:extLst>
-                              <a:ext uri="{28A0092B-C50C-407E-A947-70E740481C1C}">
-                                <a14:useLocalDpi xmlns:a14="http://schemas.microsoft.com/office/drawing/2010/main" val="0"/>
-                              </a:ext>
-                            </a:extLst>
-                          </a:blip>
-                          <a:srcRect/>
-                          <a:stretch>
-                            <a:fillRect/>
-                          </a:stretch>
-                        </pic:blipFill>
-                        <pic:spPr bwMode="auto">
-                          <a:xfrm rot="10800000" flipV="1">
-                            <a:off x="0" y="0"/>
-                            <a:ext cx="790825" cy="513383"/>
-                          </a:xfrm>
-                          <a:prstGeom prst="rect">
-                            <a:avLst/>
-                          </a:prstGeom>
-                          <a:noFill/>
-                          <a:ln>
-                            <a:noFill/>
-                          </a:ln>
-                        </pic:spPr>
-                      </pic:pic>
-                    </a:graphicData>
-                  </a:graphic>
-                </wp:inline>
-              </w:drawing>
+              <w:t>This is the target for the player, they need to find and reach the goal to progress to the next level</w:t>
             </w:r>
           </w:p>
         </w:tc>
@@ -6388,404 +6064,7 @@
                 <w:color w:val="000000"/>
                 <w:lang w:val="en-GB" w:eastAsia="en-GB"/>
               </w:rPr>
-              <w:t>Can be found on the map and thrown towards any direction and to create noises.</w:t>
-            </w:r>
-          </w:p>
-        </w:tc>
-      </w:tr>
-      <w:tr>
-        <w:tc>
-          <w:tcPr>
-            <w:tcW w:w="949" w:type="dxa"/>
-            <w:tcBorders>
-              <w:top w:val="single" w:sz="8" w:space="0" w:color="000000"/>
-              <w:left w:val="single" w:sz="8" w:space="0" w:color="000000"/>
-              <w:bottom w:val="single" w:sz="8" w:space="0" w:color="000000"/>
-              <w:right w:val="single" w:sz="8" w:space="0" w:color="000000"/>
-            </w:tcBorders>
-            <w:tcMar>
-              <w:top w:w="100" w:type="dxa"/>
-              <w:left w:w="100" w:type="dxa"/>
-              <w:bottom w:w="100" w:type="dxa"/>
-              <w:right w:w="100" w:type="dxa"/>
-            </w:tcMar>
-          </w:tcPr>
-          <w:p>
-            <w:pPr>
-              <w:spacing w:line="240" w:lineRule="auto"/>
-              <w:rPr>
-                <w:rFonts w:eastAsia="Times New Roman"/>
-                <w:color w:val="000000"/>
-                <w:lang w:val="en-GB" w:eastAsia="en-GB"/>
-              </w:rPr>
-            </w:pPr>
-            <w:r>
-              <w:rPr>
-                <w:rFonts w:eastAsia="Times New Roman"/>
-                <w:color w:val="000000"/>
-                <w:lang w:val="en-GB" w:eastAsia="en-GB"/>
-              </w:rPr>
-              <w:t>Glass bottle</w:t>
-            </w:r>
-          </w:p>
-        </w:tc>
-        <w:tc>
-          <w:tcPr>
-            <w:tcW w:w="4579" w:type="dxa"/>
-            <w:tcBorders>
-              <w:top w:val="single" w:sz="8" w:space="0" w:color="000000"/>
-              <w:left w:val="single" w:sz="8" w:space="0" w:color="000000"/>
-              <w:bottom w:val="single" w:sz="8" w:space="0" w:color="000000"/>
-              <w:right w:val="single" w:sz="8" w:space="0" w:color="000000"/>
-            </w:tcBorders>
-            <w:tcMar>
-              <w:top w:w="100" w:type="dxa"/>
-              <w:left w:w="100" w:type="dxa"/>
-              <w:bottom w:w="100" w:type="dxa"/>
-              <w:right w:w="100" w:type="dxa"/>
-            </w:tcMar>
-          </w:tcPr>
-          <w:p>
-            <w:pPr>
-              <w:spacing w:line="240" w:lineRule="auto"/>
-              <w:rPr>
-                <w:rFonts w:eastAsia="Times New Roman"/>
-                <w:color w:val="000000"/>
-                <w:lang w:val="en-GB" w:eastAsia="en-GB"/>
-              </w:rPr>
-            </w:pPr>
-            <w:r>
-              <w:rPr>
-                <w:rFonts w:eastAsia="Times New Roman"/>
-                <w:color w:val="000000"/>
-                <w:lang w:val="en-GB" w:eastAsia="en-GB"/>
-              </w:rPr>
-              <w:t>A t</w:t>
-            </w:r>
-            <w:r>
-              <w:rPr>
-                <w:rFonts w:eastAsia="Times New Roman"/>
-                <w:color w:val="000000"/>
-                <w:lang w:val="en-GB" w:eastAsia="en-GB"/>
-              </w:rPr>
-              <w:t>hrowable object that can be found on the ground.</w:t>
-            </w:r>
-          </w:p>
-          <w:p>
-            <w:pPr>
-              <w:spacing w:line="240" w:lineRule="auto"/>
-              <w:jc w:val="center"/>
-              <w:rPr>
-                <w:rFonts w:eastAsia="Times New Roman"/>
-                <w:color w:val="000000"/>
-                <w:lang w:val="en-GB" w:eastAsia="en-GB"/>
-              </w:rPr>
-            </w:pPr>
-            <w:r>
-              <w:rPr>
-                <w:noProof/>
-              </w:rPr>
-              <w:drawing>
-                <wp:inline distT="0" distB="0" distL="0" distR="0" wp14:anchorId="53DA9090" wp14:editId="099F0D76">
-                  <wp:extent cx="388338" cy="487680"/>
-                  <wp:effectExtent l="0" t="0" r="0" b="7620"/>
-                  <wp:docPr id="18" name="Picture 18"/>
-                  <wp:cNvGraphicFramePr>
-                    <a:graphicFrameLocks xmlns:a="http://schemas.openxmlformats.org/drawingml/2006/main" noChangeAspect="1"/>
-                  </wp:cNvGraphicFramePr>
-                  <a:graphic xmlns:a="http://schemas.openxmlformats.org/drawingml/2006/main">
-                    <a:graphicData uri="http://schemas.openxmlformats.org/drawingml/2006/picture">
-                      <pic:pic xmlns:pic="http://schemas.openxmlformats.org/drawingml/2006/picture">
-                        <pic:nvPicPr>
-                          <pic:cNvPr id="1" name=""/>
-                          <pic:cNvPicPr/>
-                        </pic:nvPicPr>
-                        <pic:blipFill>
-                          <a:blip r:embed="rId17"/>
-                          <a:stretch>
-                            <a:fillRect/>
-                          </a:stretch>
-                        </pic:blipFill>
-                        <pic:spPr>
-                          <a:xfrm>
-                            <a:off x="0" y="0"/>
-                            <a:ext cx="390161" cy="489969"/>
-                          </a:xfrm>
-                          <a:prstGeom prst="rect">
-                            <a:avLst/>
-                          </a:prstGeom>
-                        </pic:spPr>
-                      </pic:pic>
-                    </a:graphicData>
-                  </a:graphic>
-                </wp:inline>
-              </w:drawing>
-            </w:r>
-          </w:p>
-        </w:tc>
-        <w:tc>
-          <w:tcPr>
-            <w:tcW w:w="3812" w:type="dxa"/>
-            <w:tcBorders>
-              <w:top w:val="single" w:sz="8" w:space="0" w:color="000000"/>
-              <w:left w:val="single" w:sz="8" w:space="0" w:color="000000"/>
-              <w:bottom w:val="single" w:sz="8" w:space="0" w:color="000000"/>
-              <w:right w:val="single" w:sz="8" w:space="0" w:color="000000"/>
-            </w:tcBorders>
-          </w:tcPr>
-          <w:p>
-            <w:pPr>
-              <w:spacing w:line="240" w:lineRule="auto"/>
-              <w:rPr>
-                <w:rFonts w:eastAsia="Times New Roman"/>
-                <w:color w:val="000000"/>
-                <w:lang w:val="en-GB" w:eastAsia="en-GB"/>
-              </w:rPr>
-            </w:pPr>
-            <w:r>
-              <w:rPr>
-                <w:rFonts w:eastAsia="Times New Roman"/>
-                <w:color w:val="000000"/>
-                <w:lang w:val="en-GB" w:eastAsia="en-GB"/>
-              </w:rPr>
-              <w:t>Can be found on the map and thrown towards any direction and to create noises.</w:t>
-            </w:r>
-          </w:p>
-        </w:tc>
-      </w:tr>
-      <w:tr>
-        <w:tc>
-          <w:tcPr>
-            <w:tcW w:w="949" w:type="dxa"/>
-            <w:tcBorders>
-              <w:top w:val="single" w:sz="8" w:space="0" w:color="000000"/>
-              <w:left w:val="single" w:sz="8" w:space="0" w:color="000000"/>
-              <w:bottom w:val="single" w:sz="8" w:space="0" w:color="000000"/>
-              <w:right w:val="single" w:sz="8" w:space="0" w:color="000000"/>
-            </w:tcBorders>
-            <w:tcMar>
-              <w:top w:w="100" w:type="dxa"/>
-              <w:left w:w="100" w:type="dxa"/>
-              <w:bottom w:w="100" w:type="dxa"/>
-              <w:right w:w="100" w:type="dxa"/>
-            </w:tcMar>
-          </w:tcPr>
-          <w:p>
-            <w:pPr>
-              <w:spacing w:line="240" w:lineRule="auto"/>
-              <w:rPr>
-                <w:rFonts w:eastAsia="Times New Roman"/>
-                <w:color w:val="000000"/>
-                <w:lang w:val="en-GB" w:eastAsia="en-GB"/>
-              </w:rPr>
-            </w:pPr>
-            <w:r>
-              <w:rPr>
-                <w:rFonts w:eastAsia="Times New Roman"/>
-                <w:color w:val="000000"/>
-                <w:lang w:val="en-GB" w:eastAsia="en-GB"/>
-              </w:rPr>
-              <w:t>Boat part</w:t>
-            </w:r>
-          </w:p>
-        </w:tc>
-        <w:tc>
-          <w:tcPr>
-            <w:tcW w:w="4579" w:type="dxa"/>
-            <w:tcBorders>
-              <w:top w:val="single" w:sz="8" w:space="0" w:color="000000"/>
-              <w:left w:val="single" w:sz="8" w:space="0" w:color="000000"/>
-              <w:bottom w:val="single" w:sz="8" w:space="0" w:color="000000"/>
-              <w:right w:val="single" w:sz="8" w:space="0" w:color="000000"/>
-            </w:tcBorders>
-            <w:tcMar>
-              <w:top w:w="100" w:type="dxa"/>
-              <w:left w:w="100" w:type="dxa"/>
-              <w:bottom w:w="100" w:type="dxa"/>
-              <w:right w:w="100" w:type="dxa"/>
-            </w:tcMar>
-          </w:tcPr>
-          <w:p>
-            <w:pPr>
-              <w:spacing w:line="240" w:lineRule="auto"/>
-              <w:rPr>
-                <w:rFonts w:eastAsia="Times New Roman"/>
-                <w:color w:val="000000"/>
-                <w:lang w:val="en-GB" w:eastAsia="en-GB"/>
-              </w:rPr>
-            </w:pPr>
-            <w:r>
-              <w:rPr>
-                <w:rFonts w:eastAsia="Times New Roman"/>
-                <w:color w:val="000000"/>
-                <w:lang w:val="en-GB" w:eastAsia="en-GB"/>
-              </w:rPr>
-              <w:t xml:space="preserve">Boat parts are the main objective of the game. The player must collect all the boat parts to be able to build a boat </w:t>
-            </w:r>
-            <w:r>
-              <w:rPr>
-                <w:rFonts w:eastAsia="Times New Roman"/>
-                <w:color w:val="000000"/>
-                <w:lang w:val="en-GB" w:eastAsia="en-GB"/>
-              </w:rPr>
-              <w:t xml:space="preserve">and </w:t>
-            </w:r>
-            <w:r>
-              <w:rPr>
-                <w:rFonts w:eastAsia="Times New Roman"/>
-                <w:color w:val="000000"/>
-                <w:lang w:val="en-GB" w:eastAsia="en-GB"/>
-              </w:rPr>
-              <w:t>escape the Island. The boat parts can be found at each level. The player has a time limit to get the boat part.</w:t>
-            </w:r>
-          </w:p>
-          <w:p>
-            <w:pPr>
-              <w:spacing w:line="240" w:lineRule="auto"/>
-              <w:jc w:val="center"/>
-              <w:rPr>
-                <w:rFonts w:eastAsia="Times New Roman"/>
-                <w:color w:val="000000"/>
-                <w:lang w:val="en-GB" w:eastAsia="en-GB"/>
-              </w:rPr>
-            </w:pPr>
-            <w:r>
-              <w:rPr>
-                <w:noProof/>
-              </w:rPr>
-              <w:drawing>
-                <wp:inline distT="0" distB="0" distL="0" distR="0" wp14:anchorId="22786398" wp14:editId="7F918DDD">
-                  <wp:extent cx="428625" cy="428625"/>
-                  <wp:effectExtent l="0" t="0" r="0" b="0"/>
-                  <wp:docPr id="16" name="Picture 16"/>
-                  <wp:cNvGraphicFramePr>
-                    <a:graphicFrameLocks xmlns:a="http://schemas.openxmlformats.org/drawingml/2006/main" noChangeAspect="1"/>
-                  </wp:cNvGraphicFramePr>
-                  <a:graphic xmlns:a="http://schemas.openxmlformats.org/drawingml/2006/main">
-                    <a:graphicData uri="http://schemas.openxmlformats.org/drawingml/2006/picture">
-                      <pic:pic xmlns:pic="http://schemas.openxmlformats.org/drawingml/2006/picture">
-                        <pic:nvPicPr>
-                          <pic:cNvPr id="0" name="Picture 5"/>
-                          <pic:cNvPicPr>
-                            <a:picLocks noChangeAspect="1" noChangeArrowheads="1"/>
-                          </pic:cNvPicPr>
-                        </pic:nvPicPr>
-                        <pic:blipFill>
-                          <a:blip r:embed="rId18">
-                            <a:extLst>
-                              <a:ext uri="{28A0092B-C50C-407E-A947-70E740481C1C}">
-                                <a14:useLocalDpi xmlns:a14="http://schemas.microsoft.com/office/drawing/2010/main" val="0"/>
-                              </a:ext>
-                            </a:extLst>
-                          </a:blip>
-                          <a:srcRect/>
-                          <a:stretch>
-                            <a:fillRect/>
-                          </a:stretch>
-                        </pic:blipFill>
-                        <pic:spPr bwMode="auto">
-                          <a:xfrm>
-                            <a:off x="0" y="0"/>
-                            <a:ext cx="432842" cy="432842"/>
-                          </a:xfrm>
-                          <a:prstGeom prst="rect">
-                            <a:avLst/>
-                          </a:prstGeom>
-                          <a:noFill/>
-                          <a:ln>
-                            <a:noFill/>
-                          </a:ln>
-                        </pic:spPr>
-                      </pic:pic>
-                    </a:graphicData>
-                  </a:graphic>
-                </wp:inline>
-              </w:drawing>
-            </w:r>
-          </w:p>
-        </w:tc>
-        <w:tc>
-          <w:tcPr>
-            <w:tcW w:w="3812" w:type="dxa"/>
-            <w:tcBorders>
-              <w:top w:val="single" w:sz="8" w:space="0" w:color="000000"/>
-              <w:left w:val="single" w:sz="8" w:space="0" w:color="000000"/>
-              <w:bottom w:val="single" w:sz="8" w:space="0" w:color="000000"/>
-              <w:right w:val="single" w:sz="8" w:space="0" w:color="000000"/>
-            </w:tcBorders>
-          </w:tcPr>
-          <w:p>
-            <w:pPr>
-              <w:spacing w:line="240" w:lineRule="auto"/>
-              <w:rPr>
-                <w:rFonts w:eastAsia="Times New Roman"/>
-                <w:color w:val="000000"/>
-                <w:lang w:val="en-GB" w:eastAsia="en-GB"/>
-              </w:rPr>
-            </w:pPr>
-            <w:r>
-              <w:rPr>
-                <w:rFonts w:eastAsia="Times New Roman"/>
-                <w:color w:val="000000"/>
-                <w:lang w:val="en-GB" w:eastAsia="en-GB"/>
-              </w:rPr>
-              <w:t xml:space="preserve">Can be used to </w:t>
-            </w:r>
-            <w:r>
-              <w:rPr>
-                <w:rFonts w:eastAsia="Times New Roman"/>
-                <w:color w:val="000000"/>
-                <w:lang w:val="en-GB" w:eastAsia="en-GB"/>
-              </w:rPr>
-              <w:t>craft</w:t>
-            </w:r>
-            <w:r>
-              <w:rPr>
-                <w:rFonts w:eastAsia="Times New Roman"/>
-                <w:color w:val="000000"/>
-                <w:lang w:val="en-GB" w:eastAsia="en-GB"/>
-              </w:rPr>
-              <w:t xml:space="preserve"> a boat.</w:t>
-            </w:r>
-            <w:r>
-              <w:rPr>
-                <w:rFonts w:eastAsia="Times New Roman"/>
-                <w:color w:val="000000"/>
-                <w:lang w:val="en-GB" w:eastAsia="en-GB"/>
-              </w:rPr>
-              <w:t xml:space="preserve"> Need X</w:t>
-            </w:r>
-            <w:r>
-              <w:rPr>
-                <w:rFonts w:eastAsia="Times New Roman"/>
-                <w:color w:val="000000"/>
-                <w:lang w:val="en-GB" w:eastAsia="en-GB"/>
-              </w:rPr>
-              <w:t xml:space="preserve"> (variable)</w:t>
-            </w:r>
-            <w:r>
-              <w:rPr>
-                <w:rFonts w:eastAsia="Times New Roman"/>
-                <w:color w:val="000000"/>
-                <w:lang w:val="en-GB" w:eastAsia="en-GB"/>
-              </w:rPr>
-              <w:t xml:space="preserve"> numbers of part</w:t>
-            </w:r>
-            <w:r>
-              <w:rPr>
-                <w:rFonts w:eastAsia="Times New Roman"/>
-                <w:color w:val="000000"/>
-                <w:lang w:val="en-GB" w:eastAsia="en-GB"/>
-              </w:rPr>
-              <w:t>s</w:t>
-            </w:r>
-            <w:r>
-              <w:rPr>
-                <w:rFonts w:eastAsia="Times New Roman"/>
-                <w:color w:val="000000"/>
-                <w:lang w:val="en-GB" w:eastAsia="en-GB"/>
-              </w:rPr>
-              <w:t xml:space="preserve"> to build the boat.</w:t>
+              <w:t>Allows the player to complete a level</w:t>
             </w:r>
           </w:p>
         </w:tc>
@@ -6807,7 +6086,7 @@
           <w:color w:val="000000"/>
         </w:rPr>
       </w:pPr>
-      <w:bookmarkStart w:id="62" w:name="_Toc87966228"/>
+      <w:bookmarkStart w:id="63" w:name="_Toc87966228"/>
       <w:r>
         <w:rPr>
           <w:rFonts w:ascii="Trebuchet MS" w:hAnsi="Trebuchet MS"/>
@@ -6819,7 +6098,7 @@
         </w:rPr>
         <w:t>Levels</w:t>
       </w:r>
-      <w:bookmarkEnd w:id="62"/>
+      <w:bookmarkEnd w:id="63"/>
     </w:p>
     <w:p>
       <w:pPr>
@@ -6837,7 +6116,7 @@
           <w:color w:val="000000"/>
         </w:rPr>
       </w:pPr>
-      <w:bookmarkStart w:id="63" w:name="_Toc87966229"/>
+      <w:bookmarkStart w:id="64" w:name="_Toc87966229"/>
       <w:r>
         <w:rPr>
           <w:rFonts w:ascii="Trebuchet MS" w:hAnsi="Trebuchet MS"/>
@@ -6847,7 +6126,7 @@
         </w:rPr>
         <w:t>Level description</w:t>
       </w:r>
-      <w:bookmarkEnd w:id="63"/>
+      <w:bookmarkEnd w:id="64"/>
     </w:p>
     <w:p>
       <w:pPr>
@@ -6896,26 +6175,8 @@
           <w:sz w:val="22"/>
           <w:szCs w:val="22"/>
         </w:rPr>
-        <w:t xml:space="preserve"> This Level is designed primarily to show off all the mechanics, varying sound, throwing pickups, zombie triggered by noise and a goal</w:t>
-      </w:r>
-    </w:p>
-    <w:p>
-      <w:pPr>
-        <w:pStyle w:val="NormalWeb"/>
-        <w:numPr>
-          <w:ilvl w:val="0"/>
-          <w:numId w:val="22"/>
-        </w:numPr>
-        <w:spacing w:before="0" w:beforeAutospacing="0" w:after="0" w:afterAutospacing="0"/>
-        <w:ind w:left="1440"/>
-        <w:textAlignment w:val="baseline"/>
-        <w:rPr>
-          <w:rFonts w:ascii="Trebuchet MS" w:hAnsi="Trebuchet MS"/>
-          <w:color w:val="000000"/>
-          <w:sz w:val="48"/>
-          <w:szCs w:val="48"/>
-        </w:rPr>
-      </w:pPr>
+        <w:t xml:space="preserve"> This Level is designed primarily to show off all the mechanics, </w:t>
+      </w:r>
       <w:r>
         <w:rPr>
           <w:rFonts w:ascii="Arial" w:hAnsi="Arial" w:cs="Arial"/>
@@ -6924,10 +6185,22 @@
           <w:sz w:val="22"/>
           <w:szCs w:val="22"/>
         </w:rPr>
-        <w:lastRenderedPageBreak/>
-        <w:t xml:space="preserve">Level 2: </w:t>
-      </w:r>
-      <w:bookmarkStart w:id="64" w:name="_Toc87966230"/>
+        <w:t>4 different terrains to the left to show off noise variance, bottles and a wall at the bottom to show off throwing objects, ground and a zombie to the right to show the noise triggering the zombie</w:t>
+      </w:r>
+    </w:p>
+    <w:p>
+      <w:pPr>
+        <w:pStyle w:val="NormalWeb"/>
+        <w:spacing w:before="0" w:beforeAutospacing="0" w:after="0" w:afterAutospacing="0"/>
+        <w:ind w:left="1440"/>
+        <w:textAlignment w:val="baseline"/>
+        <w:rPr>
+          <w:rFonts w:ascii="Trebuchet MS" w:hAnsi="Trebuchet MS"/>
+          <w:color w:val="000000"/>
+          <w:sz w:val="48"/>
+          <w:szCs w:val="48"/>
+        </w:rPr>
+      </w:pPr>
       <w:r>
         <w:rPr>
           <w:rFonts w:ascii="Arial" w:hAnsi="Arial" w:cs="Arial"/>
@@ -6936,10 +6209,9 @@
           <w:sz w:val="22"/>
           <w:szCs w:val="22"/>
         </w:rPr>
-        <w:t>This level highlights the level of detail can be added to a level, there’s</w:t>
-      </w:r>
-      <w:bookmarkStart w:id="65" w:name="_GoBack"/>
-      <w:bookmarkEnd w:id="65"/>
+        <w:t xml:space="preserve">Level 2: </w:t>
+      </w:r>
+      <w:bookmarkStart w:id="65" w:name="_Toc87966230"/>
       <w:r>
         <w:rPr>
           <w:rFonts w:ascii="Arial" w:hAnsi="Arial" w:cs="Arial"/>
@@ -6948,7 +6220,7 @@
           <w:sz w:val="22"/>
           <w:szCs w:val="22"/>
         </w:rPr>
-        <w:t xml:space="preserve"> 2 zombies and 2 pickups along with lots of objects and walls obstructing movement</w:t>
+        <w:t>This level highlights the level of detail can be added to a level, there’s 2 zombies and 2 pickups along with lots of objects and walls obstructing movement</w:t>
       </w:r>
     </w:p>
     <w:p>
@@ -6978,7 +6250,7 @@
         </w:rPr>
         <w:t>Interface</w:t>
       </w:r>
-      <w:bookmarkEnd w:id="64"/>
+      <w:bookmarkEnd w:id="65"/>
     </w:p>
     <w:p>
       <w:pPr>
@@ -7052,6 +6324,9 @@
         <w:ind w:left="720"/>
       </w:pPr>
       <w:r>
+        <w:t xml:space="preserve">Left </w:t>
+      </w:r>
+      <w:r>
         <w:t>Ctrl – slower speed</w:t>
       </w:r>
     </w:p>
@@ -7086,6 +6361,16 @@
       </w:pPr>
       <w:r>
         <w:t>D – toggle debug mode</w:t>
+      </w:r>
+    </w:p>
+    <w:p>
+      <w:pPr>
+        <w:pStyle w:val="NormalWeb"/>
+        <w:spacing w:before="0" w:beforeAutospacing="0" w:after="0" w:afterAutospacing="0"/>
+        <w:ind w:left="720"/>
+      </w:pPr>
+      <w:r>
+        <w:t>Right Ctrl – throw an object in your inventory</w:t>
       </w:r>
       <w:r>
         <w:br/>
@@ -7137,6 +6422,7 @@
         <w:rPr>
           <w:noProof/>
         </w:rPr>
+        <w:lastRenderedPageBreak/>
         <w:drawing>
           <wp:inline distT="0" distB="0" distL="0" distR="0" wp14:anchorId="43A10C9D" wp14:editId="146DB84E">
             <wp:extent cx="3793067" cy="2133600"/>
@@ -7153,7 +6439,7 @@
                     <pic:cNvPicPr/>
                   </pic:nvPicPr>
                   <pic:blipFill>
-                    <a:blip r:embed="rId19" cstate="print">
+                    <a:blip r:embed="rId15" cstate="print">
                       <a:extLst>
                         <a:ext uri="{28A0092B-C50C-407E-A947-70E740481C1C}">
                           <a14:useLocalDpi xmlns:a14="http://schemas.microsoft.com/office/drawing/2010/main" val="0"/>
@@ -7236,7 +6522,6 @@
         <w:rPr>
           <w:noProof/>
         </w:rPr>
-        <w:lastRenderedPageBreak/>
         <w:drawing>
           <wp:inline distT="0" distB="0" distL="0" distR="0" wp14:anchorId="504456EF" wp14:editId="68C7FD6B">
             <wp:extent cx="4676775" cy="3448050"/>
@@ -7253,7 +6538,7 @@
                     <pic:cNvPicPr/>
                   </pic:nvPicPr>
                   <pic:blipFill>
-                    <a:blip r:embed="rId20">
+                    <a:blip r:embed="rId16">
                       <a:extLst>
                         <a:ext uri="{28A0092B-C50C-407E-A947-70E740481C1C}">
                           <a14:useLocalDpi xmlns:a14="http://schemas.microsoft.com/office/drawing/2010/main" val="0"/>
@@ -7393,6 +6678,7 @@
       </w:pPr>
       <w:bookmarkStart w:id="70" w:name="_Toc87966235"/>
       <w:r>
+        <w:lastRenderedPageBreak/>
         <w:t>AI</w:t>
       </w:r>
       <w:bookmarkEnd w:id="70"/>
@@ -7864,6 +7150,7 @@
         <w:rPr>
           <w:noProof/>
         </w:rPr>
+        <w:lastRenderedPageBreak/>
         <w:drawing>
           <wp:inline distT="0" distB="0" distL="0" distR="0" wp14:anchorId="1610B69D" wp14:editId="0BF1DD98">
             <wp:extent cx="1093916" cy="5536875"/>
@@ -7882,7 +7169,7 @@
                     </pic:cNvPicPr>
                   </pic:nvPicPr>
                   <pic:blipFill>
-                    <a:blip r:embed="rId21">
+                    <a:blip r:embed="rId17">
                       <a:extLst>
                         <a:ext uri="{28A0092B-C50C-407E-A947-70E740481C1C}">
                           <a14:useLocalDpi xmlns:a14="http://schemas.microsoft.com/office/drawing/2010/main" val="0"/>
@@ -7970,7 +7257,6 @@
         <w:rPr>
           <w:noProof/>
         </w:rPr>
-        <w:lastRenderedPageBreak/>
         <w:drawing>
           <wp:inline distT="0" distB="0" distL="0" distR="0" wp14:anchorId="0E851390" wp14:editId="51CC919E">
             <wp:extent cx="818948" cy="1029145"/>
@@ -7989,7 +7275,7 @@
                     </pic:cNvPicPr>
                   </pic:nvPicPr>
                   <pic:blipFill>
-                    <a:blip r:embed="rId22" cstate="print">
+                    <a:blip r:embed="rId18" cstate="print">
                       <a:extLst>
                         <a:ext uri="{28A0092B-C50C-407E-A947-70E740481C1C}">
                           <a14:useLocalDpi xmlns:a14="http://schemas.microsoft.com/office/drawing/2010/main" val="0"/>
@@ -8042,7 +7328,7 @@
                     </pic:cNvPicPr>
                   </pic:nvPicPr>
                   <pic:blipFill>
-                    <a:blip r:embed="rId16" cstate="print">
+                    <a:blip r:embed="rId19" cstate="print">
                       <a:extLst>
                         <a:ext uri="{28A0092B-C50C-407E-A947-70E740481C1C}">
                           <a14:useLocalDpi xmlns:a14="http://schemas.microsoft.com/office/drawing/2010/main" val="0"/>
@@ -8110,6 +7396,7 @@
         <w:rPr>
           <w:noProof/>
         </w:rPr>
+        <w:lastRenderedPageBreak/>
         <w:drawing>
           <wp:inline distT="0" distB="0" distL="0" distR="0" wp14:anchorId="28C1287B" wp14:editId="7D6E3912">
             <wp:extent cx="2933382" cy="2933382"/>
@@ -8128,7 +7415,7 @@
                     </pic:cNvPicPr>
                   </pic:nvPicPr>
                   <pic:blipFill>
-                    <a:blip r:embed="rId23" cstate="print">
+                    <a:blip r:embed="rId20" cstate="print">
                       <a:extLst>
                         <a:ext uri="{28A0092B-C50C-407E-A947-70E740481C1C}">
                           <a14:useLocalDpi xmlns:a14="http://schemas.microsoft.com/office/drawing/2010/main" val="0"/>
@@ -8181,7 +7468,7 @@
                     </pic:cNvPicPr>
                   </pic:nvPicPr>
                   <pic:blipFill>
-                    <a:blip r:embed="rId24" cstate="print">
+                    <a:blip r:embed="rId21" cstate="print">
                       <a:extLst>
                         <a:ext uri="{28A0092B-C50C-407E-A947-70E740481C1C}">
                           <a14:useLocalDpi xmlns:a14="http://schemas.microsoft.com/office/drawing/2010/main" val="0"/>
@@ -8388,7 +7675,7 @@
                     </pic:cNvPicPr>
                   </pic:nvPicPr>
                   <pic:blipFill>
-                    <a:blip r:embed="rId25" cstate="print">
+                    <a:blip r:embed="rId22" cstate="print">
                       <a:extLst>
                         <a:ext uri="{28A0092B-C50C-407E-A947-70E740481C1C}">
                           <a14:useLocalDpi xmlns:a14="http://schemas.microsoft.com/office/drawing/2010/main" val="0"/>
@@ -14281,6 +13568,15 @@
 </file>
 
 <file path=customXml/item1.xml><?xml version="1.0" encoding="utf-8"?>
+<?mso-contentType ?>
+<FormTemplates xmlns="http://schemas.microsoft.com/sharepoint/v3/contenttype/forms">
+  <Display>DocumentLibraryForm</Display>
+  <Edit>DocumentLibraryForm</Edit>
+  <New>DocumentLibraryForm</New>
+</FormTemplates>
+</file>
+
+<file path=customXml/item2.xml><?xml version="1.0" encoding="utf-8"?>
 <ct:contentTypeSchema xmlns:ct="http://schemas.microsoft.com/office/2006/metadata/contentType" xmlns:ma="http://schemas.microsoft.com/office/2006/metadata/properties/metaAttributes" ct:_="" ma:_="" ma:contentTypeName="Document" ma:contentTypeID="0x0101005F977799D3997D4C97D98F4A2EF2BCDD" ma:contentTypeVersion="14" ma:contentTypeDescription="Create a new document." ma:contentTypeScope="" ma:versionID="6e64f42785a11cddbb6a71e12199e08f">
   <xsd:schema xmlns:xsd="http://www.w3.org/2001/XMLSchema" xmlns:xs="http://www.w3.org/2001/XMLSchema" xmlns:p="http://schemas.microsoft.com/office/2006/metadata/properties" xmlns:ns3="785adc7b-e271-4457-9505-a63055f15304" xmlns:ns4="cd4e30d0-a9ce-4a8a-8172-ef185b558869" targetNamespace="http://schemas.microsoft.com/office/2006/metadata/properties" ma:root="true" ma:fieldsID="998b0aedb47fd81d9d400d77fcdef024" ns3:_="" ns4:_="">
     <xsd:import namespace="785adc7b-e271-4457-9505-a63055f15304"/>
@@ -14509,15 +13805,6 @@
 </ct:contentTypeSchema>
 </file>
 
-<file path=customXml/item2.xml><?xml version="1.0" encoding="utf-8"?>
-<?mso-contentType ?>
-<FormTemplates xmlns="http://schemas.microsoft.com/sharepoint/v3/contenttype/forms">
-  <Display>DocumentLibraryForm</Display>
-  <Edit>DocumentLibraryForm</Edit>
-  <New>DocumentLibraryForm</New>
-</FormTemplates>
-</file>
-
 <file path=customXml/item3.xml><?xml version="1.0" encoding="utf-8"?>
 <p:properties xmlns:p="http://schemas.microsoft.com/office/2006/metadata/properties" xmlns:xsi="http://www.w3.org/2001/XMLSchema-instance" xmlns:pc="http://schemas.microsoft.com/office/infopath/2007/PartnerControls">
   <documentManagement/>
@@ -14525,6 +13812,14 @@
 </file>
 
 <file path=customXml/itemProps1.xml><?xml version="1.0" encoding="utf-8"?>
+<ds:datastoreItem xmlns:ds="http://schemas.openxmlformats.org/officeDocument/2006/customXml" ds:itemID="{463949AF-6101-4AB8-9E37-17F76AD9B4C8}">
+  <ds:schemaRefs>
+    <ds:schemaRef ds:uri="http://schemas.microsoft.com/sharepoint/v3/contenttype/forms"/>
+  </ds:schemaRefs>
+</ds:datastoreItem>
+</file>
+
+<file path=customXml/itemProps2.xml><?xml version="1.0" encoding="utf-8"?>
 <ds:datastoreItem xmlns:ds="http://schemas.openxmlformats.org/officeDocument/2006/customXml" ds:itemID="{036C1BEA-E1C5-47EA-B3C2-48135A09854A}">
   <ds:schemaRefs>
     <ds:schemaRef ds:uri="http://schemas.microsoft.com/office/2006/metadata/contentType"/>
@@ -14543,14 +13838,6 @@
 </ds:datastoreItem>
 </file>
 
-<file path=customXml/itemProps2.xml><?xml version="1.0" encoding="utf-8"?>
-<ds:datastoreItem xmlns:ds="http://schemas.openxmlformats.org/officeDocument/2006/customXml" ds:itemID="{463949AF-6101-4AB8-9E37-17F76AD9B4C8}">
-  <ds:schemaRefs>
-    <ds:schemaRef ds:uri="http://schemas.microsoft.com/sharepoint/v3/contenttype/forms"/>
-  </ds:schemaRefs>
-</ds:datastoreItem>
-</file>
-
 <file path=customXml/itemProps3.xml><?xml version="1.0" encoding="utf-8"?>
 <ds:datastoreItem xmlns:ds="http://schemas.openxmlformats.org/officeDocument/2006/customXml" ds:itemID="{4930F992-89D3-4DBE-852E-1362B5380D41}">
   <ds:schemaRefs>

</xml_diff>

<commit_message>
small update for the audio part and fix english mistakes
</commit_message>
<xml_diff>
--- a/Documentation/Game Design Document/Game Design Document v1.2.docx
+++ b/Documentation/Game Design Document/Game Design Document v1.2.docx
@@ -1,6 +1,6 @@
 
 <file path=word/document.xml><?xml version="1.0" encoding="utf-8"?>
-<w:document xmlns:wpc="http://schemas.microsoft.com/office/word/2010/wordprocessingCanvas" xmlns:cx="http://schemas.microsoft.com/office/drawing/2014/chartex" xmlns:cx1="http://schemas.microsoft.com/office/drawing/2015/9/8/chartex" xmlns:cx2="http://schemas.microsoft.com/office/drawing/2015/10/21/chartex" xmlns:cx3="http://schemas.microsoft.com/office/drawing/2016/5/9/chartex" xmlns:cx4="http://schemas.microsoft.com/office/drawing/2016/5/10/chartex" xmlns:cx5="http://schemas.microsoft.com/office/drawing/2016/5/11/chartex" xmlns:cx6="http://schemas.microsoft.com/office/drawing/2016/5/12/chartex" xmlns:cx7="http://schemas.microsoft.com/office/drawing/2016/5/13/chartex" xmlns:cx8="http://schemas.microsoft.com/office/drawing/2016/5/14/chartex" xmlns:mc="http://schemas.openxmlformats.org/markup-compatibility/2006" xmlns:aink="http://schemas.microsoft.com/office/drawing/2016/ink" xmlns:am3d="http://schemas.microsoft.com/office/drawing/2017/model3d" xmlns:o="urn:schemas-microsoft-com:office:office" xmlns:r="http://schemas.openxmlformats.org/officeDocument/2006/relationships" xmlns:m="http://schemas.openxmlformats.org/officeDocument/2006/math" xmlns:v="urn:schemas-microsoft-com:vml" xmlns:wp14="http://schemas.microsoft.com/office/word/2010/wordprocessingDrawing" xmlns:wp="http://schemas.openxmlformats.org/drawingml/2006/wordprocessingDrawing" xmlns:w10="urn:schemas-microsoft-com:office:word" xmlns:w="http://schemas.openxmlformats.org/wordprocessingml/2006/main" xmlns:w14="http://schemas.microsoft.com/office/word/2010/wordml" xmlns:w15="http://schemas.microsoft.com/office/word/2012/wordml" xmlns:w16cid="http://schemas.microsoft.com/office/word/2016/wordml/cid" xmlns:w16se="http://schemas.microsoft.com/office/word/2015/wordml/symex" xmlns:wpg="http://schemas.microsoft.com/office/word/2010/wordprocessingGroup" xmlns:wpi="http://schemas.microsoft.com/office/word/2010/wordprocessingInk" xmlns:wne="http://schemas.microsoft.com/office/word/2006/wordml" xmlns:wps="http://schemas.microsoft.com/office/word/2010/wordprocessingShape" mc:Ignorable="w14 w15 w16se w16cid wp14">
+<w:document xmlns:wpc="http://schemas.microsoft.com/office/word/2010/wordprocessingCanvas" xmlns:cx="http://schemas.microsoft.com/office/drawing/2014/chartex" xmlns:cx1="http://schemas.microsoft.com/office/drawing/2015/9/8/chartex" xmlns:cx2="http://schemas.microsoft.com/office/drawing/2015/10/21/chartex" xmlns:cx3="http://schemas.microsoft.com/office/drawing/2016/5/9/chartex" xmlns:cx4="http://schemas.microsoft.com/office/drawing/2016/5/10/chartex" xmlns:cx5="http://schemas.microsoft.com/office/drawing/2016/5/11/chartex" xmlns:cx6="http://schemas.microsoft.com/office/drawing/2016/5/12/chartex" xmlns:cx7="http://schemas.microsoft.com/office/drawing/2016/5/13/chartex" xmlns:cx8="http://schemas.microsoft.com/office/drawing/2016/5/14/chartex" xmlns:mc="http://schemas.openxmlformats.org/markup-compatibility/2006" xmlns:aink="http://schemas.microsoft.com/office/drawing/2016/ink" xmlns:am3d="http://schemas.microsoft.com/office/drawing/2017/model3d" xmlns:o="urn:schemas-microsoft-com:office:office" xmlns:r="http://schemas.openxmlformats.org/officeDocument/2006/relationships" xmlns:m="http://schemas.openxmlformats.org/officeDocument/2006/math" xmlns:v="urn:schemas-microsoft-com:vml" xmlns:wp14="http://schemas.microsoft.com/office/word/2010/wordprocessingDrawing" xmlns:wp="http://schemas.openxmlformats.org/drawingml/2006/wordprocessingDrawing" xmlns:w10="urn:schemas-microsoft-com:office:word" xmlns:w="http://schemas.openxmlformats.org/wordprocessingml/2006/main" xmlns:w14="http://schemas.microsoft.com/office/word/2010/wordml" xmlns:w15="http://schemas.microsoft.com/office/word/2012/wordml" xmlns:w16cex="http://schemas.microsoft.com/office/word/2018/wordml/cex" xmlns:w16cid="http://schemas.microsoft.com/office/word/2016/wordml/cid" xmlns:w16="http://schemas.microsoft.com/office/word/2018/wordml" xmlns:w16sdtdh="http://schemas.microsoft.com/office/word/2020/wordml/sdtdatahash" xmlns:w16se="http://schemas.microsoft.com/office/word/2015/wordml/symex" xmlns:wpg="http://schemas.microsoft.com/office/word/2010/wordprocessingGroup" xmlns:wpi="http://schemas.microsoft.com/office/word/2010/wordprocessingInk" xmlns:wne="http://schemas.microsoft.com/office/word/2006/wordml" xmlns:wps="http://schemas.microsoft.com/office/word/2010/wordprocessingShape" mc:Ignorable="w14 w15 w16se w16cid w16 w16cex w16sdtdh wp14">
   <w:body>
     <w:p/>
     <w:p>
@@ -167,7 +167,21 @@
         <w:rPr>
           <w:rFonts w:ascii="Georgia" w:eastAsia="Georgia" w:hAnsi="Georgia" w:cs="Georgia"/>
         </w:rPr>
-        <w:t xml:space="preserve"> Eoin Galavan , Adrien Dudon</w:t>
+        <w:t xml:space="preserve"> Eoin </w:t>
+      </w:r>
+      <w:proofErr w:type="spellStart"/>
+      <w:r>
+        <w:rPr>
+          <w:rFonts w:ascii="Georgia" w:eastAsia="Georgia" w:hAnsi="Georgia" w:cs="Georgia"/>
+        </w:rPr>
+        <w:t>Galavan</w:t>
+      </w:r>
+      <w:proofErr w:type="spellEnd"/>
+      <w:r>
+        <w:rPr>
+          <w:rFonts w:ascii="Georgia" w:eastAsia="Georgia" w:hAnsi="Georgia" w:cs="Georgia"/>
+        </w:rPr>
+        <w:t xml:space="preserve"> , Adrien Dudon</w:t>
       </w:r>
     </w:p>
     <w:p>
@@ -2356,20 +2370,10 @@
         </w:p>
       </w:sdtContent>
     </w:sdt>
-    <w:p/>
-    <w:p/>
-    <w:p/>
-    <w:p>
-      <w:pPr>
-        <w:spacing w:line="292" w:lineRule="auto"/>
-        <w:ind w:right="600"/>
-      </w:pPr>
-    </w:p>
-    <w:p>
-      <w:pPr>
-        <w:spacing w:line="292" w:lineRule="auto"/>
-        <w:ind w:right="600"/>
-      </w:pPr>
+    <w:p>
+      <w:r>
+        <w:br w:type="page"/>
+      </w:r>
     </w:p>
     <w:p>
       <w:pPr>
@@ -2394,6 +2398,7 @@
           <w:sz w:val="32"/>
           <w:szCs w:val="32"/>
         </w:rPr>
+        <w:lastRenderedPageBreak/>
         <w:t>Overview</w:t>
       </w:r>
       <w:bookmarkEnd w:id="4"/>
@@ -2514,7 +2519,6 @@
           <w:sz w:val="26"/>
           <w:szCs w:val="26"/>
         </w:rPr>
-        <w:lastRenderedPageBreak/>
         <w:t>Theme, Setting</w:t>
       </w:r>
       <w:r>
@@ -2958,21 +2962,31 @@
         <w:rPr>
           <w:shd w:val="clear" w:color="auto" w:fill="FEFEFE"/>
         </w:rPr>
-        <w:t xml:space="preserve">The Player opens up the game and sees the menu, it has 3 options(Play, Help, Exit), the player clicks Help and reads how the games controls work before returning to the menu, the player then clicks play and is presented with the first level, this level is mostly empty, to the left there is 4 tiles of terrain, upon stepping on them the player sees sound waves of varying size start to appear, if the player changes speed they also notice this effects speed, they then move down to a bottle, upon colliding with it </w:t>
-      </w:r>
-      <w:proofErr w:type="spellStart"/>
+        <w:t>The Player opens up the game and sees the menu, it has 3 options(Play, Help, Exit), the player clicks Help and reads how the game controls work before returning to the menu, the player then clicks play and is presented with the first level, this level is mostly empty, to the left there is 4 tiles of terrain, upon stepping on them the player sees sound waves of varying size start to appear if the player changes speed they also notice this effects speed, they then move down to a bottle, upon colliding with it</w:t>
+      </w:r>
       <w:r>
         <w:rPr>
           <w:shd w:val="clear" w:color="auto" w:fill="FEFEFE"/>
         </w:rPr>
-        <w:t>it</w:t>
-      </w:r>
-      <w:proofErr w:type="spellEnd"/>
+        <w:t>s</w:t>
+      </w:r>
       <w:r>
         <w:rPr>
           <w:shd w:val="clear" w:color="auto" w:fill="FEFEFE"/>
         </w:rPr>
-        <w:t xml:space="preserve"> moves to the bag, then then hold the control button and upon release the bottle gets thrown against the nearby wall, this creates noise also, finally to the right they notice a zombie is facing away, they walk behind it and it doesn’t see the player but it reacts to the noise and starts to chase the player, when it catches the player the game transitions to a game over screen</w:t>
+        <w:t xml:space="preserve"> moves to the bag, then hold the control button and upon release</w:t>
+      </w:r>
+      <w:r>
+        <w:rPr>
+          <w:shd w:val="clear" w:color="auto" w:fill="FEFEFE"/>
+        </w:rPr>
+        <w:t>,</w:t>
+      </w:r>
+      <w:r>
+        <w:rPr>
+          <w:shd w:val="clear" w:color="auto" w:fill="FEFEFE"/>
+        </w:rPr>
+        <w:t xml:space="preserve"> the bottle gets thrown against the nearby wall, this creates noise also, finally to the right they notice a zombie is facing away, they walk behind it and it doesn’t see the player but it reacts to the noise and starts to chase the player when it catches the player the game transitions to a game over screen</w:t>
       </w:r>
     </w:p>
     <w:p>
@@ -3079,7 +3093,6 @@
         <w:rPr>
           <w:i/>
         </w:rPr>
-        <w:lastRenderedPageBreak/>
         <w:t>What rewards (useful or not) are revealed to keep player</w:t>
       </w:r>
       <w:r>
@@ -3111,7 +3124,7 @@
       </w:r>
       <w:proofErr w:type="gramEnd"/>
       <w:r>
-        <w:t xml:space="preserve"> completion and a congratulations once all levels are beaten</w:t>
+        <w:t xml:space="preserve"> completion and congratulations once all levels are beaten</w:t>
       </w:r>
     </w:p>
     <w:p>
@@ -3548,6 +3561,7 @@
       <w:bookmarkStart w:id="41" w:name="_u5lgbcqy568o" w:colFirst="0" w:colLast="0"/>
       <w:bookmarkEnd w:id="41"/>
       <w:r>
+        <w:lastRenderedPageBreak/>
         <w:tab/>
       </w:r>
       <w:bookmarkStart w:id="42" w:name="_Toc87966217"/>
@@ -3698,7 +3712,19 @@
         <w:rPr>
           <w:color w:val="434343"/>
         </w:rPr>
-        <w:t>Noise is created on ground that the player walks on</w:t>
+        <w:t xml:space="preserve">Noise is created on </w:t>
+      </w:r>
+      <w:r>
+        <w:rPr>
+          <w:color w:val="434343"/>
+        </w:rPr>
+        <w:t xml:space="preserve">the </w:t>
+      </w:r>
+      <w:r>
+        <w:rPr>
+          <w:color w:val="434343"/>
+        </w:rPr>
+        <w:t>ground that the player walks on</w:t>
       </w:r>
     </w:p>
     <w:p>
@@ -3713,7 +3739,6 @@
         <w:rPr>
           <w:b/>
         </w:rPr>
-        <w:lastRenderedPageBreak/>
         <w:t>Feature 4 -</w:t>
       </w:r>
       <w:r>
@@ -4088,7 +4113,6 @@
         <w:rPr>
           <w:noProof/>
         </w:rPr>
-        <w:lastRenderedPageBreak/>
         <w:drawing>
           <wp:inline distT="0" distB="0" distL="0" distR="0" wp14:anchorId="3CC1A74D" wp14:editId="6C3C104F">
             <wp:extent cx="3775075" cy="1976076"/>
@@ -4402,7 +4426,13 @@
         </w:numPr>
       </w:pPr>
       <w:r>
-        <w:t>Export object data to a Json file</w:t>
+        <w:t>Export object data to a J</w:t>
+      </w:r>
+      <w:r>
+        <w:t>SON</w:t>
+      </w:r>
+      <w:r>
+        <w:t xml:space="preserve"> file</w:t>
       </w:r>
     </w:p>
     <w:p>
@@ -4454,7 +4484,13 @@
         </w:numPr>
       </w:pPr>
       <w:r>
-        <w:t>Allows player to navigate through the game</w:t>
+        <w:t xml:space="preserve">Allows </w:t>
+      </w:r>
+      <w:r>
+        <w:t xml:space="preserve">the </w:t>
+      </w:r>
+      <w:r>
+        <w:t>player to navigate through the game</w:t>
       </w:r>
     </w:p>
     <w:p>
@@ -4466,6 +4502,7 @@
         </w:numPr>
       </w:pPr>
       <w:r>
+        <w:lastRenderedPageBreak/>
         <w:t>Gives players information on what’s happening</w:t>
       </w:r>
       <w:r>
@@ -4481,7 +4518,6 @@
         <w:rPr>
           <w:b/>
         </w:rPr>
-        <w:lastRenderedPageBreak/>
         <w:t>Feature 11 –</w:t>
       </w:r>
       <w:r>
@@ -4670,7 +4706,23 @@
           <w:color w:val="000000"/>
           <w:lang w:val="en-GB" w:eastAsia="en-GB"/>
         </w:rPr>
-        <w:t>other environment used to modify it</w:t>
+        <w:t>other environment</w:t>
+      </w:r>
+      <w:r>
+        <w:rPr>
+          <w:rFonts w:eastAsia="Times New Roman"/>
+          <w:color w:val="000000"/>
+          <w:lang w:val="en-GB" w:eastAsia="en-GB"/>
+        </w:rPr>
+        <w:t>s</w:t>
+      </w:r>
+      <w:r>
+        <w:rPr>
+          <w:rFonts w:eastAsia="Times New Roman"/>
+          <w:color w:val="000000"/>
+          <w:lang w:val="en-GB" w:eastAsia="en-GB"/>
+        </w:rPr>
+        <w:t xml:space="preserve"> used to modify it</w:t>
       </w:r>
       <w:r>
         <w:rPr>
@@ -5548,6 +5600,7 @@
           <w:szCs w:val="24"/>
           <w:lang w:val="en-GB" w:eastAsia="en-GB"/>
         </w:rPr>
+        <w:lastRenderedPageBreak/>
         <w:t>Items</w:t>
       </w:r>
       <w:bookmarkEnd w:id="60"/>
@@ -5616,7 +5669,6 @@
                 <w:color w:val="000000"/>
                 <w:lang w:val="en-GB" w:eastAsia="en-GB"/>
               </w:rPr>
-              <w:lastRenderedPageBreak/>
               <w:t>Name</w:t>
             </w:r>
           </w:p>
@@ -5849,7 +5901,7 @@
                 <w:color w:val="000000"/>
                 <w:lang w:val="en-GB" w:eastAsia="en-GB"/>
               </w:rPr>
-              <w:t>Can be found on the map and thrown towards any direction and to create noise.</w:t>
+              <w:t>Can be found on the map and thrown towards any direction to create noise.</w:t>
             </w:r>
           </w:p>
         </w:tc>
@@ -6071,22 +6123,9 @@
           <w:sz w:val="22"/>
           <w:szCs w:val="22"/>
         </w:rPr>
-        <w:t>4 different terrains to the left to show off noise variance, bottles and a wall at the bottom to show off throwing objects, ground and a zombie to the right to show the noise triggering the zombie</w:t>
-      </w:r>
-    </w:p>
-    <w:p>
-      <w:pPr>
-        <w:pStyle w:val="NormalWeb"/>
-        <w:spacing w:before="0" w:beforeAutospacing="0" w:after="0" w:afterAutospacing="0"/>
-        <w:ind w:left="1440"/>
-        <w:textAlignment w:val="baseline"/>
-        <w:rPr>
-          <w:rFonts w:ascii="Trebuchet MS" w:hAnsi="Trebuchet MS"/>
-          <w:color w:val="000000"/>
-          <w:sz w:val="48"/>
-          <w:szCs w:val="48"/>
-        </w:rPr>
-      </w:pPr>
+        <w:t xml:space="preserve">4 different terrains to the left to show off noise variance, </w:t>
+      </w:r>
+      <w:proofErr w:type="gramStart"/>
       <w:r>
         <w:rPr>
           <w:rFonts w:ascii="Arial" w:hAnsi="Arial" w:cs="Arial"/>
@@ -6095,9 +6134,9 @@
           <w:sz w:val="22"/>
           <w:szCs w:val="22"/>
         </w:rPr>
-        <w:t xml:space="preserve">Level 2: </w:t>
-      </w:r>
-      <w:bookmarkStart w:id="64" w:name="_Toc87966230"/>
+        <w:t>bottles</w:t>
+      </w:r>
+      <w:proofErr w:type="gramEnd"/>
       <w:r>
         <w:rPr>
           <w:rFonts w:ascii="Arial" w:hAnsi="Arial" w:cs="Arial"/>
@@ -6106,7 +6145,102 @@
           <w:sz w:val="22"/>
           <w:szCs w:val="22"/>
         </w:rPr>
-        <w:t>This level highlights the level of detail can be added to a level, there’s 2 zombies and 2 pickups along with lots of objects and walls obstructing movement</w:t>
+        <w:t xml:space="preserve"> and a wall at the bottom to show off throwing objects, ground</w:t>
+      </w:r>
+      <w:r>
+        <w:rPr>
+          <w:rFonts w:ascii="Arial" w:hAnsi="Arial" w:cs="Arial"/>
+          <w:iCs/>
+          <w:color w:val="000000"/>
+          <w:sz w:val="22"/>
+          <w:szCs w:val="22"/>
+        </w:rPr>
+        <w:t>,</w:t>
+      </w:r>
+      <w:r>
+        <w:rPr>
+          <w:rFonts w:ascii="Arial" w:hAnsi="Arial" w:cs="Arial"/>
+          <w:iCs/>
+          <w:color w:val="000000"/>
+          <w:sz w:val="22"/>
+          <w:szCs w:val="22"/>
+        </w:rPr>
+        <w:t xml:space="preserve"> and a zombie to the right to show the noise triggering the zombie</w:t>
+      </w:r>
+    </w:p>
+    <w:p>
+      <w:pPr>
+        <w:pStyle w:val="NormalWeb"/>
+        <w:spacing w:before="0" w:beforeAutospacing="0" w:after="0" w:afterAutospacing="0"/>
+        <w:ind w:left="1440"/>
+        <w:textAlignment w:val="baseline"/>
+        <w:rPr>
+          <w:rFonts w:ascii="Trebuchet MS" w:hAnsi="Trebuchet MS"/>
+          <w:color w:val="000000"/>
+          <w:sz w:val="48"/>
+          <w:szCs w:val="48"/>
+        </w:rPr>
+      </w:pPr>
+      <w:r>
+        <w:rPr>
+          <w:rFonts w:ascii="Arial" w:hAnsi="Arial" w:cs="Arial"/>
+          <w:iCs/>
+          <w:color w:val="000000"/>
+          <w:sz w:val="22"/>
+          <w:szCs w:val="22"/>
+        </w:rPr>
+        <w:t xml:space="preserve">Level 2: </w:t>
+      </w:r>
+      <w:bookmarkStart w:id="64" w:name="_Toc87966230"/>
+      <w:r>
+        <w:rPr>
+          <w:rFonts w:ascii="Arial" w:hAnsi="Arial" w:cs="Arial"/>
+          <w:iCs/>
+          <w:color w:val="000000"/>
+          <w:sz w:val="22"/>
+          <w:szCs w:val="22"/>
+        </w:rPr>
+        <w:t xml:space="preserve">This level highlights the level of detail </w:t>
+      </w:r>
+      <w:r>
+        <w:rPr>
+          <w:rFonts w:ascii="Arial" w:hAnsi="Arial" w:cs="Arial"/>
+          <w:iCs/>
+          <w:color w:val="000000"/>
+          <w:sz w:val="22"/>
+          <w:szCs w:val="22"/>
+        </w:rPr>
+        <w:t xml:space="preserve">that </w:t>
+      </w:r>
+      <w:r>
+        <w:rPr>
+          <w:rFonts w:ascii="Arial" w:hAnsi="Arial" w:cs="Arial"/>
+          <w:iCs/>
+          <w:color w:val="000000"/>
+          <w:sz w:val="22"/>
+          <w:szCs w:val="22"/>
+        </w:rPr>
+        <w:t>can be added to a level, there</w:t>
+      </w:r>
+      <w:r>
+        <w:rPr>
+          <w:rFonts w:ascii="Arial" w:hAnsi="Arial" w:cs="Arial"/>
+          <w:iCs/>
+          <w:color w:val="000000"/>
+          <w:sz w:val="22"/>
+          <w:szCs w:val="22"/>
+        </w:rPr>
+        <w:t xml:space="preserve"> are</w:t>
+      </w:r>
+      <w:r>
+        <w:rPr>
+          <w:rFonts w:ascii="Arial" w:hAnsi="Arial" w:cs="Arial"/>
+          <w:iCs/>
+          <w:color w:val="000000"/>
+          <w:sz w:val="22"/>
+          <w:szCs w:val="22"/>
+        </w:rPr>
+        <w:t xml:space="preserve"> 2 zombies and 2 pickups along with lots of objects and walls obstructing movement</w:t>
       </w:r>
     </w:p>
     <w:p>
@@ -6633,14 +6767,32 @@
         </w:rPr>
         <w:t xml:space="preserve"> </w:t>
       </w:r>
+      <w:proofErr w:type="gramStart"/>
       <w:r>
         <w:rPr>
           <w:lang w:val="en-GB"/>
         </w:rPr>
-        <w:t>The enemy will follow the player if they enter its vision cone and if it detects noise it will walk to the noises centre</w:t>
-      </w:r>
-      <w:bookmarkStart w:id="71" w:name="_GoBack"/>
-      <w:bookmarkEnd w:id="71"/>
+        <w:t>The</w:t>
+      </w:r>
+      <w:proofErr w:type="gramEnd"/>
+      <w:r>
+        <w:rPr>
+          <w:lang w:val="en-GB"/>
+        </w:rPr>
+        <w:t xml:space="preserve"> enemy will follow the player if they enter its vision cone and if it detects noise it will walk to the </w:t>
+      </w:r>
+      <w:r>
+        <w:rPr>
+          <w:lang w:val="en-GB"/>
+        </w:rPr>
+        <w:t>centre of the nois</w:t>
+      </w:r>
+      <w:r>
+        <w:rPr>
+          <w:lang w:val="en-GB"/>
+        </w:rPr>
+        <w:t>e</w:t>
+      </w:r>
     </w:p>
     <w:p>
       <w:pPr>
@@ -6658,7 +6810,7 @@
           <w:color w:val="000000"/>
         </w:rPr>
       </w:pPr>
-      <w:bookmarkStart w:id="72" w:name="_Toc87966237"/>
+      <w:bookmarkStart w:id="71" w:name="_Toc87966237"/>
       <w:r>
         <w:rPr>
           <w:rFonts w:ascii="Trebuchet MS" w:hAnsi="Trebuchet MS"/>
@@ -6670,7 +6822,7 @@
         </w:rPr>
         <w:t>Game Art &amp; Audio</w:t>
       </w:r>
-      <w:bookmarkEnd w:id="72"/>
+      <w:bookmarkEnd w:id="71"/>
     </w:p>
     <w:p>
       <w:pPr>
@@ -6688,7 +6840,7 @@
           <w:color w:val="000000"/>
         </w:rPr>
       </w:pPr>
-      <w:bookmarkStart w:id="73" w:name="_Toc87966238"/>
+      <w:bookmarkStart w:id="72" w:name="_Toc87966238"/>
       <w:r>
         <w:rPr>
           <w:rFonts w:ascii="Trebuchet MS" w:hAnsi="Trebuchet MS"/>
@@ -6698,7 +6850,7 @@
         </w:rPr>
         <w:t>Audio</w:t>
       </w:r>
-      <w:bookmarkEnd w:id="73"/>
+      <w:bookmarkEnd w:id="72"/>
     </w:p>
     <w:p>
       <w:pPr>
@@ -6748,7 +6900,75 @@
           <w:sz w:val="22"/>
           <w:szCs w:val="22"/>
         </w:rPr>
-        <w:t xml:space="preserve">We are going to use a simple white noise for background music. </w:t>
+        <w:t xml:space="preserve">We </w:t>
+      </w:r>
+      <w:r>
+        <w:rPr>
+          <w:rFonts w:ascii="Arial" w:hAnsi="Arial" w:cs="Arial"/>
+          <w:color w:val="000000"/>
+          <w:sz w:val="22"/>
+          <w:szCs w:val="22"/>
+        </w:rPr>
+        <w:t>have</w:t>
+      </w:r>
+      <w:r>
+        <w:rPr>
+          <w:rFonts w:ascii="Arial" w:hAnsi="Arial" w:cs="Arial"/>
+          <w:color w:val="000000"/>
+          <w:sz w:val="22"/>
+          <w:szCs w:val="22"/>
+        </w:rPr>
+        <w:t xml:space="preserve"> a simple white noise </w:t>
+      </w:r>
+      <w:r>
+        <w:rPr>
+          <w:rFonts w:ascii="Arial" w:hAnsi="Arial" w:cs="Arial"/>
+          <w:color w:val="000000"/>
+          <w:sz w:val="22"/>
+          <w:szCs w:val="22"/>
+        </w:rPr>
+        <w:t>used as background music during the game</w:t>
+      </w:r>
+      <w:r>
+        <w:rPr>
+          <w:rFonts w:ascii="Arial" w:hAnsi="Arial" w:cs="Arial"/>
+          <w:color w:val="000000"/>
+          <w:sz w:val="22"/>
+          <w:szCs w:val="22"/>
+        </w:rPr>
+        <w:t>.</w:t>
+      </w:r>
+    </w:p>
+    <w:p>
+      <w:pPr>
+        <w:pStyle w:val="NormalWeb"/>
+        <w:spacing w:before="0" w:beforeAutospacing="0" w:after="0" w:afterAutospacing="0"/>
+        <w:ind w:left="1800"/>
+        <w:textAlignment w:val="baseline"/>
+        <w:rPr>
+          <w:rFonts w:ascii="Arial" w:hAnsi="Arial" w:cs="Arial"/>
+          <w:color w:val="000000"/>
+          <w:sz w:val="22"/>
+          <w:szCs w:val="22"/>
+        </w:rPr>
+      </w:pPr>
+      <w:r>
+        <w:rPr>
+          <w:rFonts w:ascii="Arial" w:hAnsi="Arial" w:cs="Arial"/>
+          <w:color w:val="000000"/>
+          <w:sz w:val="22"/>
+          <w:szCs w:val="22"/>
+        </w:rPr>
+        <w:t>M</w:t>
+      </w:r>
+      <w:r>
+        <w:rPr>
+          <w:rFonts w:ascii="Arial" w:hAnsi="Arial" w:cs="Arial"/>
+          <w:color w:val="000000"/>
+          <w:sz w:val="22"/>
+          <w:szCs w:val="22"/>
+        </w:rPr>
+        <w:t>ore dynamic music is used for the menu.</w:t>
       </w:r>
     </w:p>
     <w:p>
@@ -6927,7 +7147,7 @@
           <w:szCs w:val="27"/>
         </w:rPr>
       </w:pPr>
-      <w:bookmarkStart w:id="74" w:name="_Toc87966239"/>
+      <w:bookmarkStart w:id="73" w:name="_Toc87966239"/>
       <w:r>
         <w:rPr>
           <w:rFonts w:ascii="Trebuchet MS" w:hAnsi="Trebuchet MS"/>
@@ -6938,7 +7158,7 @@
         </w:rPr>
         <w:t>Art assets</w:t>
       </w:r>
-      <w:bookmarkEnd w:id="74"/>
+      <w:bookmarkEnd w:id="73"/>
     </w:p>
     <w:p>
       <w:pPr>
@@ -6957,7 +7177,7 @@
           <w:bCs/>
         </w:rPr>
       </w:pPr>
-      <w:bookmarkStart w:id="75" w:name="_Toc87966240"/>
+      <w:bookmarkStart w:id="74" w:name="_Toc87966240"/>
       <w:r>
         <w:rPr>
           <w:rFonts w:ascii="Trebuchet MS" w:hAnsi="Trebuchet MS"/>
@@ -6966,7 +7186,7 @@
         </w:rPr>
         <w:t>Characters/ animation frames</w:t>
       </w:r>
-      <w:bookmarkEnd w:id="75"/>
+      <w:bookmarkEnd w:id="74"/>
     </w:p>
     <w:p>
       <w:pPr>
@@ -7079,7 +7299,7 @@
           <w:bCs/>
         </w:rPr>
       </w:pPr>
-      <w:bookmarkStart w:id="76" w:name="_Toc87966241"/>
+      <w:bookmarkStart w:id="75" w:name="_Toc87966241"/>
       <w:r>
         <w:rPr>
           <w:rFonts w:ascii="Trebuchet MS" w:hAnsi="Trebuchet MS"/>
@@ -7088,7 +7308,7 @@
         </w:rPr>
         <w:t>Items (in-game &amp; icons)</w:t>
       </w:r>
-      <w:bookmarkEnd w:id="76"/>
+      <w:bookmarkEnd w:id="75"/>
     </w:p>
     <w:p>
       <w:pPr>
@@ -7238,7 +7458,7 @@
           <w:bCs/>
         </w:rPr>
       </w:pPr>
-      <w:bookmarkStart w:id="77" w:name="_Toc87966242"/>
+      <w:bookmarkStart w:id="76" w:name="_Toc87966242"/>
       <w:r>
         <w:rPr>
           <w:rFonts w:ascii="Trebuchet MS" w:hAnsi="Trebuchet MS"/>
@@ -7247,7 +7467,7 @@
         </w:rPr>
         <w:t>Level backgrounds/maps/environment textures</w:t>
       </w:r>
-      <w:bookmarkEnd w:id="77"/>
+      <w:bookmarkEnd w:id="76"/>
     </w:p>
     <w:p>
       <w:pPr>
@@ -7376,7 +7596,7 @@
           <w:rFonts w:ascii="Trebuchet MS" w:hAnsi="Trebuchet MS"/>
         </w:rPr>
       </w:pPr>
-      <w:bookmarkStart w:id="78" w:name="_Toc87966243"/>
+      <w:bookmarkStart w:id="77" w:name="_Toc87966243"/>
       <w:r>
         <w:rPr>
           <w:rFonts w:ascii="Trebuchet MS" w:hAnsi="Trebuchet MS"/>
@@ -7385,7 +7605,7 @@
         </w:rPr>
         <w:t>Visual effects</w:t>
       </w:r>
-      <w:bookmarkEnd w:id="78"/>
+      <w:bookmarkEnd w:id="77"/>
     </w:p>
     <w:p>
       <w:pPr>
@@ -7404,7 +7624,7 @@
           <w:bCs/>
         </w:rPr>
       </w:pPr>
-      <w:bookmarkStart w:id="79" w:name="_Toc87966244"/>
+      <w:bookmarkStart w:id="78" w:name="_Toc87966244"/>
       <w:r>
         <w:rPr>
           <w:rFonts w:ascii="Trebuchet MS" w:hAnsi="Trebuchet MS"/>
@@ -7413,7 +7633,7 @@
         </w:rPr>
         <w:t>Particles</w:t>
       </w:r>
-      <w:bookmarkEnd w:id="79"/>
+      <w:bookmarkEnd w:id="78"/>
     </w:p>
     <w:p>
       <w:pPr>
@@ -7458,7 +7678,7 @@
           <w:bCs/>
         </w:rPr>
       </w:pPr>
-      <w:bookmarkStart w:id="80" w:name="_Toc87966245"/>
+      <w:bookmarkStart w:id="79" w:name="_Toc87966245"/>
       <w:r>
         <w:rPr>
           <w:rFonts w:ascii="Trebuchet MS" w:hAnsi="Trebuchet MS"/>
@@ -7467,7 +7687,7 @@
         </w:rPr>
         <w:t>HUD graphics, typeface</w:t>
       </w:r>
-      <w:bookmarkEnd w:id="80"/>
+      <w:bookmarkEnd w:id="79"/>
     </w:p>
     <w:p>
       <w:pPr>
@@ -7492,7 +7712,7 @@
           <w:rFonts w:ascii="Trebuchet MS" w:hAnsi="Trebuchet MS"/>
         </w:rPr>
       </w:pPr>
-      <w:bookmarkStart w:id="81" w:name="_Toc87966246"/>
+      <w:bookmarkStart w:id="80" w:name="_Toc87966246"/>
       <w:r>
         <w:rPr>
           <w:rFonts w:ascii="Trebuchet MS" w:hAnsi="Trebuchet MS"/>
@@ -7501,7 +7721,7 @@
         </w:rPr>
         <w:t>Controls screen/menu/dialog backgrounds/borders/typefaces</w:t>
       </w:r>
-      <w:bookmarkEnd w:id="81"/>
+      <w:bookmarkEnd w:id="80"/>
     </w:p>
     <w:p>
       <w:pPr>
@@ -7513,7 +7733,7 @@
           <w:szCs w:val="32"/>
         </w:rPr>
       </w:pPr>
-      <w:bookmarkStart w:id="82" w:name="_Toc87966247"/>
+      <w:bookmarkStart w:id="81" w:name="_Toc87966247"/>
       <w:r>
         <w:rPr>
           <w:noProof/>
@@ -7567,7 +7787,7 @@
           </wp:inline>
         </w:drawing>
       </w:r>
-      <w:bookmarkEnd w:id="82"/>
+      <w:bookmarkEnd w:id="81"/>
     </w:p>
     <w:p>
       <w:pPr>
@@ -7596,7 +7816,7 @@
 </file>
 
 <file path=word/endnotes.xml><?xml version="1.0" encoding="utf-8"?>
-<w:endnotes xmlns:wpc="http://schemas.microsoft.com/office/word/2010/wordprocessingCanvas" xmlns:cx="http://schemas.microsoft.com/office/drawing/2014/chartex" xmlns:cx1="http://schemas.microsoft.com/office/drawing/2015/9/8/chartex" xmlns:cx2="http://schemas.microsoft.com/office/drawing/2015/10/21/chartex" xmlns:cx3="http://schemas.microsoft.com/office/drawing/2016/5/9/chartex" xmlns:cx4="http://schemas.microsoft.com/office/drawing/2016/5/10/chartex" xmlns:cx5="http://schemas.microsoft.com/office/drawing/2016/5/11/chartex" xmlns:cx6="http://schemas.microsoft.com/office/drawing/2016/5/12/chartex" xmlns:cx7="http://schemas.microsoft.com/office/drawing/2016/5/13/chartex" xmlns:cx8="http://schemas.microsoft.com/office/drawing/2016/5/14/chartex" xmlns:mc="http://schemas.openxmlformats.org/markup-compatibility/2006" xmlns:aink="http://schemas.microsoft.com/office/drawing/2016/ink" xmlns:am3d="http://schemas.microsoft.com/office/drawing/2017/model3d" xmlns:o="urn:schemas-microsoft-com:office:office" xmlns:r="http://schemas.openxmlformats.org/officeDocument/2006/relationships" xmlns:m="http://schemas.openxmlformats.org/officeDocument/2006/math" xmlns:v="urn:schemas-microsoft-com:vml" xmlns:wp14="http://schemas.microsoft.com/office/word/2010/wordprocessingDrawing" xmlns:wp="http://schemas.openxmlformats.org/drawingml/2006/wordprocessingDrawing" xmlns:w10="urn:schemas-microsoft-com:office:word" xmlns:w="http://schemas.openxmlformats.org/wordprocessingml/2006/main" xmlns:w14="http://schemas.microsoft.com/office/word/2010/wordml" xmlns:w15="http://schemas.microsoft.com/office/word/2012/wordml" xmlns:w16cid="http://schemas.microsoft.com/office/word/2016/wordml/cid" xmlns:w16se="http://schemas.microsoft.com/office/word/2015/wordml/symex" xmlns:wpg="http://schemas.microsoft.com/office/word/2010/wordprocessingGroup" xmlns:wpi="http://schemas.microsoft.com/office/word/2010/wordprocessingInk" xmlns:wne="http://schemas.microsoft.com/office/word/2006/wordml" xmlns:wps="http://schemas.microsoft.com/office/word/2010/wordprocessingShape" mc:Ignorable="w14 w15 w16se w16cid wp14">
+<w:endnotes xmlns:wpc="http://schemas.microsoft.com/office/word/2010/wordprocessingCanvas" xmlns:cx="http://schemas.microsoft.com/office/drawing/2014/chartex" xmlns:cx1="http://schemas.microsoft.com/office/drawing/2015/9/8/chartex" xmlns:cx2="http://schemas.microsoft.com/office/drawing/2015/10/21/chartex" xmlns:cx3="http://schemas.microsoft.com/office/drawing/2016/5/9/chartex" xmlns:cx4="http://schemas.microsoft.com/office/drawing/2016/5/10/chartex" xmlns:cx5="http://schemas.microsoft.com/office/drawing/2016/5/11/chartex" xmlns:cx6="http://schemas.microsoft.com/office/drawing/2016/5/12/chartex" xmlns:cx7="http://schemas.microsoft.com/office/drawing/2016/5/13/chartex" xmlns:cx8="http://schemas.microsoft.com/office/drawing/2016/5/14/chartex" xmlns:mc="http://schemas.openxmlformats.org/markup-compatibility/2006" xmlns:aink="http://schemas.microsoft.com/office/drawing/2016/ink" xmlns:am3d="http://schemas.microsoft.com/office/drawing/2017/model3d" xmlns:o="urn:schemas-microsoft-com:office:office" xmlns:r="http://schemas.openxmlformats.org/officeDocument/2006/relationships" xmlns:m="http://schemas.openxmlformats.org/officeDocument/2006/math" xmlns:v="urn:schemas-microsoft-com:vml" xmlns:wp14="http://schemas.microsoft.com/office/word/2010/wordprocessingDrawing" xmlns:wp="http://schemas.openxmlformats.org/drawingml/2006/wordprocessingDrawing" xmlns:w10="urn:schemas-microsoft-com:office:word" xmlns:w="http://schemas.openxmlformats.org/wordprocessingml/2006/main" xmlns:w14="http://schemas.microsoft.com/office/word/2010/wordml" xmlns:w15="http://schemas.microsoft.com/office/word/2012/wordml" xmlns:w16cex="http://schemas.microsoft.com/office/word/2018/wordml/cex" xmlns:w16cid="http://schemas.microsoft.com/office/word/2016/wordml/cid" xmlns:w16="http://schemas.microsoft.com/office/word/2018/wordml" xmlns:w16sdtdh="http://schemas.microsoft.com/office/word/2020/wordml/sdtdatahash" xmlns:w16se="http://schemas.microsoft.com/office/word/2015/wordml/symex" xmlns:wpg="http://schemas.microsoft.com/office/word/2010/wordprocessingGroup" xmlns:wpi="http://schemas.microsoft.com/office/word/2010/wordprocessingInk" xmlns:wne="http://schemas.microsoft.com/office/word/2006/wordml" xmlns:wps="http://schemas.microsoft.com/office/word/2010/wordprocessingShape" mc:Ignorable="w14 w15 w16se w16cid w16 w16cex w16sdtdh wp14">
   <w:endnote w:type="separator" w:id="-1">
     <w:p>
       <w:pPr>
@@ -7621,7 +7841,7 @@
 </file>
 
 <file path=word/footnotes.xml><?xml version="1.0" encoding="utf-8"?>
-<w:footnotes xmlns:wpc="http://schemas.microsoft.com/office/word/2010/wordprocessingCanvas" xmlns:cx="http://schemas.microsoft.com/office/drawing/2014/chartex" xmlns:cx1="http://schemas.microsoft.com/office/drawing/2015/9/8/chartex" xmlns:cx2="http://schemas.microsoft.com/office/drawing/2015/10/21/chartex" xmlns:cx3="http://schemas.microsoft.com/office/drawing/2016/5/9/chartex" xmlns:cx4="http://schemas.microsoft.com/office/drawing/2016/5/10/chartex" xmlns:cx5="http://schemas.microsoft.com/office/drawing/2016/5/11/chartex" xmlns:cx6="http://schemas.microsoft.com/office/drawing/2016/5/12/chartex" xmlns:cx7="http://schemas.microsoft.com/office/drawing/2016/5/13/chartex" xmlns:cx8="http://schemas.microsoft.com/office/drawing/2016/5/14/chartex" xmlns:mc="http://schemas.openxmlformats.org/markup-compatibility/2006" xmlns:aink="http://schemas.microsoft.com/office/drawing/2016/ink" xmlns:am3d="http://schemas.microsoft.com/office/drawing/2017/model3d" xmlns:o="urn:schemas-microsoft-com:office:office" xmlns:r="http://schemas.openxmlformats.org/officeDocument/2006/relationships" xmlns:m="http://schemas.openxmlformats.org/officeDocument/2006/math" xmlns:v="urn:schemas-microsoft-com:vml" xmlns:wp14="http://schemas.microsoft.com/office/word/2010/wordprocessingDrawing" xmlns:wp="http://schemas.openxmlformats.org/drawingml/2006/wordprocessingDrawing" xmlns:w10="urn:schemas-microsoft-com:office:word" xmlns:w="http://schemas.openxmlformats.org/wordprocessingml/2006/main" xmlns:w14="http://schemas.microsoft.com/office/word/2010/wordml" xmlns:w15="http://schemas.microsoft.com/office/word/2012/wordml" xmlns:w16cid="http://schemas.microsoft.com/office/word/2016/wordml/cid" xmlns:w16se="http://schemas.microsoft.com/office/word/2015/wordml/symex" xmlns:wpg="http://schemas.microsoft.com/office/word/2010/wordprocessingGroup" xmlns:wpi="http://schemas.microsoft.com/office/word/2010/wordprocessingInk" xmlns:wne="http://schemas.microsoft.com/office/word/2006/wordml" xmlns:wps="http://schemas.microsoft.com/office/word/2010/wordprocessingShape" mc:Ignorable="w14 w15 w16se w16cid wp14">
+<w:footnotes xmlns:wpc="http://schemas.microsoft.com/office/word/2010/wordprocessingCanvas" xmlns:cx="http://schemas.microsoft.com/office/drawing/2014/chartex" xmlns:cx1="http://schemas.microsoft.com/office/drawing/2015/9/8/chartex" xmlns:cx2="http://schemas.microsoft.com/office/drawing/2015/10/21/chartex" xmlns:cx3="http://schemas.microsoft.com/office/drawing/2016/5/9/chartex" xmlns:cx4="http://schemas.microsoft.com/office/drawing/2016/5/10/chartex" xmlns:cx5="http://schemas.microsoft.com/office/drawing/2016/5/11/chartex" xmlns:cx6="http://schemas.microsoft.com/office/drawing/2016/5/12/chartex" xmlns:cx7="http://schemas.microsoft.com/office/drawing/2016/5/13/chartex" xmlns:cx8="http://schemas.microsoft.com/office/drawing/2016/5/14/chartex" xmlns:mc="http://schemas.openxmlformats.org/markup-compatibility/2006" xmlns:aink="http://schemas.microsoft.com/office/drawing/2016/ink" xmlns:am3d="http://schemas.microsoft.com/office/drawing/2017/model3d" xmlns:o="urn:schemas-microsoft-com:office:office" xmlns:r="http://schemas.openxmlformats.org/officeDocument/2006/relationships" xmlns:m="http://schemas.openxmlformats.org/officeDocument/2006/math" xmlns:v="urn:schemas-microsoft-com:vml" xmlns:wp14="http://schemas.microsoft.com/office/word/2010/wordprocessingDrawing" xmlns:wp="http://schemas.openxmlformats.org/drawingml/2006/wordprocessingDrawing" xmlns:w10="urn:schemas-microsoft-com:office:word" xmlns:w="http://schemas.openxmlformats.org/wordprocessingml/2006/main" xmlns:w14="http://schemas.microsoft.com/office/word/2010/wordml" xmlns:w15="http://schemas.microsoft.com/office/word/2012/wordml" xmlns:w16cex="http://schemas.microsoft.com/office/word/2018/wordml/cex" xmlns:w16cid="http://schemas.microsoft.com/office/word/2016/wordml/cid" xmlns:w16="http://schemas.microsoft.com/office/word/2018/wordml" xmlns:w16sdtdh="http://schemas.microsoft.com/office/word/2020/wordml/sdtdatahash" xmlns:w16se="http://schemas.microsoft.com/office/word/2015/wordml/symex" xmlns:wpg="http://schemas.microsoft.com/office/word/2010/wordprocessingGroup" xmlns:wpi="http://schemas.microsoft.com/office/word/2010/wordprocessingInk" xmlns:wne="http://schemas.microsoft.com/office/word/2006/wordml" xmlns:wps="http://schemas.microsoft.com/office/word/2010/wordprocessingShape" mc:Ignorable="w14 w15 w16se w16cid w16 w16cex w16sdtdh wp14">
   <w:footnote w:type="separator" w:id="-1">
     <w:p>
       <w:pPr>
@@ -7646,7 +7866,7 @@
 </file>
 
 <file path=word/numbering.xml><?xml version="1.0" encoding="utf-8"?>
-<w:numbering xmlns:wpc="http://schemas.microsoft.com/office/word/2010/wordprocessingCanvas" xmlns:cx="http://schemas.microsoft.com/office/drawing/2014/chartex" xmlns:cx1="http://schemas.microsoft.com/office/drawing/2015/9/8/chartex" xmlns:cx2="http://schemas.microsoft.com/office/drawing/2015/10/21/chartex" xmlns:cx3="http://schemas.microsoft.com/office/drawing/2016/5/9/chartex" xmlns:cx4="http://schemas.microsoft.com/office/drawing/2016/5/10/chartex" xmlns:cx5="http://schemas.microsoft.com/office/drawing/2016/5/11/chartex" xmlns:cx6="http://schemas.microsoft.com/office/drawing/2016/5/12/chartex" xmlns:cx7="http://schemas.microsoft.com/office/drawing/2016/5/13/chartex" xmlns:cx8="http://schemas.microsoft.com/office/drawing/2016/5/14/chartex" xmlns:mc="http://schemas.openxmlformats.org/markup-compatibility/2006" xmlns:aink="http://schemas.microsoft.com/office/drawing/2016/ink" xmlns:am3d="http://schemas.microsoft.com/office/drawing/2017/model3d" xmlns:o="urn:schemas-microsoft-com:office:office" xmlns:r="http://schemas.openxmlformats.org/officeDocument/2006/relationships" xmlns:m="http://schemas.openxmlformats.org/officeDocument/2006/math" xmlns:v="urn:schemas-microsoft-com:vml" xmlns:wp14="http://schemas.microsoft.com/office/word/2010/wordprocessingDrawing" xmlns:wp="http://schemas.openxmlformats.org/drawingml/2006/wordprocessingDrawing" xmlns:w10="urn:schemas-microsoft-com:office:word" xmlns:w="http://schemas.openxmlformats.org/wordprocessingml/2006/main" xmlns:w14="http://schemas.microsoft.com/office/word/2010/wordml" xmlns:w15="http://schemas.microsoft.com/office/word/2012/wordml" xmlns:w16cid="http://schemas.microsoft.com/office/word/2016/wordml/cid" xmlns:w16se="http://schemas.microsoft.com/office/word/2015/wordml/symex" xmlns:wpg="http://schemas.microsoft.com/office/word/2010/wordprocessingGroup" xmlns:wpi="http://schemas.microsoft.com/office/word/2010/wordprocessingInk" xmlns:wne="http://schemas.microsoft.com/office/word/2006/wordml" xmlns:wps="http://schemas.microsoft.com/office/word/2010/wordprocessingShape" mc:Ignorable="w14 w15 w16se w16cid wp14">
+<w:numbering xmlns:wpc="http://schemas.microsoft.com/office/word/2010/wordprocessingCanvas" xmlns:cx="http://schemas.microsoft.com/office/drawing/2014/chartex" xmlns:cx1="http://schemas.microsoft.com/office/drawing/2015/9/8/chartex" xmlns:cx2="http://schemas.microsoft.com/office/drawing/2015/10/21/chartex" xmlns:cx3="http://schemas.microsoft.com/office/drawing/2016/5/9/chartex" xmlns:cx4="http://schemas.microsoft.com/office/drawing/2016/5/10/chartex" xmlns:cx5="http://schemas.microsoft.com/office/drawing/2016/5/11/chartex" xmlns:cx6="http://schemas.microsoft.com/office/drawing/2016/5/12/chartex" xmlns:cx7="http://schemas.microsoft.com/office/drawing/2016/5/13/chartex" xmlns:cx8="http://schemas.microsoft.com/office/drawing/2016/5/14/chartex" xmlns:mc="http://schemas.openxmlformats.org/markup-compatibility/2006" xmlns:aink="http://schemas.microsoft.com/office/drawing/2016/ink" xmlns:am3d="http://schemas.microsoft.com/office/drawing/2017/model3d" xmlns:o="urn:schemas-microsoft-com:office:office" xmlns:r="http://schemas.openxmlformats.org/officeDocument/2006/relationships" xmlns:m="http://schemas.openxmlformats.org/officeDocument/2006/math" xmlns:v="urn:schemas-microsoft-com:vml" xmlns:wp14="http://schemas.microsoft.com/office/word/2010/wordprocessingDrawing" xmlns:wp="http://schemas.openxmlformats.org/drawingml/2006/wordprocessingDrawing" xmlns:w10="urn:schemas-microsoft-com:office:word" xmlns:w="http://schemas.openxmlformats.org/wordprocessingml/2006/main" xmlns:w14="http://schemas.microsoft.com/office/word/2010/wordml" xmlns:w15="http://schemas.microsoft.com/office/word/2012/wordml" xmlns:w16cex="http://schemas.microsoft.com/office/word/2018/wordml/cex" xmlns:w16cid="http://schemas.microsoft.com/office/word/2016/wordml/cid" xmlns:w16="http://schemas.microsoft.com/office/word/2018/wordml" xmlns:w16sdtdh="http://schemas.microsoft.com/office/word/2020/wordml/sdtdatahash" xmlns:w16se="http://schemas.microsoft.com/office/word/2015/wordml/symex" xmlns:wpg="http://schemas.microsoft.com/office/word/2010/wordprocessingGroup" xmlns:wpi="http://schemas.microsoft.com/office/word/2010/wordprocessingInk" xmlns:wne="http://schemas.microsoft.com/office/word/2006/wordml" xmlns:wps="http://schemas.microsoft.com/office/word/2010/wordprocessingShape" mc:Ignorable="w14 w15 w16se w16cid w16 w16cex w16sdtdh wp14">
   <w:abstractNum w:abstractNumId="0" w15:restartNumberingAfterBreak="0">
     <w:nsid w:val="018C170F"/>
     <w:multiLevelType w:val="multilevel"/>
@@ -12423,7 +12643,7 @@
 </file>
 
 <file path=word/styles.xml><?xml version="1.0" encoding="utf-8"?>
-<w:styles xmlns:mc="http://schemas.openxmlformats.org/markup-compatibility/2006" xmlns:r="http://schemas.openxmlformats.org/officeDocument/2006/relationships" xmlns:w="http://schemas.openxmlformats.org/wordprocessingml/2006/main" xmlns:w14="http://schemas.microsoft.com/office/word/2010/wordml" xmlns:w15="http://schemas.microsoft.com/office/word/2012/wordml" xmlns:w16cid="http://schemas.microsoft.com/office/word/2016/wordml/cid" xmlns:w16se="http://schemas.microsoft.com/office/word/2015/wordml/symex" mc:Ignorable="w14 w15 w16se w16cid">
+<w:styles xmlns:mc="http://schemas.openxmlformats.org/markup-compatibility/2006" xmlns:r="http://schemas.openxmlformats.org/officeDocument/2006/relationships" xmlns:w="http://schemas.openxmlformats.org/wordprocessingml/2006/main" xmlns:w14="http://schemas.microsoft.com/office/word/2010/wordml" xmlns:w15="http://schemas.microsoft.com/office/word/2012/wordml" xmlns:w16cex="http://schemas.microsoft.com/office/word/2018/wordml/cex" xmlns:w16cid="http://schemas.microsoft.com/office/word/2016/wordml/cid" xmlns:w16="http://schemas.microsoft.com/office/word/2018/wordml" xmlns:w16sdtdh="http://schemas.microsoft.com/office/word/2020/wordml/sdtdatahash" xmlns:w16se="http://schemas.microsoft.com/office/word/2015/wordml/symex" mc:Ignorable="w14 w15 w16se w16cid w16 w16cex w16sdtdh">
   <w:docDefaults>
     <w:rPrDefault>
       <w:rPr>
@@ -12439,7 +12659,7 @@
       </w:pPr>
     </w:pPrDefault>
   </w:docDefaults>
-  <w:latentStyles w:defLockedState="0" w:defUIPriority="99" w:defSemiHidden="0" w:defUnhideWhenUsed="0" w:defQFormat="0" w:count="375">
+  <w:latentStyles w:defLockedState="0" w:defUIPriority="99" w:defSemiHidden="0" w:defUnhideWhenUsed="0" w:defQFormat="0" w:count="376">
     <w:lsdException w:name="Normal" w:uiPriority="0" w:qFormat="1"/>
     <w:lsdException w:name="heading 1" w:uiPriority="9" w:qFormat="1"/>
     <w:lsdException w:name="heading 2" w:semiHidden="1" w:uiPriority="9" w:unhideWhenUsed="1" w:qFormat="1"/>
@@ -12545,7 +12765,6 @@
     <w:lsdException w:name="HTML Sample" w:semiHidden="1" w:unhideWhenUsed="1"/>
     <w:lsdException w:name="HTML Typewriter" w:semiHidden="1" w:unhideWhenUsed="1"/>
     <w:lsdException w:name="HTML Variable" w:semiHidden="1" w:unhideWhenUsed="1"/>
-    <w:lsdException w:name="Normal Table" w:semiHidden="1" w:unhideWhenUsed="1"/>
     <w:lsdException w:name="annotation subject" w:semiHidden="1" w:unhideWhenUsed="1"/>
     <w:lsdException w:name="No List" w:semiHidden="1" w:unhideWhenUsed="1"/>
     <w:lsdException w:name="Outline List 1" w:semiHidden="1" w:unhideWhenUsed="1"/>
@@ -12592,10 +12811,8 @@
     <w:lsdException w:name="Table Subtle 2" w:semiHidden="1" w:unhideWhenUsed="1"/>
     <w:lsdException w:name="Table Web 1" w:semiHidden="1" w:unhideWhenUsed="1"/>
     <w:lsdException w:name="Table Web 2" w:semiHidden="1" w:unhideWhenUsed="1"/>
-    <w:lsdException w:name="Table Web 3" w:semiHidden="1" w:unhideWhenUsed="1"/>
     <w:lsdException w:name="Balloon Text" w:semiHidden="1" w:unhideWhenUsed="1"/>
     <w:lsdException w:name="Table Grid" w:uiPriority="39"/>
-    <w:lsdException w:name="Table Theme" w:semiHidden="1" w:unhideWhenUsed="1"/>
     <w:lsdException w:name="Placeholder Text" w:semiHidden="1"/>
     <w:lsdException w:name="No Spacing" w:uiPriority="1" w:qFormat="1"/>
     <w:lsdException w:name="Light Shading" w:uiPriority="60"/>
@@ -12815,6 +13032,7 @@
     <w:lsdException w:name="Smart Hyperlink" w:semiHidden="1" w:unhideWhenUsed="1"/>
     <w:lsdException w:name="Hashtag" w:semiHidden="1" w:unhideWhenUsed="1"/>
     <w:lsdException w:name="Unresolved Mention" w:semiHidden="1" w:unhideWhenUsed="1"/>
+    <w:lsdException w:name="Smart Link" w:semiHidden="1" w:unhideWhenUsed="1"/>
   </w:latentStyles>
   <w:style w:type="paragraph" w:default="1" w:styleId="Normal">
     <w:name w:val="Normal"/>
@@ -13429,6 +13647,12 @@
 </file>
 
 <file path=customXml/item1.xml><?xml version="1.0" encoding="utf-8"?>
+<p:properties xmlns:p="http://schemas.microsoft.com/office/2006/metadata/properties" xmlns:xsi="http://www.w3.org/2001/XMLSchema-instance" xmlns:pc="http://schemas.microsoft.com/office/infopath/2007/PartnerControls">
+  <documentManagement/>
+</p:properties>
+</file>
+
+<file path=customXml/item2.xml><?xml version="1.0" encoding="utf-8"?>
 <ct:contentTypeSchema xmlns:ct="http://schemas.microsoft.com/office/2006/metadata/contentType" xmlns:ma="http://schemas.microsoft.com/office/2006/metadata/properties/metaAttributes" ct:_="" ma:_="" ma:contentTypeName="Document" ma:contentTypeID="0x0101005F977799D3997D4C97D98F4A2EF2BCDD" ma:contentTypeVersion="14" ma:contentTypeDescription="Create a new document." ma:contentTypeScope="" ma:versionID="6e64f42785a11cddbb6a71e12199e08f">
   <xsd:schema xmlns:xsd="http://www.w3.org/2001/XMLSchema" xmlns:xs="http://www.w3.org/2001/XMLSchema" xmlns:p="http://schemas.microsoft.com/office/2006/metadata/properties" xmlns:ns3="785adc7b-e271-4457-9505-a63055f15304" xmlns:ns4="cd4e30d0-a9ce-4a8a-8172-ef185b558869" targetNamespace="http://schemas.microsoft.com/office/2006/metadata/properties" ma:root="true" ma:fieldsID="998b0aedb47fd81d9d400d77fcdef024" ns3:_="" ns4:_="">
     <xsd:import namespace="785adc7b-e271-4457-9505-a63055f15304"/>
@@ -13657,12 +13881,6 @@
 </ct:contentTypeSchema>
 </file>
 
-<file path=customXml/item2.xml><?xml version="1.0" encoding="utf-8"?>
-<p:properties xmlns:p="http://schemas.microsoft.com/office/2006/metadata/properties" xmlns:xsi="http://www.w3.org/2001/XMLSchema-instance" xmlns:pc="http://schemas.microsoft.com/office/infopath/2007/PartnerControls">
-  <documentManagement/>
-</p:properties>
-</file>
-
 <file path=customXml/item3.xml><?xml version="1.0" encoding="utf-8"?>
 <?mso-contentType ?>
 <FormTemplates xmlns="http://schemas.microsoft.com/sharepoint/v3/contenttype/forms">
@@ -13673,6 +13891,15 @@
 </file>
 
 <file path=customXml/itemProps1.xml><?xml version="1.0" encoding="utf-8"?>
+<ds:datastoreItem xmlns:ds="http://schemas.openxmlformats.org/officeDocument/2006/customXml" ds:itemID="{4930F992-89D3-4DBE-852E-1362B5380D41}">
+  <ds:schemaRefs>
+    <ds:schemaRef ds:uri="http://schemas.microsoft.com/office/2006/metadata/properties"/>
+    <ds:schemaRef ds:uri="http://schemas.microsoft.com/office/infopath/2007/PartnerControls"/>
+  </ds:schemaRefs>
+</ds:datastoreItem>
+</file>
+
+<file path=customXml/itemProps2.xml><?xml version="1.0" encoding="utf-8"?>
 <ds:datastoreItem xmlns:ds="http://schemas.openxmlformats.org/officeDocument/2006/customXml" ds:itemID="{036C1BEA-E1C5-47EA-B3C2-48135A09854A}">
   <ds:schemaRefs>
     <ds:schemaRef ds:uri="http://schemas.microsoft.com/office/2006/metadata/contentType"/>
@@ -13691,15 +13918,6 @@
 </ds:datastoreItem>
 </file>
 
-<file path=customXml/itemProps2.xml><?xml version="1.0" encoding="utf-8"?>
-<ds:datastoreItem xmlns:ds="http://schemas.openxmlformats.org/officeDocument/2006/customXml" ds:itemID="{4930F992-89D3-4DBE-852E-1362B5380D41}">
-  <ds:schemaRefs>
-    <ds:schemaRef ds:uri="http://schemas.microsoft.com/office/2006/metadata/properties"/>
-    <ds:schemaRef ds:uri="http://schemas.microsoft.com/office/infopath/2007/PartnerControls"/>
-  </ds:schemaRefs>
-</ds:datastoreItem>
-</file>
-
 <file path=customXml/itemProps3.xml><?xml version="1.0" encoding="utf-8"?>
 <ds:datastoreItem xmlns:ds="http://schemas.openxmlformats.org/officeDocument/2006/customXml" ds:itemID="{463949AF-6101-4AB8-9E37-17F76AD9B4C8}">
   <ds:schemaRefs>

</xml_diff>